<commit_message>
Enviando o relátorio para o github
</commit_message>
<xml_diff>
--- a/Relatorio/Relatorio_da_calc_de_programador.docx
+++ b/Relatorio/Relatorio_da_calc_de_programador.docx
@@ -6,54 +6,75 @@
       <w:pPr>
         <w:jc w:val="center"/>
         <w:rPr>
+          <w:b/>
           <w:sz w:val="32"/>
         </w:rPr>
       </w:pPr>
       <w:r>
         <w:rPr>
+          <w:b/>
           <w:sz w:val="32"/>
         </w:rPr>
-        <w:t xml:space="preserve">Eduardo Silva Sinico - </w:t>
-      </w:r>
-      <w:r>
-        <w:rPr>
+        <w:t>Eduardo</w:t>
+      </w:r>
+      <w:r>
+        <w:rPr>
+          <w:b/>
+          <w:sz w:val="32"/>
+        </w:rPr>
+        <w:t xml:space="preserve"> Sinico; Ezequiel; Matheus. </w:t>
+      </w:r>
+      <w:r>
+        <w:rPr>
+          <w:b/>
+          <w:sz w:val="32"/>
+        </w:rPr>
+        <w:t>1</w:t>
+      </w:r>
+      <w:r>
+        <w:rPr>
+          <w:b/>
+          <w:sz w:val="32"/>
+        </w:rPr>
+        <w:t xml:space="preserve">- </w:t>
+      </w:r>
+      <w:r>
+        <w:rPr>
+          <w:b/>
           <w:i/>
+          <w:color w:val="FF0000"/>
           <w:sz w:val="32"/>
         </w:rPr>
         <w:t>SENAI</w:t>
       </w:r>
       <w:r>
         <w:rPr>
+          <w:b/>
           <w:sz w:val="32"/>
         </w:rPr>
         <w:t xml:space="preserve"> </w:t>
       </w:r>
       <w:r>
         <w:rPr>
+          <w:b/>
           <w:sz w:val="32"/>
         </w:rPr>
         <w:t>–</w:t>
       </w:r>
       <w:r>
         <w:rPr>
+          <w:b/>
           <w:sz w:val="32"/>
         </w:rPr>
         <w:t xml:space="preserve"> </w:t>
       </w:r>
       <w:r>
         <w:rPr>
+          <w:b/>
           <w:sz w:val="32"/>
         </w:rPr>
-        <w:t xml:space="preserve">SA3 </w:t>
-      </w:r>
-      <w:proofErr w:type="spellStart"/>
-      <w:r>
-        <w:rPr>
-          <w:sz w:val="32"/>
-        </w:rPr>
-        <w:t>LayoutManager</w:t>
-      </w:r>
-      <w:proofErr w:type="spellEnd"/>
+        <w:t>SA3 LayoutManager</w:t>
+      </w:r>
     </w:p>
     <w:p>
       <w:pPr>
@@ -67,23 +88,45 @@
       <w:pPr>
         <w:jc w:val="center"/>
         <w:rPr>
+          <w:b/>
           <w:sz w:val="28"/>
         </w:rPr>
       </w:pPr>
       <w:r>
         <w:rPr>
+          <w:b/>
           <w:sz w:val="28"/>
         </w:rPr>
-        <w:t>Relatório da Calculadora de Programador em JAVA</w:t>
-      </w:r>
-    </w:p>
-    <w:p>
-      <w:pPr>
-        <w:jc w:val="center"/>
-        <w:rPr>
+        <w:t>Relatório da</w:t>
+      </w:r>
+      <w:r>
+        <w:rPr>
+          <w:b/>
           <w:sz w:val="28"/>
         </w:rPr>
-      </w:pPr>
+        <w:t>s</w:t>
+      </w:r>
+      <w:r>
+        <w:rPr>
+          <w:b/>
+          <w:sz w:val="28"/>
+        </w:rPr>
+        <w:t xml:space="preserve"> Calculadora</w:t>
+      </w:r>
+      <w:r>
+        <w:rPr>
+          <w:b/>
+          <w:sz w:val="28"/>
+        </w:rPr>
+        <w:t xml:space="preserve">s </w:t>
+      </w:r>
+      <w:r>
+        <w:rPr>
+          <w:b/>
+          <w:sz w:val="28"/>
+        </w:rPr>
+        <w:t>em JAVA</w:t>
+      </w:r>
     </w:p>
     <w:p>
       <w:pPr>
@@ -117,6 +160,115 @@
     </w:p>
     <w:p>
       <w:pPr>
+        <w:ind w:firstLine="708"/>
+        <w:jc w:val="both"/>
+        <w:rPr>
+          <w:sz w:val="24"/>
+        </w:rPr>
+      </w:pPr>
+    </w:p>
+    <w:p>
+      <w:pPr>
+        <w:jc w:val="both"/>
+        <w:rPr>
+          <w:b/>
+          <w:sz w:val="24"/>
+        </w:rPr>
+      </w:pPr>
+      <w:r>
+        <w:rPr>
+          <w:b/>
+          <w:sz w:val="24"/>
+        </w:rPr>
+        <w:t>Tópicos:</w:t>
+      </w:r>
+    </w:p>
+    <w:p>
+      <w:pPr>
+        <w:pStyle w:val="PargrafodaLista"/>
+        <w:numPr>
+          <w:ilvl w:val="0"/>
+          <w:numId w:val="6"/>
+        </w:numPr>
+        <w:jc w:val="both"/>
+        <w:rPr>
+          <w:sz w:val="24"/>
+        </w:rPr>
+      </w:pPr>
+      <w:r>
+        <w:rPr>
+          <w:sz w:val="24"/>
+        </w:rPr>
+        <w:t>Calculadora de Programador;</w:t>
+      </w:r>
+    </w:p>
+    <w:p>
+      <w:pPr>
+        <w:pStyle w:val="PargrafodaLista"/>
+        <w:numPr>
+          <w:ilvl w:val="0"/>
+          <w:numId w:val="6"/>
+        </w:numPr>
+        <w:jc w:val="both"/>
+        <w:rPr>
+          <w:sz w:val="24"/>
+        </w:rPr>
+      </w:pPr>
+      <w:r>
+        <w:rPr>
+          <w:sz w:val="24"/>
+        </w:rPr>
+        <w:t>Calculadora de IMC;</w:t>
+      </w:r>
+    </w:p>
+    <w:p>
+      <w:pPr>
+        <w:pStyle w:val="PargrafodaLista"/>
+        <w:numPr>
+          <w:ilvl w:val="0"/>
+          <w:numId w:val="6"/>
+        </w:numPr>
+        <w:jc w:val="both"/>
+        <w:rPr>
+          <w:sz w:val="24"/>
+        </w:rPr>
+      </w:pPr>
+      <w:r>
+        <w:rPr>
+          <w:sz w:val="24"/>
+        </w:rPr>
+        <w:t>Calculadora Padrão.</w:t>
+      </w:r>
+    </w:p>
+    <w:p>
+      <w:pPr>
+        <w:ind w:firstLine="708"/>
+        <w:jc w:val="both"/>
+        <w:rPr>
+          <w:sz w:val="24"/>
+        </w:rPr>
+      </w:pPr>
+    </w:p>
+    <w:p>
+      <w:pPr>
+        <w:pStyle w:val="PargrafodaLista"/>
+        <w:numPr>
+          <w:ilvl w:val="0"/>
+          <w:numId w:val="2"/>
+        </w:numPr>
+        <w:rPr>
+          <w:b/>
+        </w:rPr>
+      </w:pPr>
+      <w:r>
+        <w:rPr>
+          <w:b/>
+        </w:rPr>
+        <w:t>Calculadora de Programador:</w:t>
+      </w:r>
+    </w:p>
+    <w:p>
+      <w:pPr>
         <w:jc w:val="center"/>
         <w:rPr>
           <w:sz w:val="24"/>
@@ -124,6 +276,7 @@
       </w:pPr>
       <w:r>
         <w:rPr>
+          <w:noProof/>
           <w:sz w:val="24"/>
         </w:rPr>
         <w:drawing>
@@ -131,156 +284,6 @@
             <wp:extent cx="2419688" cy="3067478"/>
             <wp:effectExtent l="0" t="0" r="0" b="0"/>
             <wp:docPr id="1" name="Imagem 1"/>
-            <wp:cNvGraphicFramePr>
-              <a:graphicFrameLocks xmlns:a="http://schemas.openxmlformats.org/drawingml/2006/main" noChangeAspect="1"/>
-            </wp:cNvGraphicFramePr>
-            <a:graphic xmlns:a="http://schemas.openxmlformats.org/drawingml/2006/main">
-              <a:graphicData uri="http://schemas.openxmlformats.org/drawingml/2006/picture">
-                <pic:pic xmlns:pic="http://schemas.openxmlformats.org/drawingml/2006/picture">
-                  <pic:nvPicPr>
-                    <pic:cNvPr id="1" name=""/>
-                    <pic:cNvPicPr/>
-                  </pic:nvPicPr>
-                  <pic:blipFill>
-                    <a:blip r:embed="rId5"/>
-                    <a:stretch>
-                      <a:fillRect/>
-                    </a:stretch>
-                  </pic:blipFill>
-                  <pic:spPr>
-                    <a:xfrm>
-                      <a:off x="0" y="0"/>
-                      <a:ext cx="2419688" cy="3067478"/>
-                    </a:xfrm>
-                    <a:prstGeom prst="rect">
-                      <a:avLst/>
-                    </a:prstGeom>
-                  </pic:spPr>
-                </pic:pic>
-              </a:graphicData>
-            </a:graphic>
-          </wp:inline>
-        </w:drawing>
-      </w:r>
-    </w:p>
-    <w:p>
-      <w:pPr>
-        <w:jc w:val="center"/>
-        <w:rPr>
-          <w:color w:val="7F7F7F" w:themeColor="text1" w:themeTint="80"/>
-          <w:sz w:val="20"/>
-        </w:rPr>
-      </w:pPr>
-      <w:r>
-        <w:rPr>
-          <w:color w:val="7F7F7F" w:themeColor="text1" w:themeTint="80"/>
-          <w:sz w:val="20"/>
-        </w:rPr>
-        <w:t>Imagem da Calculadora de Programador</w:t>
-      </w:r>
-    </w:p>
-    <w:p>
-      <w:pPr>
-        <w:jc w:val="center"/>
-        <w:rPr>
-          <w:sz w:val="24"/>
-        </w:rPr>
-      </w:pPr>
-    </w:p>
-    <w:p>
-      <w:pPr>
-        <w:jc w:val="both"/>
-        <w:rPr>
-          <w:b/>
-          <w:sz w:val="24"/>
-        </w:rPr>
-      </w:pPr>
-      <w:r>
-        <w:rPr>
-          <w:sz w:val="24"/>
-        </w:rPr>
-        <w:tab/>
-        <w:t>Esses são os três tipos de layout usado no programa:</w:t>
-      </w:r>
-    </w:p>
-    <w:p>
-      <w:pPr>
-        <w:pStyle w:val="PargrafodaLista"/>
-        <w:numPr>
-          <w:ilvl w:val="0"/>
-          <w:numId w:val="1"/>
-        </w:numPr>
-        <w:jc w:val="both"/>
-        <w:rPr>
-          <w:sz w:val="24"/>
-        </w:rPr>
-      </w:pPr>
-      <w:proofErr w:type="spellStart"/>
-      <w:r>
-        <w:rPr>
-          <w:b/>
-          <w:sz w:val="24"/>
-        </w:rPr>
-        <w:t>BorderLayout</w:t>
-      </w:r>
-      <w:proofErr w:type="spellEnd"/>
-      <w:r>
-        <w:rPr>
-          <w:sz w:val="24"/>
-        </w:rPr>
-        <w:t xml:space="preserve">: </w:t>
-      </w:r>
-      <w:proofErr w:type="spellStart"/>
-      <w:r>
-        <w:rPr>
-          <w:sz w:val="24"/>
-        </w:rPr>
-        <w:t>Borderlayout</w:t>
-      </w:r>
-      <w:proofErr w:type="spellEnd"/>
-      <w:r>
-        <w:rPr>
-          <w:sz w:val="24"/>
-        </w:rPr>
-        <w:t xml:space="preserve"> é um layout pré-determinado em </w:t>
-      </w:r>
-      <w:r>
-        <w:rPr>
-          <w:sz w:val="24"/>
-        </w:rPr>
-        <w:t>J</w:t>
-      </w:r>
-      <w:r>
-        <w:rPr>
-          <w:sz w:val="24"/>
-        </w:rPr>
-        <w:t>ava</w:t>
-      </w:r>
-      <w:r>
-        <w:rPr>
-          <w:sz w:val="24"/>
-        </w:rPr>
-        <w:t xml:space="preserve"> onde ele define as posições de norte, sul, leste, oeste e o centro da página.</w:t>
-      </w:r>
-    </w:p>
-    <w:p>
-      <w:pPr>
-        <w:pStyle w:val="PargrafodaLista"/>
-        <w:jc w:val="center"/>
-        <w:rPr>
-          <w:sz w:val="24"/>
-        </w:rPr>
-      </w:pPr>
-      <w:r>
-        <w:rPr>
-          <w:sz w:val="24"/>
-        </w:rPr>
-        <w:lastRenderedPageBreak/>
-        <w:drawing>
-          <wp:inline distT="0" distB="0" distL="0" distR="0" wp14:anchorId="6D3A4FC3" wp14:editId="203CA6FB">
-            <wp:extent cx="2337684" cy="3049778"/>
-            <wp:effectExtent l="0" t="0" r="5715" b="0"/>
-            <wp:docPr id="2" name="Imagem 2"/>
             <wp:cNvGraphicFramePr>
               <a:graphicFrameLocks xmlns:a="http://schemas.openxmlformats.org/drawingml/2006/main" noChangeAspect="1"/>
             </wp:cNvGraphicFramePr>
@@ -300,7 +303,7 @@
                   <pic:spPr>
                     <a:xfrm>
                       <a:off x="0" y="0"/>
-                      <a:ext cx="2387116" cy="3114268"/>
+                      <a:ext cx="2419688" cy="3067478"/>
                     </a:xfrm>
                     <a:prstGeom prst="rect">
                       <a:avLst/>
@@ -315,7 +318,6 @@
     </w:p>
     <w:p>
       <w:pPr>
-        <w:pStyle w:val="PargrafodaLista"/>
         <w:jc w:val="center"/>
         <w:rPr>
           <w:color w:val="7F7F7F" w:themeColor="text1" w:themeTint="80"/>
@@ -327,47 +329,22 @@
           <w:color w:val="7F7F7F" w:themeColor="text1" w:themeTint="80"/>
           <w:sz w:val="20"/>
         </w:rPr>
-        <w:t xml:space="preserve">Exemplo de </w:t>
-      </w:r>
-      <w:proofErr w:type="spellStart"/>
-      <w:r>
-        <w:rPr>
-          <w:color w:val="7F7F7F" w:themeColor="text1" w:themeTint="80"/>
-          <w:sz w:val="20"/>
-        </w:rPr>
-        <w:t>Border</w:t>
-      </w:r>
-      <w:proofErr w:type="spellEnd"/>
-      <w:r>
-        <w:rPr>
-          <w:color w:val="7F7F7F" w:themeColor="text1" w:themeTint="80"/>
-          <w:sz w:val="20"/>
-        </w:rPr>
-        <w:t xml:space="preserve"> Layout</w:t>
-      </w:r>
-      <w:r>
-        <w:rPr>
-          <w:color w:val="7F7F7F" w:themeColor="text1" w:themeTint="80"/>
-          <w:sz w:val="20"/>
-        </w:rPr>
-        <w:t xml:space="preserve"> </w:t>
-      </w:r>
-    </w:p>
-    <w:p>
-      <w:pPr>
-        <w:pStyle w:val="PargrafodaLista"/>
+        <w:t>Imagem da Calculadora de Programador</w:t>
+      </w:r>
+    </w:p>
+    <w:p>
+      <w:pPr>
         <w:jc w:val="center"/>
         <w:rPr>
-          <w:color w:val="7F7F7F" w:themeColor="text1" w:themeTint="80"/>
-          <w:sz w:val="20"/>
-        </w:rPr>
-      </w:pPr>
-    </w:p>
-    <w:p>
-      <w:pPr>
-        <w:pStyle w:val="PargrafodaLista"/>
-        <w:jc w:val="both"/>
-        <w:rPr>
+          <w:sz w:val="24"/>
+        </w:rPr>
+      </w:pPr>
+    </w:p>
+    <w:p>
+      <w:pPr>
+        <w:jc w:val="both"/>
+        <w:rPr>
+          <w:b/>
           <w:sz w:val="24"/>
         </w:rPr>
       </w:pPr>
@@ -376,12 +353,64 @@
           <w:sz w:val="24"/>
         </w:rPr>
         <w:tab/>
-      </w:r>
-      <w:r>
-        <w:rPr>
-          <w:sz w:val="24"/>
-        </w:rPr>
-        <w:t>No projeto:</w:t>
+        <w:t>Esses são os três tipos de layout usado no programa:</w:t>
+      </w:r>
+    </w:p>
+    <w:p>
+      <w:pPr>
+        <w:pStyle w:val="PargrafodaLista"/>
+        <w:numPr>
+          <w:ilvl w:val="0"/>
+          <w:numId w:val="1"/>
+        </w:numPr>
+        <w:jc w:val="both"/>
+        <w:rPr>
+          <w:sz w:val="24"/>
+        </w:rPr>
+      </w:pPr>
+      <w:r>
+        <w:rPr>
+          <w:b/>
+          <w:sz w:val="24"/>
+        </w:rPr>
+        <w:lastRenderedPageBreak/>
+        <w:t>BorderLayout</w:t>
+      </w:r>
+      <w:r>
+        <w:rPr>
+          <w:sz w:val="24"/>
+        </w:rPr>
+        <w:t>: Border</w:t>
+      </w:r>
+      <w:r>
+        <w:rPr>
+          <w:sz w:val="24"/>
+        </w:rPr>
+        <w:t>L</w:t>
+      </w:r>
+      <w:r>
+        <w:rPr>
+          <w:sz w:val="24"/>
+        </w:rPr>
+        <w:t xml:space="preserve">ayout é um layout pré-determinado em </w:t>
+      </w:r>
+      <w:r>
+        <w:rPr>
+          <w:sz w:val="24"/>
+        </w:rPr>
+        <w:t>J</w:t>
+      </w:r>
+      <w:r>
+        <w:rPr>
+          <w:sz w:val="24"/>
+        </w:rPr>
+        <w:t>ava</w:t>
+      </w:r>
+      <w:r>
+        <w:rPr>
+          <w:sz w:val="24"/>
+        </w:rPr>
+        <w:t xml:space="preserve"> onde ele define as posições de norte, sul, leste, oeste e o centro da página.</w:t>
       </w:r>
     </w:p>
     <w:p>
@@ -403,13 +432,14 @@
       </w:pPr>
       <w:r>
         <w:rPr>
+          <w:noProof/>
           <w:sz w:val="24"/>
         </w:rPr>
         <w:drawing>
-          <wp:inline distT="0" distB="0" distL="0" distR="0" wp14:anchorId="5AD2C96F" wp14:editId="370F69B6">
-            <wp:extent cx="1596788" cy="2039462"/>
-            <wp:effectExtent l="0" t="0" r="3810" b="0"/>
-            <wp:docPr id="3" name="Imagem 3"/>
+          <wp:inline distT="0" distB="0" distL="0" distR="0" wp14:anchorId="6D3A4FC3" wp14:editId="203CA6FB">
+            <wp:extent cx="2337684" cy="3049778"/>
+            <wp:effectExtent l="0" t="0" r="5715" b="0"/>
+            <wp:docPr id="2" name="Imagem 2"/>
             <wp:cNvGraphicFramePr>
               <a:graphicFrameLocks xmlns:a="http://schemas.openxmlformats.org/drawingml/2006/main" noChangeAspect="1"/>
             </wp:cNvGraphicFramePr>
@@ -429,6 +459,309 @@
                   <pic:spPr>
                     <a:xfrm>
                       <a:off x="0" y="0"/>
+                      <a:ext cx="2387116" cy="3114268"/>
+                    </a:xfrm>
+                    <a:prstGeom prst="rect">
+                      <a:avLst/>
+                    </a:prstGeom>
+                  </pic:spPr>
+                </pic:pic>
+              </a:graphicData>
+            </a:graphic>
+          </wp:inline>
+        </w:drawing>
+      </w:r>
+    </w:p>
+    <w:p>
+      <w:pPr>
+        <w:pStyle w:val="PargrafodaLista"/>
+        <w:jc w:val="center"/>
+        <w:rPr>
+          <w:color w:val="7F7F7F" w:themeColor="text1" w:themeTint="80"/>
+          <w:sz w:val="20"/>
+        </w:rPr>
+      </w:pPr>
+      <w:r>
+        <w:rPr>
+          <w:color w:val="7F7F7F" w:themeColor="text1" w:themeTint="80"/>
+          <w:sz w:val="20"/>
+        </w:rPr>
+        <w:t>Exemplo de BorderLayout</w:t>
+      </w:r>
+      <w:r>
+        <w:rPr>
+          <w:color w:val="7F7F7F" w:themeColor="text1" w:themeTint="80"/>
+          <w:sz w:val="20"/>
+        </w:rPr>
+        <w:t xml:space="preserve"> </w:t>
+      </w:r>
+    </w:p>
+    <w:p>
+      <w:pPr>
+        <w:pStyle w:val="PargrafodaLista"/>
+        <w:rPr>
+          <w:color w:val="7F7F7F" w:themeColor="text1" w:themeTint="80"/>
+          <w:sz w:val="20"/>
+        </w:rPr>
+      </w:pPr>
+    </w:p>
+    <w:p>
+      <w:pPr>
+        <w:pStyle w:val="PargrafodaLista"/>
+        <w:jc w:val="both"/>
+        <w:rPr>
+          <w:sz w:val="24"/>
+        </w:rPr>
+      </w:pPr>
+      <w:r>
+        <w:rPr>
+          <w:sz w:val="24"/>
+        </w:rPr>
+        <w:tab/>
+      </w:r>
+      <w:r>
+        <w:rPr>
+          <w:sz w:val="24"/>
+        </w:rPr>
+        <w:t>No projeto:</w:t>
+      </w:r>
+    </w:p>
+    <w:p>
+      <w:pPr>
+        <w:pStyle w:val="PargrafodaLista"/>
+        <w:jc w:val="both"/>
+        <w:rPr>
+          <w:sz w:val="24"/>
+        </w:rPr>
+      </w:pPr>
+    </w:p>
+    <w:p>
+      <w:pPr>
+        <w:pStyle w:val="PargrafodaLista"/>
+        <w:jc w:val="both"/>
+        <w:rPr>
+          <w:sz w:val="24"/>
+        </w:rPr>
+      </w:pPr>
+      <w:r>
+        <w:rPr>
+          <w:color w:val="7F7F7F" w:themeColor="text1" w:themeTint="80"/>
+          <w:sz w:val="24"/>
+        </w:rPr>
+        <w:tab/>
+      </w:r>
+      <w:r>
+        <w:rPr>
+          <w:sz w:val="24"/>
+        </w:rPr>
+        <w:t>Primeiramente eu criei um JFrame e adicionei o layout dele para BorderLayout, após isso, adicione dois painéis com suas determinadas posições.</w:t>
+      </w:r>
+    </w:p>
+    <w:p>
+      <w:pPr>
+        <w:pStyle w:val="PargrafodaLista"/>
+        <w:jc w:val="both"/>
+        <w:rPr>
+          <w:sz w:val="24"/>
+        </w:rPr>
+      </w:pPr>
+    </w:p>
+    <w:p>
+      <w:pPr>
+        <w:pStyle w:val="PargrafodaLista"/>
+        <w:shd w:val="clear" w:color="auto" w:fill="000000" w:themeFill="text1"/>
+        <w:jc w:val="both"/>
+        <w:rPr>
+          <w:sz w:val="24"/>
+        </w:rPr>
+      </w:pPr>
+      <w:r>
+        <w:rPr>
+          <w:color w:val="7030A0"/>
+          <w:sz w:val="24"/>
+        </w:rPr>
+        <w:t xml:space="preserve">        </w:t>
+      </w:r>
+      <w:r>
+        <w:rPr>
+          <w:color w:val="7030A0"/>
+          <w:sz w:val="24"/>
+        </w:rPr>
+        <w:t xml:space="preserve">JFrame </w:t>
+      </w:r>
+      <w:r>
+        <w:rPr>
+          <w:color w:val="D9D9D9" w:themeColor="background1" w:themeShade="D9"/>
+          <w:sz w:val="24"/>
+        </w:rPr>
+        <w:t>janela</w:t>
+      </w:r>
+      <w:r>
+        <w:rPr>
+          <w:sz w:val="24"/>
+        </w:rPr>
+        <w:t xml:space="preserve"> </w:t>
+      </w:r>
+      <w:r>
+        <w:rPr>
+          <w:color w:val="FF33CC"/>
+          <w:sz w:val="24"/>
+        </w:rPr>
+        <w:t>= new</w:t>
+      </w:r>
+      <w:r>
+        <w:rPr>
+          <w:sz w:val="24"/>
+        </w:rPr>
+        <w:t xml:space="preserve"> </w:t>
+      </w:r>
+      <w:r>
+        <w:rPr>
+          <w:color w:val="70AD47" w:themeColor="accent6"/>
+          <w:sz w:val="24"/>
+        </w:rPr>
+        <w:t>JFrame</w:t>
+      </w:r>
+      <w:r>
+        <w:rPr>
+          <w:color w:val="5B9BD5" w:themeColor="accent5"/>
+          <w:sz w:val="24"/>
+        </w:rPr>
+        <w:t>()</w:t>
+      </w:r>
+      <w:r>
+        <w:rPr>
+          <w:sz w:val="24"/>
+        </w:rPr>
+        <w:t>;</w:t>
+      </w:r>
+    </w:p>
+    <w:p>
+      <w:pPr>
+        <w:pStyle w:val="PargrafodaLista"/>
+        <w:shd w:val="clear" w:color="auto" w:fill="000000" w:themeFill="text1"/>
+        <w:jc w:val="both"/>
+        <w:rPr>
+          <w:sz w:val="24"/>
+        </w:rPr>
+      </w:pPr>
+      <w:r>
+        <w:rPr>
+          <w:sz w:val="24"/>
+        </w:rPr>
+        <w:t xml:space="preserve">        </w:t>
+      </w:r>
+      <w:r>
+        <w:rPr>
+          <w:color w:val="D9D9D9" w:themeColor="background1" w:themeShade="D9"/>
+          <w:sz w:val="24"/>
+        </w:rPr>
+        <w:t>janela.</w:t>
+      </w:r>
+      <w:r>
+        <w:rPr>
+          <w:color w:val="70AD47" w:themeColor="accent6"/>
+          <w:sz w:val="24"/>
+        </w:rPr>
+        <w:t>setLayout</w:t>
+      </w:r>
+      <w:r>
+        <w:rPr>
+          <w:color w:val="5B9BD5" w:themeColor="accent5"/>
+          <w:sz w:val="24"/>
+        </w:rPr>
+        <w:t>(</w:t>
+      </w:r>
+      <w:r>
+        <w:rPr>
+          <w:color w:val="FF33CC"/>
+          <w:sz w:val="24"/>
+        </w:rPr>
+        <w:t xml:space="preserve">new </w:t>
+      </w:r>
+      <w:r>
+        <w:rPr>
+          <w:color w:val="70AD47" w:themeColor="accent6"/>
+          <w:sz w:val="24"/>
+        </w:rPr>
+        <w:t>BorderLayout</w:t>
+      </w:r>
+      <w:r>
+        <w:rPr>
+          <w:color w:val="FFFF00"/>
+          <w:sz w:val="24"/>
+        </w:rPr>
+        <w:t>()</w:t>
+      </w:r>
+      <w:r>
+        <w:rPr>
+          <w:color w:val="5B9BD5" w:themeColor="accent5"/>
+          <w:sz w:val="24"/>
+        </w:rPr>
+        <w:t>)</w:t>
+      </w:r>
+      <w:r>
+        <w:rPr>
+          <w:sz w:val="24"/>
+        </w:rPr>
+        <w:t>;</w:t>
+      </w:r>
+    </w:p>
+    <w:p>
+      <w:pPr>
+        <w:pStyle w:val="PargrafodaLista"/>
+        <w:jc w:val="both"/>
+        <w:rPr>
+          <w:sz w:val="24"/>
+        </w:rPr>
+      </w:pPr>
+    </w:p>
+    <w:p>
+      <w:pPr>
+        <w:pStyle w:val="PargrafodaLista"/>
+        <w:jc w:val="both"/>
+        <w:rPr>
+          <w:sz w:val="24"/>
+        </w:rPr>
+      </w:pPr>
+    </w:p>
+    <w:p>
+      <w:pPr>
+        <w:pStyle w:val="PargrafodaLista"/>
+        <w:jc w:val="center"/>
+        <w:rPr>
+          <w:sz w:val="24"/>
+        </w:rPr>
+      </w:pPr>
+      <w:r>
+        <w:rPr>
+          <w:noProof/>
+          <w:sz w:val="24"/>
+        </w:rPr>
+        <w:drawing>
+          <wp:inline distT="0" distB="0" distL="0" distR="0" wp14:anchorId="5AD2C96F" wp14:editId="370F69B6">
+            <wp:extent cx="1596788" cy="2039462"/>
+            <wp:effectExtent l="0" t="0" r="3810" b="0"/>
+            <wp:docPr id="3" name="Imagem 3"/>
+            <wp:cNvGraphicFramePr>
+              <a:graphicFrameLocks xmlns:a="http://schemas.openxmlformats.org/drawingml/2006/main" noChangeAspect="1"/>
+            </wp:cNvGraphicFramePr>
+            <a:graphic xmlns:a="http://schemas.openxmlformats.org/drawingml/2006/main">
+              <a:graphicData uri="http://schemas.openxmlformats.org/drawingml/2006/picture">
+                <pic:pic xmlns:pic="http://schemas.openxmlformats.org/drawingml/2006/picture">
+                  <pic:nvPicPr>
+                    <pic:cNvPr id="1" name=""/>
+                    <pic:cNvPicPr/>
+                  </pic:nvPicPr>
+                  <pic:blipFill>
+                    <a:blip r:embed="rId8"/>
+                    <a:stretch>
+                      <a:fillRect/>
+                    </a:stretch>
+                  </pic:blipFill>
+                  <pic:spPr>
+                    <a:xfrm>
+                      <a:off x="0" y="0"/>
                       <a:ext cx="1641226" cy="2096220"/>
                     </a:xfrm>
                     <a:prstGeom prst="rect">
@@ -445,22 +778,18 @@
     <w:p>
       <w:pPr>
         <w:pStyle w:val="PargrafodaLista"/>
-        <w:jc w:val="both"/>
-        <w:rPr>
-          <w:sz w:val="24"/>
-        </w:rPr>
-      </w:pPr>
-      <w:r>
-        <w:rPr>
-          <w:sz w:val="24"/>
-        </w:rPr>
-        <w:t xml:space="preserve"> </w:t>
-      </w:r>
-      <w:r>
-        <w:rPr>
-          <w:sz w:val="24"/>
-        </w:rPr>
-        <w:tab/>
+        <w:jc w:val="center"/>
+        <w:rPr>
+          <w:color w:val="A6A6A6" w:themeColor="background1" w:themeShade="A6"/>
+          <w:sz w:val="20"/>
+        </w:rPr>
+      </w:pPr>
+      <w:r>
+        <w:rPr>
+          <w:color w:val="A6A6A6" w:themeColor="background1" w:themeShade="A6"/>
+          <w:sz w:val="20"/>
+        </w:rPr>
+        <w:t>Exemplo da utilização de BorderLayout na calculadora</w:t>
       </w:r>
     </w:p>
     <w:p>
@@ -478,19 +807,29 @@
         <w:tab/>
         <w:t xml:space="preserve">No projeto de Java, as cores verde e vermelha representam onde está localizado o </w:t>
       </w:r>
-      <w:proofErr w:type="spellStart"/>
-      <w:r>
-        <w:rPr>
-          <w:sz w:val="24"/>
-        </w:rPr>
-        <w:t>borderlayout</w:t>
-      </w:r>
-      <w:proofErr w:type="spellEnd"/>
-      <w:r>
-        <w:rPr>
-          <w:sz w:val="24"/>
-        </w:rPr>
-        <w:t xml:space="preserve">. Começando pela parte verde, </w:t>
+      <w:r>
+        <w:rPr>
+          <w:sz w:val="24"/>
+        </w:rPr>
+        <w:t>B</w:t>
+      </w:r>
+      <w:r>
+        <w:rPr>
+          <w:sz w:val="24"/>
+        </w:rPr>
+        <w:t>order</w:t>
+      </w:r>
+      <w:r>
+        <w:rPr>
+          <w:sz w:val="24"/>
+        </w:rPr>
+        <w:t>L</w:t>
+      </w:r>
+      <w:r>
+        <w:rPr>
+          <w:sz w:val="24"/>
+        </w:rPr>
+        <w:t xml:space="preserve">ayout. Começando pela parte verde, </w:t>
       </w:r>
       <w:r>
         <w:rPr>
@@ -517,6 +856,7 @@
     <w:p>
       <w:pPr>
         <w:pStyle w:val="PargrafodaLista"/>
+        <w:shd w:val="clear" w:color="auto" w:fill="000000" w:themeFill="text1"/>
         <w:ind w:firstLine="696"/>
         <w:jc w:val="both"/>
         <w:rPr>
@@ -528,6 +868,7 @@
           <w:color w:val="7030A0"/>
           <w:sz w:val="24"/>
         </w:rPr>
+        <w:lastRenderedPageBreak/>
         <w:t>JPanel</w:t>
       </w:r>
       <w:r>
@@ -562,7 +903,6 @@
         </w:rPr>
         <w:t xml:space="preserve"> </w:t>
       </w:r>
-      <w:proofErr w:type="gramStart"/>
       <w:r>
         <w:rPr>
           <w:color w:val="70AD47" w:themeColor="accent6"/>
@@ -575,9 +915,66 @@
           <w:color w:val="4472C4" w:themeColor="accent1"/>
           <w:sz w:val="24"/>
         </w:rPr>
+        <w:t>()</w:t>
+      </w:r>
+      <w:r>
+        <w:rPr>
+          <w:color w:val="D9D9D9" w:themeColor="background1" w:themeShade="D9"/>
+          <w:sz w:val="24"/>
+        </w:rPr>
+        <w:t>;</w:t>
+      </w:r>
+    </w:p>
+    <w:p>
+      <w:pPr>
+        <w:pStyle w:val="PargrafodaLista"/>
+        <w:shd w:val="clear" w:color="auto" w:fill="000000" w:themeFill="text1"/>
+        <w:jc w:val="both"/>
+        <w:rPr>
+          <w:color w:val="D9D9D9" w:themeColor="background1" w:themeShade="D9"/>
+          <w:sz w:val="24"/>
+        </w:rPr>
+      </w:pPr>
+      <w:r>
+        <w:rPr>
+          <w:sz w:val="24"/>
+        </w:rPr>
+        <w:t xml:space="preserve">       </w:t>
+      </w:r>
+      <w:r>
+        <w:rPr>
+          <w:sz w:val="24"/>
+        </w:rPr>
+        <w:tab/>
+      </w:r>
+      <w:r>
+        <w:rPr>
+          <w:color w:val="D9D9D9" w:themeColor="background1" w:themeShade="D9"/>
+          <w:sz w:val="24"/>
+        </w:rPr>
+        <w:t>janela.</w:t>
+      </w:r>
+      <w:r>
+        <w:rPr>
+          <w:color w:val="70AD47" w:themeColor="accent6"/>
+          <w:sz w:val="24"/>
+        </w:rPr>
+        <w:t>add</w:t>
+      </w:r>
+      <w:r>
+        <w:rPr>
+          <w:color w:val="4472C4" w:themeColor="accent1"/>
+          <w:sz w:val="24"/>
+        </w:rPr>
         <w:t>(</w:t>
       </w:r>
-      <w:proofErr w:type="gramEnd"/>
+      <w:r>
+        <w:rPr>
+          <w:color w:val="D9D9D9" w:themeColor="background1" w:themeShade="D9"/>
+          <w:sz w:val="24"/>
+        </w:rPr>
+        <w:t>painelTop,BorderLayout.NORTH</w:t>
+      </w:r>
       <w:r>
         <w:rPr>
           <w:color w:val="4472C4" w:themeColor="accent1"/>
@@ -596,17 +993,47 @@
     <w:p>
       <w:pPr>
         <w:pStyle w:val="PargrafodaLista"/>
-        <w:jc w:val="both"/>
-        <w:rPr>
-          <w:sz w:val="24"/>
-        </w:rPr>
-      </w:pPr>
-      <w:r>
-        <w:rPr>
-          <w:sz w:val="24"/>
-        </w:rPr>
-        <w:t xml:space="preserve">       </w:t>
-      </w:r>
+        <w:shd w:val="clear" w:color="auto" w:fill="FFFFFF" w:themeFill="background1"/>
+        <w:jc w:val="both"/>
+        <w:rPr>
+          <w:color w:val="D9D9D9" w:themeColor="background1" w:themeShade="D9"/>
+          <w:sz w:val="24"/>
+        </w:rPr>
+      </w:pPr>
+    </w:p>
+    <w:p>
+      <w:pPr>
+        <w:pStyle w:val="PargrafodaLista"/>
+        <w:jc w:val="both"/>
+        <w:rPr>
+          <w:sz w:val="24"/>
+        </w:rPr>
+      </w:pPr>
+      <w:r>
+        <w:rPr>
+          <w:sz w:val="24"/>
+        </w:rPr>
+        <w:t>E outra para o centro:</w:t>
+      </w:r>
+    </w:p>
+    <w:p>
+      <w:pPr>
+        <w:pStyle w:val="PargrafodaLista"/>
+        <w:jc w:val="both"/>
+        <w:rPr>
+          <w:sz w:val="24"/>
+        </w:rPr>
+      </w:pPr>
+    </w:p>
+    <w:p>
+      <w:pPr>
+        <w:pStyle w:val="PargrafodaLista"/>
+        <w:shd w:val="clear" w:color="auto" w:fill="000000" w:themeFill="text1"/>
+        <w:jc w:val="both"/>
+        <w:rPr>
+          <w:sz w:val="24"/>
+        </w:rPr>
+      </w:pPr>
       <w:r>
         <w:rPr>
           <w:sz w:val="24"/>
@@ -615,9 +1042,85 @@
       </w:r>
       <w:r>
         <w:rPr>
+          <w:color w:val="7030A0"/>
+          <w:sz w:val="24"/>
+        </w:rPr>
+        <w:t>JPanel</w:t>
+      </w:r>
+      <w:r>
+        <w:rPr>
+          <w:sz w:val="24"/>
+        </w:rPr>
+        <w:t xml:space="preserve"> </w:t>
+      </w:r>
+      <w:r>
+        <w:rPr>
           <w:color w:val="D9D9D9" w:themeColor="background1" w:themeShade="D9"/>
           <w:sz w:val="24"/>
         </w:rPr>
+        <w:t xml:space="preserve">painelCenter </w:t>
+      </w:r>
+      <w:r>
+        <w:rPr>
+          <w:color w:val="FF00FF"/>
+          <w:sz w:val="24"/>
+        </w:rPr>
+        <w:t>= new</w:t>
+      </w:r>
+      <w:r>
+        <w:rPr>
+          <w:sz w:val="24"/>
+        </w:rPr>
+        <w:t xml:space="preserve"> </w:t>
+      </w:r>
+      <w:r>
+        <w:rPr>
+          <w:color w:val="70AD47" w:themeColor="accent6"/>
+          <w:sz w:val="24"/>
+        </w:rPr>
+        <w:t>JPanel</w:t>
+      </w:r>
+      <w:r>
+        <w:rPr>
+          <w:color w:val="4472C4" w:themeColor="accent1"/>
+          <w:sz w:val="24"/>
+        </w:rPr>
+        <w:t>()</w:t>
+      </w:r>
+      <w:r>
+        <w:rPr>
+          <w:color w:val="D9D9D9" w:themeColor="background1" w:themeShade="D9"/>
+          <w:sz w:val="24"/>
+        </w:rPr>
+        <w:t>;</w:t>
+      </w:r>
+    </w:p>
+    <w:p>
+      <w:pPr>
+        <w:pStyle w:val="PargrafodaLista"/>
+        <w:shd w:val="clear" w:color="auto" w:fill="000000" w:themeFill="text1"/>
+        <w:jc w:val="both"/>
+        <w:rPr>
+          <w:sz w:val="24"/>
+        </w:rPr>
+      </w:pPr>
+      <w:r>
+        <w:rPr>
+          <w:sz w:val="24"/>
+        </w:rPr>
+        <w:t xml:space="preserve">        </w:t>
+      </w:r>
+      <w:r>
+        <w:rPr>
+          <w:sz w:val="24"/>
+        </w:rPr>
+        <w:tab/>
+      </w:r>
+      <w:r>
+        <w:rPr>
+          <w:color w:val="D9D9D9" w:themeColor="background1" w:themeShade="D9"/>
+          <w:sz w:val="24"/>
+        </w:rPr>
         <w:t>janela.</w:t>
       </w:r>
       <w:r>
@@ -634,15 +1137,13 @@
         </w:rPr>
         <w:t>(</w:t>
       </w:r>
-      <w:proofErr w:type="gramStart"/>
       <w:r>
         <w:rPr>
           <w:color w:val="D9D9D9" w:themeColor="background1" w:themeShade="D9"/>
           <w:sz w:val="24"/>
         </w:rPr>
-        <w:t>painelTop,BorderLayout.NORTH</w:t>
-      </w:r>
-      <w:proofErr w:type="gramEnd"/>
+        <w:t>painelCenter,BorderLayout.CENTER</w:t>
+      </w:r>
       <w:r>
         <w:rPr>
           <w:color w:val="4472C4" w:themeColor="accent1"/>
@@ -679,169 +1180,143 @@
         <w:rPr>
           <w:sz w:val="24"/>
         </w:rPr>
-        <w:t>E outra para o centro:</w:t>
-      </w:r>
-    </w:p>
-    <w:p>
-      <w:pPr>
-        <w:pStyle w:val="PargrafodaLista"/>
-        <w:jc w:val="both"/>
-        <w:rPr>
-          <w:sz w:val="24"/>
-        </w:rPr>
-      </w:pPr>
-    </w:p>
-    <w:p>
-      <w:pPr>
-        <w:pStyle w:val="PargrafodaLista"/>
-        <w:jc w:val="both"/>
-        <w:rPr>
-          <w:sz w:val="24"/>
-        </w:rPr>
-      </w:pPr>
-      <w:r>
-        <w:rPr>
-          <w:sz w:val="24"/>
-        </w:rPr>
         <w:tab/>
-      </w:r>
-      <w:r>
-        <w:rPr>
-          <w:color w:val="7030A0"/>
-          <w:sz w:val="24"/>
-        </w:rPr>
-        <w:t>JPanel</w:t>
-      </w:r>
-      <w:r>
-        <w:rPr>
-          <w:sz w:val="24"/>
-        </w:rPr>
-        <w:t xml:space="preserve"> </w:t>
-      </w:r>
-      <w:r>
-        <w:rPr>
-          <w:color w:val="D9D9D9" w:themeColor="background1" w:themeShade="D9"/>
-          <w:sz w:val="24"/>
-        </w:rPr>
-        <w:t xml:space="preserve">painelCenter </w:t>
-      </w:r>
-      <w:r>
-        <w:rPr>
-          <w:color w:val="FF00FF"/>
-          <w:sz w:val="24"/>
-        </w:rPr>
-        <w:t>= new</w:t>
-      </w:r>
-      <w:r>
-        <w:rPr>
-          <w:sz w:val="24"/>
-        </w:rPr>
-        <w:t xml:space="preserve"> </w:t>
-      </w:r>
-      <w:proofErr w:type="gramStart"/>
-      <w:r>
-        <w:rPr>
-          <w:color w:val="70AD47" w:themeColor="accent6"/>
-          <w:sz w:val="24"/>
-        </w:rPr>
-        <w:t>JPanel</w:t>
-      </w:r>
-      <w:r>
-        <w:rPr>
-          <w:color w:val="4472C4" w:themeColor="accent1"/>
-          <w:sz w:val="24"/>
-        </w:rPr>
-        <w:t>(</w:t>
-      </w:r>
-      <w:proofErr w:type="gramEnd"/>
-      <w:r>
-        <w:rPr>
-          <w:color w:val="4472C4" w:themeColor="accent1"/>
-          <w:sz w:val="24"/>
-        </w:rPr>
-        <w:t>)</w:t>
-      </w:r>
-      <w:r>
-        <w:rPr>
-          <w:color w:val="D9D9D9" w:themeColor="background1" w:themeShade="D9"/>
-          <w:sz w:val="24"/>
-        </w:rPr>
-        <w:t>;</w:t>
-      </w:r>
-    </w:p>
-    <w:p>
-      <w:pPr>
-        <w:pStyle w:val="PargrafodaLista"/>
-        <w:jc w:val="both"/>
-        <w:rPr>
-          <w:sz w:val="24"/>
-        </w:rPr>
-      </w:pPr>
-      <w:r>
-        <w:rPr>
-          <w:sz w:val="24"/>
-        </w:rPr>
-        <w:t xml:space="preserve">        </w:t>
-      </w:r>
+        <w:t xml:space="preserve">Indo para o a parte vermelha, eu criei </w:t>
+      </w:r>
+      <w:r>
+        <w:rPr>
+          <w:sz w:val="24"/>
+        </w:rPr>
+        <w:t>um segundo painel principal, com a mesma configuração de Layout para o JFrame, o BorderLayout:</w:t>
+      </w:r>
+    </w:p>
+    <w:p>
+      <w:pPr>
+        <w:pStyle w:val="PargrafodaLista"/>
+        <w:jc w:val="both"/>
+        <w:rPr>
+          <w:sz w:val="24"/>
+        </w:rPr>
+      </w:pPr>
+    </w:p>
+    <w:p>
+      <w:pPr>
+        <w:pStyle w:val="PargrafodaLista"/>
+        <w:jc w:val="center"/>
+        <w:rPr>
+          <w:sz w:val="24"/>
+        </w:rPr>
+      </w:pPr>
+      <w:r>
+        <w:rPr>
+          <w:sz w:val="24"/>
+        </w:rPr>
+        <w:drawing>
+          <wp:inline distT="0" distB="0" distL="0" distR="0" wp14:anchorId="4EE2350F" wp14:editId="06E6874C">
+            <wp:extent cx="3232233" cy="3136605"/>
+            <wp:effectExtent l="0" t="0" r="6350" b="6985"/>
+            <wp:docPr id="6" name="Imagem 6"/>
+            <wp:cNvGraphicFramePr>
+              <a:graphicFrameLocks xmlns:a="http://schemas.openxmlformats.org/drawingml/2006/main" noChangeAspect="1"/>
+            </wp:cNvGraphicFramePr>
+            <a:graphic xmlns:a="http://schemas.openxmlformats.org/drawingml/2006/main">
+              <a:graphicData uri="http://schemas.openxmlformats.org/drawingml/2006/picture">
+                <pic:pic xmlns:pic="http://schemas.openxmlformats.org/drawingml/2006/picture">
+                  <pic:nvPicPr>
+                    <pic:cNvPr id="1" name=""/>
+                    <pic:cNvPicPr/>
+                  </pic:nvPicPr>
+                  <pic:blipFill>
+                    <a:blip r:embed="rId9"/>
+                    <a:stretch>
+                      <a:fillRect/>
+                    </a:stretch>
+                  </pic:blipFill>
+                  <pic:spPr>
+                    <a:xfrm>
+                      <a:off x="0" y="0"/>
+                      <a:ext cx="3247056" cy="3150990"/>
+                    </a:xfrm>
+                    <a:prstGeom prst="rect">
+                      <a:avLst/>
+                    </a:prstGeom>
+                  </pic:spPr>
+                </pic:pic>
+              </a:graphicData>
+            </a:graphic>
+          </wp:inline>
+        </w:drawing>
+      </w:r>
+    </w:p>
+    <w:p>
+      <w:pPr>
+        <w:pStyle w:val="PargrafodaLista"/>
+        <w:jc w:val="both"/>
+        <w:rPr>
+          <w:sz w:val="24"/>
+        </w:rPr>
+      </w:pPr>
+    </w:p>
+    <w:p>
+      <w:pPr>
+        <w:pStyle w:val="PargrafodaLista"/>
+        <w:jc w:val="center"/>
+        <w:rPr>
+          <w:sz w:val="24"/>
+        </w:rPr>
+      </w:pPr>
+    </w:p>
+    <w:p>
+      <w:pPr>
+        <w:pStyle w:val="PargrafodaLista"/>
+        <w:jc w:val="both"/>
+        <w:rPr>
+          <w:sz w:val="24"/>
+        </w:rPr>
+      </w:pPr>
       <w:r>
         <w:rPr>
           <w:sz w:val="24"/>
         </w:rPr>
         <w:tab/>
-      </w:r>
-      <w:r>
-        <w:rPr>
-          <w:color w:val="D9D9D9" w:themeColor="background1" w:themeShade="D9"/>
-          <w:sz w:val="24"/>
-        </w:rPr>
-        <w:t>janela.</w:t>
-      </w:r>
-      <w:r>
-        <w:rPr>
-          <w:color w:val="70AD47" w:themeColor="accent6"/>
-          <w:sz w:val="24"/>
-        </w:rPr>
-        <w:t>add</w:t>
-      </w:r>
-      <w:r>
-        <w:rPr>
-          <w:color w:val="4472C4" w:themeColor="accent1"/>
-          <w:sz w:val="24"/>
-        </w:rPr>
-        <w:t>(</w:t>
-      </w:r>
-      <w:proofErr w:type="gramStart"/>
-      <w:r>
-        <w:rPr>
-          <w:color w:val="D9D9D9" w:themeColor="background1" w:themeShade="D9"/>
-          <w:sz w:val="24"/>
-        </w:rPr>
-        <w:t>painelCenter,BorderLayout.CENTER</w:t>
-      </w:r>
-      <w:proofErr w:type="gramEnd"/>
-      <w:r>
-        <w:rPr>
-          <w:color w:val="4472C4" w:themeColor="accent1"/>
-          <w:sz w:val="24"/>
-        </w:rPr>
-        <w:t>)</w:t>
-      </w:r>
-      <w:r>
-        <w:rPr>
-          <w:color w:val="D9D9D9" w:themeColor="background1" w:themeShade="D9"/>
-          <w:sz w:val="24"/>
-        </w:rPr>
-        <w:t>;</w:t>
-      </w:r>
-    </w:p>
-    <w:p>
-      <w:pPr>
-        <w:pStyle w:val="PargrafodaLista"/>
-        <w:jc w:val="both"/>
-        <w:rPr>
-          <w:sz w:val="24"/>
-        </w:rPr>
-      </w:pPr>
+        <w:t xml:space="preserve">Neste segundo painel principal, eu criei dois painéis e alinhei eles um de baixo do outro. O </w:t>
+      </w:r>
+      <w:r>
+        <w:rPr>
+          <w:sz w:val="24"/>
+        </w:rPr>
+        <w:t>T</w:t>
+      </w:r>
+      <w:r>
+        <w:rPr>
+          <w:sz w:val="24"/>
+        </w:rPr>
+        <w:t xml:space="preserve">extField do resultado, </w:t>
+      </w:r>
+      <w:r>
+        <w:rPr>
+          <w:sz w:val="24"/>
+        </w:rPr>
+        <w:t xml:space="preserve">e os valores HEX, DEC e BIN estão posicionados na parte superior, enquanto, as teclas da calculadora estão </w:t>
+      </w:r>
+      <w:r>
+        <w:rPr>
+          <w:sz w:val="24"/>
+        </w:rPr>
+        <w:t xml:space="preserve">posicionadas </w:t>
+      </w:r>
+      <w:r>
+        <w:rPr>
+          <w:sz w:val="24"/>
+        </w:rPr>
+        <w:t>na parte inferior</w:t>
+      </w:r>
+      <w:r>
+        <w:rPr>
+          <w:sz w:val="24"/>
+        </w:rPr>
+        <w:t>, utilizando a mesma lógica nos processos anteriores.</w:t>
+      </w:r>
     </w:p>
     <w:p>
       <w:pPr>
@@ -856,7 +1331,39 @@
           <w:sz w:val="24"/>
         </w:rPr>
         <w:tab/>
-        <w:t>Indo para o a parte vermelha, eu criei mais dois painéis e adicionei um deles para parte superior do programa:</w:t>
+      </w:r>
+    </w:p>
+    <w:p>
+      <w:pPr>
+        <w:pStyle w:val="PargrafodaLista"/>
+        <w:numPr>
+          <w:ilvl w:val="0"/>
+          <w:numId w:val="1"/>
+        </w:numPr>
+        <w:jc w:val="both"/>
+        <w:rPr>
+          <w:b/>
+          <w:sz w:val="24"/>
+        </w:rPr>
+      </w:pPr>
+      <w:r>
+        <w:rPr>
+          <w:b/>
+          <w:sz w:val="24"/>
+        </w:rPr>
+        <w:t>GridLayout</w:t>
+      </w:r>
+      <w:r>
+        <w:rPr>
+          <w:sz w:val="24"/>
+        </w:rPr>
+        <w:t>:</w:t>
+      </w:r>
+      <w:r>
+        <w:rPr>
+          <w:sz w:val="24"/>
+        </w:rPr>
+        <w:t xml:space="preserve"> GridLayout é outro estilo de Layout bem utilizado em Java. </w:t>
       </w:r>
       <w:bookmarkStart w:id="0" w:name="_GoBack"/>
       <w:bookmarkEnd w:id="0"/>
@@ -874,9 +1381,461 @@
 <file path=word/numbering.xml><?xml version="1.0" encoding="utf-8"?>
 <w:numbering xmlns:wpc="http://schemas.microsoft.com/office/word/2010/wordprocessingCanvas" xmlns:cx="http://schemas.microsoft.com/office/drawing/2014/chartex" xmlns:cx1="http://schemas.microsoft.com/office/drawing/2015/9/8/chartex" xmlns:cx2="http://schemas.microsoft.com/office/drawing/2015/10/21/chartex" xmlns:cx3="http://schemas.microsoft.com/office/drawing/2016/5/9/chartex" xmlns:cx4="http://schemas.microsoft.com/office/drawing/2016/5/10/chartex" xmlns:cx5="http://schemas.microsoft.com/office/drawing/2016/5/11/chartex" xmlns:cx6="http://schemas.microsoft.com/office/drawing/2016/5/12/chartex" xmlns:cx7="http://schemas.microsoft.com/office/drawing/2016/5/13/chartex" xmlns:cx8="http://schemas.microsoft.com/office/drawing/2016/5/14/chartex" xmlns:mc="http://schemas.openxmlformats.org/markup-compatibility/2006" xmlns:aink="http://schemas.microsoft.com/office/drawing/2016/ink" xmlns:am3d="http://schemas.microsoft.com/office/drawing/2017/model3d" xmlns:o="urn:schemas-microsoft-com:office:office" xmlns:r="http://schemas.openxmlformats.org/officeDocument/2006/relationships" xmlns:m="http://schemas.openxmlformats.org/officeDocument/2006/math" xmlns:v="urn:schemas-microsoft-com:vml" xmlns:wp14="http://schemas.microsoft.com/office/word/2010/wordprocessingDrawing" xmlns:wp="http://schemas.openxmlformats.org/drawingml/2006/wordprocessingDrawing" xmlns:w10="urn:schemas-microsoft-com:office:word" xmlns:w="http://schemas.openxmlformats.org/wordprocessingml/2006/main" xmlns:w14="http://schemas.microsoft.com/office/word/2010/wordml" xmlns:w15="http://schemas.microsoft.com/office/word/2012/wordml" xmlns:w16cid="http://schemas.microsoft.com/office/word/2016/wordml/cid" xmlns:w16se="http://schemas.microsoft.com/office/word/2015/wordml/symex" xmlns:wpg="http://schemas.microsoft.com/office/word/2010/wordprocessingGroup" xmlns:wpi="http://schemas.microsoft.com/office/word/2010/wordprocessingInk" xmlns:wne="http://schemas.microsoft.com/office/word/2006/wordml" xmlns:wps="http://schemas.microsoft.com/office/word/2010/wordprocessingShape" mc:Ignorable="w14 w15 w16se w16cid wp14">
   <w:abstractNum w:abstractNumId="0" w15:restartNumberingAfterBreak="0">
+    <w:nsid w:val="12336F3D"/>
+    <w:multiLevelType w:val="hybridMultilevel"/>
+    <w:tmpl w:val="853840F0"/>
+    <w:lvl w:ilvl="0" w:tplc="04160001">
+      <w:start w:val="1"/>
+      <w:numFmt w:val="bullet"/>
+      <w:lvlText w:val=""/>
+      <w:lvlJc w:val="left"/>
+      <w:pPr>
+        <w:ind w:left="1428" w:hanging="360"/>
+      </w:pPr>
+      <w:rPr>
+        <w:rFonts w:ascii="Symbol" w:hAnsi="Symbol" w:hint="default"/>
+      </w:rPr>
+    </w:lvl>
+    <w:lvl w:ilvl="1" w:tplc="04160003" w:tentative="1">
+      <w:start w:val="1"/>
+      <w:numFmt w:val="bullet"/>
+      <w:lvlText w:val="o"/>
+      <w:lvlJc w:val="left"/>
+      <w:pPr>
+        <w:ind w:left="2148" w:hanging="360"/>
+      </w:pPr>
+      <w:rPr>
+        <w:rFonts w:ascii="Courier New" w:hAnsi="Courier New" w:cs="Courier New" w:hint="default"/>
+      </w:rPr>
+    </w:lvl>
+    <w:lvl w:ilvl="2" w:tplc="04160005" w:tentative="1">
+      <w:start w:val="1"/>
+      <w:numFmt w:val="bullet"/>
+      <w:lvlText w:val=""/>
+      <w:lvlJc w:val="left"/>
+      <w:pPr>
+        <w:ind w:left="2868" w:hanging="360"/>
+      </w:pPr>
+      <w:rPr>
+        <w:rFonts w:ascii="Wingdings" w:hAnsi="Wingdings" w:hint="default"/>
+      </w:rPr>
+    </w:lvl>
+    <w:lvl w:ilvl="3" w:tplc="04160001" w:tentative="1">
+      <w:start w:val="1"/>
+      <w:numFmt w:val="bullet"/>
+      <w:lvlText w:val=""/>
+      <w:lvlJc w:val="left"/>
+      <w:pPr>
+        <w:ind w:left="3588" w:hanging="360"/>
+      </w:pPr>
+      <w:rPr>
+        <w:rFonts w:ascii="Symbol" w:hAnsi="Symbol" w:hint="default"/>
+      </w:rPr>
+    </w:lvl>
+    <w:lvl w:ilvl="4" w:tplc="04160003" w:tentative="1">
+      <w:start w:val="1"/>
+      <w:numFmt w:val="bullet"/>
+      <w:lvlText w:val="o"/>
+      <w:lvlJc w:val="left"/>
+      <w:pPr>
+        <w:ind w:left="4308" w:hanging="360"/>
+      </w:pPr>
+      <w:rPr>
+        <w:rFonts w:ascii="Courier New" w:hAnsi="Courier New" w:cs="Courier New" w:hint="default"/>
+      </w:rPr>
+    </w:lvl>
+    <w:lvl w:ilvl="5" w:tplc="04160005" w:tentative="1">
+      <w:start w:val="1"/>
+      <w:numFmt w:val="bullet"/>
+      <w:lvlText w:val=""/>
+      <w:lvlJc w:val="left"/>
+      <w:pPr>
+        <w:ind w:left="5028" w:hanging="360"/>
+      </w:pPr>
+      <w:rPr>
+        <w:rFonts w:ascii="Wingdings" w:hAnsi="Wingdings" w:hint="default"/>
+      </w:rPr>
+    </w:lvl>
+    <w:lvl w:ilvl="6" w:tplc="04160001" w:tentative="1">
+      <w:start w:val="1"/>
+      <w:numFmt w:val="bullet"/>
+      <w:lvlText w:val=""/>
+      <w:lvlJc w:val="left"/>
+      <w:pPr>
+        <w:ind w:left="5748" w:hanging="360"/>
+      </w:pPr>
+      <w:rPr>
+        <w:rFonts w:ascii="Symbol" w:hAnsi="Symbol" w:hint="default"/>
+      </w:rPr>
+    </w:lvl>
+    <w:lvl w:ilvl="7" w:tplc="04160003" w:tentative="1">
+      <w:start w:val="1"/>
+      <w:numFmt w:val="bullet"/>
+      <w:lvlText w:val="o"/>
+      <w:lvlJc w:val="left"/>
+      <w:pPr>
+        <w:ind w:left="6468" w:hanging="360"/>
+      </w:pPr>
+      <w:rPr>
+        <w:rFonts w:ascii="Courier New" w:hAnsi="Courier New" w:cs="Courier New" w:hint="default"/>
+      </w:rPr>
+    </w:lvl>
+    <w:lvl w:ilvl="8" w:tplc="04160005" w:tentative="1">
+      <w:start w:val="1"/>
+      <w:numFmt w:val="bullet"/>
+      <w:lvlText w:val=""/>
+      <w:lvlJc w:val="left"/>
+      <w:pPr>
+        <w:ind w:left="7188" w:hanging="360"/>
+      </w:pPr>
+      <w:rPr>
+        <w:rFonts w:ascii="Wingdings" w:hAnsi="Wingdings" w:hint="default"/>
+      </w:rPr>
+    </w:lvl>
+  </w:abstractNum>
+  <w:abstractNum w:abstractNumId="1" w15:restartNumberingAfterBreak="0">
+    <w:nsid w:val="16A31514"/>
+    <w:multiLevelType w:val="hybridMultilevel"/>
+    <w:tmpl w:val="BB702E4A"/>
+    <w:lvl w:ilvl="0" w:tplc="04160001">
+      <w:start w:val="1"/>
+      <w:numFmt w:val="bullet"/>
+      <w:lvlText w:val=""/>
+      <w:lvlJc w:val="left"/>
+      <w:pPr>
+        <w:ind w:left="720" w:hanging="360"/>
+      </w:pPr>
+      <w:rPr>
+        <w:rFonts w:ascii="Symbol" w:hAnsi="Symbol" w:hint="default"/>
+      </w:rPr>
+    </w:lvl>
+    <w:lvl w:ilvl="1" w:tplc="04160003" w:tentative="1">
+      <w:start w:val="1"/>
+      <w:numFmt w:val="bullet"/>
+      <w:lvlText w:val="o"/>
+      <w:lvlJc w:val="left"/>
+      <w:pPr>
+        <w:ind w:left="1440" w:hanging="360"/>
+      </w:pPr>
+      <w:rPr>
+        <w:rFonts w:ascii="Courier New" w:hAnsi="Courier New" w:cs="Courier New" w:hint="default"/>
+      </w:rPr>
+    </w:lvl>
+    <w:lvl w:ilvl="2" w:tplc="04160005" w:tentative="1">
+      <w:start w:val="1"/>
+      <w:numFmt w:val="bullet"/>
+      <w:lvlText w:val=""/>
+      <w:lvlJc w:val="left"/>
+      <w:pPr>
+        <w:ind w:left="2160" w:hanging="360"/>
+      </w:pPr>
+      <w:rPr>
+        <w:rFonts w:ascii="Wingdings" w:hAnsi="Wingdings" w:hint="default"/>
+      </w:rPr>
+    </w:lvl>
+    <w:lvl w:ilvl="3" w:tplc="04160001" w:tentative="1">
+      <w:start w:val="1"/>
+      <w:numFmt w:val="bullet"/>
+      <w:lvlText w:val=""/>
+      <w:lvlJc w:val="left"/>
+      <w:pPr>
+        <w:ind w:left="2880" w:hanging="360"/>
+      </w:pPr>
+      <w:rPr>
+        <w:rFonts w:ascii="Symbol" w:hAnsi="Symbol" w:hint="default"/>
+      </w:rPr>
+    </w:lvl>
+    <w:lvl w:ilvl="4" w:tplc="04160003" w:tentative="1">
+      <w:start w:val="1"/>
+      <w:numFmt w:val="bullet"/>
+      <w:lvlText w:val="o"/>
+      <w:lvlJc w:val="left"/>
+      <w:pPr>
+        <w:ind w:left="3600" w:hanging="360"/>
+      </w:pPr>
+      <w:rPr>
+        <w:rFonts w:ascii="Courier New" w:hAnsi="Courier New" w:cs="Courier New" w:hint="default"/>
+      </w:rPr>
+    </w:lvl>
+    <w:lvl w:ilvl="5" w:tplc="04160005" w:tentative="1">
+      <w:start w:val="1"/>
+      <w:numFmt w:val="bullet"/>
+      <w:lvlText w:val=""/>
+      <w:lvlJc w:val="left"/>
+      <w:pPr>
+        <w:ind w:left="4320" w:hanging="360"/>
+      </w:pPr>
+      <w:rPr>
+        <w:rFonts w:ascii="Wingdings" w:hAnsi="Wingdings" w:hint="default"/>
+      </w:rPr>
+    </w:lvl>
+    <w:lvl w:ilvl="6" w:tplc="04160001" w:tentative="1">
+      <w:start w:val="1"/>
+      <w:numFmt w:val="bullet"/>
+      <w:lvlText w:val=""/>
+      <w:lvlJc w:val="left"/>
+      <w:pPr>
+        <w:ind w:left="5040" w:hanging="360"/>
+      </w:pPr>
+      <w:rPr>
+        <w:rFonts w:ascii="Symbol" w:hAnsi="Symbol" w:hint="default"/>
+      </w:rPr>
+    </w:lvl>
+    <w:lvl w:ilvl="7" w:tplc="04160003" w:tentative="1">
+      <w:start w:val="1"/>
+      <w:numFmt w:val="bullet"/>
+      <w:lvlText w:val="o"/>
+      <w:lvlJc w:val="left"/>
+      <w:pPr>
+        <w:ind w:left="5760" w:hanging="360"/>
+      </w:pPr>
+      <w:rPr>
+        <w:rFonts w:ascii="Courier New" w:hAnsi="Courier New" w:cs="Courier New" w:hint="default"/>
+      </w:rPr>
+    </w:lvl>
+    <w:lvl w:ilvl="8" w:tplc="04160005" w:tentative="1">
+      <w:start w:val="1"/>
+      <w:numFmt w:val="bullet"/>
+      <w:lvlText w:val=""/>
+      <w:lvlJc w:val="left"/>
+      <w:pPr>
+        <w:ind w:left="6480" w:hanging="360"/>
+      </w:pPr>
+      <w:rPr>
+        <w:rFonts w:ascii="Wingdings" w:hAnsi="Wingdings" w:hint="default"/>
+      </w:rPr>
+    </w:lvl>
+  </w:abstractNum>
+  <w:abstractNum w:abstractNumId="2" w15:restartNumberingAfterBreak="0">
+    <w:nsid w:val="2A426B2C"/>
+    <w:multiLevelType w:val="hybridMultilevel"/>
+    <w:tmpl w:val="A04E60EE"/>
+    <w:lvl w:ilvl="0" w:tplc="04160001">
+      <w:start w:val="1"/>
+      <w:numFmt w:val="bullet"/>
+      <w:lvlText w:val=""/>
+      <w:lvlJc w:val="left"/>
+      <w:pPr>
+        <w:ind w:left="1431" w:hanging="360"/>
+      </w:pPr>
+      <w:rPr>
+        <w:rFonts w:ascii="Symbol" w:hAnsi="Symbol" w:hint="default"/>
+      </w:rPr>
+    </w:lvl>
+    <w:lvl w:ilvl="1" w:tplc="04160003" w:tentative="1">
+      <w:start w:val="1"/>
+      <w:numFmt w:val="bullet"/>
+      <w:lvlText w:val="o"/>
+      <w:lvlJc w:val="left"/>
+      <w:pPr>
+        <w:ind w:left="2151" w:hanging="360"/>
+      </w:pPr>
+      <w:rPr>
+        <w:rFonts w:ascii="Courier New" w:hAnsi="Courier New" w:cs="Courier New" w:hint="default"/>
+      </w:rPr>
+    </w:lvl>
+    <w:lvl w:ilvl="2" w:tplc="04160005" w:tentative="1">
+      <w:start w:val="1"/>
+      <w:numFmt w:val="bullet"/>
+      <w:lvlText w:val=""/>
+      <w:lvlJc w:val="left"/>
+      <w:pPr>
+        <w:ind w:left="2871" w:hanging="360"/>
+      </w:pPr>
+      <w:rPr>
+        <w:rFonts w:ascii="Wingdings" w:hAnsi="Wingdings" w:hint="default"/>
+      </w:rPr>
+    </w:lvl>
+    <w:lvl w:ilvl="3" w:tplc="04160001" w:tentative="1">
+      <w:start w:val="1"/>
+      <w:numFmt w:val="bullet"/>
+      <w:lvlText w:val=""/>
+      <w:lvlJc w:val="left"/>
+      <w:pPr>
+        <w:ind w:left="3591" w:hanging="360"/>
+      </w:pPr>
+      <w:rPr>
+        <w:rFonts w:ascii="Symbol" w:hAnsi="Symbol" w:hint="default"/>
+      </w:rPr>
+    </w:lvl>
+    <w:lvl w:ilvl="4" w:tplc="04160003" w:tentative="1">
+      <w:start w:val="1"/>
+      <w:numFmt w:val="bullet"/>
+      <w:lvlText w:val="o"/>
+      <w:lvlJc w:val="left"/>
+      <w:pPr>
+        <w:ind w:left="4311" w:hanging="360"/>
+      </w:pPr>
+      <w:rPr>
+        <w:rFonts w:ascii="Courier New" w:hAnsi="Courier New" w:cs="Courier New" w:hint="default"/>
+      </w:rPr>
+    </w:lvl>
+    <w:lvl w:ilvl="5" w:tplc="04160005" w:tentative="1">
+      <w:start w:val="1"/>
+      <w:numFmt w:val="bullet"/>
+      <w:lvlText w:val=""/>
+      <w:lvlJc w:val="left"/>
+      <w:pPr>
+        <w:ind w:left="5031" w:hanging="360"/>
+      </w:pPr>
+      <w:rPr>
+        <w:rFonts w:ascii="Wingdings" w:hAnsi="Wingdings" w:hint="default"/>
+      </w:rPr>
+    </w:lvl>
+    <w:lvl w:ilvl="6" w:tplc="04160001" w:tentative="1">
+      <w:start w:val="1"/>
+      <w:numFmt w:val="bullet"/>
+      <w:lvlText w:val=""/>
+      <w:lvlJc w:val="left"/>
+      <w:pPr>
+        <w:ind w:left="5751" w:hanging="360"/>
+      </w:pPr>
+      <w:rPr>
+        <w:rFonts w:ascii="Symbol" w:hAnsi="Symbol" w:hint="default"/>
+      </w:rPr>
+    </w:lvl>
+    <w:lvl w:ilvl="7" w:tplc="04160003" w:tentative="1">
+      <w:start w:val="1"/>
+      <w:numFmt w:val="bullet"/>
+      <w:lvlText w:val="o"/>
+      <w:lvlJc w:val="left"/>
+      <w:pPr>
+        <w:ind w:left="6471" w:hanging="360"/>
+      </w:pPr>
+      <w:rPr>
+        <w:rFonts w:ascii="Courier New" w:hAnsi="Courier New" w:cs="Courier New" w:hint="default"/>
+      </w:rPr>
+    </w:lvl>
+    <w:lvl w:ilvl="8" w:tplc="04160005" w:tentative="1">
+      <w:start w:val="1"/>
+      <w:numFmt w:val="bullet"/>
+      <w:lvlText w:val=""/>
+      <w:lvlJc w:val="left"/>
+      <w:pPr>
+        <w:ind w:left="7191" w:hanging="360"/>
+      </w:pPr>
+      <w:rPr>
+        <w:rFonts w:ascii="Wingdings" w:hAnsi="Wingdings" w:hint="default"/>
+      </w:rPr>
+    </w:lvl>
+  </w:abstractNum>
+  <w:abstractNum w:abstractNumId="3" w15:restartNumberingAfterBreak="0">
+    <w:nsid w:val="3BA32D55"/>
+    <w:multiLevelType w:val="hybridMultilevel"/>
+    <w:tmpl w:val="B560A560"/>
+    <w:lvl w:ilvl="0" w:tplc="04160001">
+      <w:start w:val="1"/>
+      <w:numFmt w:val="bullet"/>
+      <w:lvlText w:val=""/>
+      <w:lvlJc w:val="left"/>
+      <w:pPr>
+        <w:ind w:left="720" w:hanging="360"/>
+      </w:pPr>
+      <w:rPr>
+        <w:rFonts w:ascii="Symbol" w:hAnsi="Symbol" w:hint="default"/>
+      </w:rPr>
+    </w:lvl>
+    <w:lvl w:ilvl="1" w:tplc="04160003" w:tentative="1">
+      <w:start w:val="1"/>
+      <w:numFmt w:val="bullet"/>
+      <w:lvlText w:val="o"/>
+      <w:lvlJc w:val="left"/>
+      <w:pPr>
+        <w:ind w:left="1440" w:hanging="360"/>
+      </w:pPr>
+      <w:rPr>
+        <w:rFonts w:ascii="Courier New" w:hAnsi="Courier New" w:cs="Courier New" w:hint="default"/>
+      </w:rPr>
+    </w:lvl>
+    <w:lvl w:ilvl="2" w:tplc="04160005" w:tentative="1">
+      <w:start w:val="1"/>
+      <w:numFmt w:val="bullet"/>
+      <w:lvlText w:val=""/>
+      <w:lvlJc w:val="left"/>
+      <w:pPr>
+        <w:ind w:left="2160" w:hanging="360"/>
+      </w:pPr>
+      <w:rPr>
+        <w:rFonts w:ascii="Wingdings" w:hAnsi="Wingdings" w:hint="default"/>
+      </w:rPr>
+    </w:lvl>
+    <w:lvl w:ilvl="3" w:tplc="04160001" w:tentative="1">
+      <w:start w:val="1"/>
+      <w:numFmt w:val="bullet"/>
+      <w:lvlText w:val=""/>
+      <w:lvlJc w:val="left"/>
+      <w:pPr>
+        <w:ind w:left="2880" w:hanging="360"/>
+      </w:pPr>
+      <w:rPr>
+        <w:rFonts w:ascii="Symbol" w:hAnsi="Symbol" w:hint="default"/>
+      </w:rPr>
+    </w:lvl>
+    <w:lvl w:ilvl="4" w:tplc="04160003" w:tentative="1">
+      <w:start w:val="1"/>
+      <w:numFmt w:val="bullet"/>
+      <w:lvlText w:val="o"/>
+      <w:lvlJc w:val="left"/>
+      <w:pPr>
+        <w:ind w:left="3600" w:hanging="360"/>
+      </w:pPr>
+      <w:rPr>
+        <w:rFonts w:ascii="Courier New" w:hAnsi="Courier New" w:cs="Courier New" w:hint="default"/>
+      </w:rPr>
+    </w:lvl>
+    <w:lvl w:ilvl="5" w:tplc="04160005" w:tentative="1">
+      <w:start w:val="1"/>
+      <w:numFmt w:val="bullet"/>
+      <w:lvlText w:val=""/>
+      <w:lvlJc w:val="left"/>
+      <w:pPr>
+        <w:ind w:left="4320" w:hanging="360"/>
+      </w:pPr>
+      <w:rPr>
+        <w:rFonts w:ascii="Wingdings" w:hAnsi="Wingdings" w:hint="default"/>
+      </w:rPr>
+    </w:lvl>
+    <w:lvl w:ilvl="6" w:tplc="04160001" w:tentative="1">
+      <w:start w:val="1"/>
+      <w:numFmt w:val="bullet"/>
+      <w:lvlText w:val=""/>
+      <w:lvlJc w:val="left"/>
+      <w:pPr>
+        <w:ind w:left="5040" w:hanging="360"/>
+      </w:pPr>
+      <w:rPr>
+        <w:rFonts w:ascii="Symbol" w:hAnsi="Symbol" w:hint="default"/>
+      </w:rPr>
+    </w:lvl>
+    <w:lvl w:ilvl="7" w:tplc="04160003" w:tentative="1">
+      <w:start w:val="1"/>
+      <w:numFmt w:val="bullet"/>
+      <w:lvlText w:val="o"/>
+      <w:lvlJc w:val="left"/>
+      <w:pPr>
+        <w:ind w:left="5760" w:hanging="360"/>
+      </w:pPr>
+      <w:rPr>
+        <w:rFonts w:ascii="Courier New" w:hAnsi="Courier New" w:cs="Courier New" w:hint="default"/>
+      </w:rPr>
+    </w:lvl>
+    <w:lvl w:ilvl="8" w:tplc="04160005" w:tentative="1">
+      <w:start w:val="1"/>
+      <w:numFmt w:val="bullet"/>
+      <w:lvlText w:val=""/>
+      <w:lvlJc w:val="left"/>
+      <w:pPr>
+        <w:ind w:left="6480" w:hanging="360"/>
+      </w:pPr>
+      <w:rPr>
+        <w:rFonts w:ascii="Wingdings" w:hAnsi="Wingdings" w:hint="default"/>
+      </w:rPr>
+    </w:lvl>
+  </w:abstractNum>
+  <w:abstractNum w:abstractNumId="4" w15:restartNumberingAfterBreak="0">
     <w:nsid w:val="44181F09"/>
     <w:multiLevelType w:val="hybridMultilevel"/>
-    <w:tmpl w:val="B9DCCF7E"/>
+    <w:tmpl w:val="5074DE02"/>
     <w:lvl w:ilvl="0" w:tplc="04160001">
       <w:start w:val="1"/>
       <w:numFmt w:val="bullet"/>
@@ -980,6 +1939,119 @@
       <w:lvlJc w:val="left"/>
       <w:pPr>
         <w:ind w:left="6480" w:hanging="360"/>
+      </w:pPr>
+      <w:rPr>
+        <w:rFonts w:ascii="Wingdings" w:hAnsi="Wingdings" w:hint="default"/>
+      </w:rPr>
+    </w:lvl>
+  </w:abstractNum>
+  <w:abstractNum w:abstractNumId="5" w15:restartNumberingAfterBreak="0">
+    <w:nsid w:val="7E857B77"/>
+    <w:multiLevelType w:val="hybridMultilevel"/>
+    <w:tmpl w:val="C7E8AFD6"/>
+    <w:lvl w:ilvl="0" w:tplc="04160001">
+      <w:start w:val="1"/>
+      <w:numFmt w:val="bullet"/>
+      <w:lvlText w:val=""/>
+      <w:lvlJc w:val="left"/>
+      <w:pPr>
+        <w:ind w:left="2151" w:hanging="360"/>
+      </w:pPr>
+      <w:rPr>
+        <w:rFonts w:ascii="Symbol" w:hAnsi="Symbol" w:hint="default"/>
+      </w:rPr>
+    </w:lvl>
+    <w:lvl w:ilvl="1" w:tplc="04160003" w:tentative="1">
+      <w:start w:val="1"/>
+      <w:numFmt w:val="bullet"/>
+      <w:lvlText w:val="o"/>
+      <w:lvlJc w:val="left"/>
+      <w:pPr>
+        <w:ind w:left="2871" w:hanging="360"/>
+      </w:pPr>
+      <w:rPr>
+        <w:rFonts w:ascii="Courier New" w:hAnsi="Courier New" w:cs="Courier New" w:hint="default"/>
+      </w:rPr>
+    </w:lvl>
+    <w:lvl w:ilvl="2" w:tplc="04160005" w:tentative="1">
+      <w:start w:val="1"/>
+      <w:numFmt w:val="bullet"/>
+      <w:lvlText w:val=""/>
+      <w:lvlJc w:val="left"/>
+      <w:pPr>
+        <w:ind w:left="3591" w:hanging="360"/>
+      </w:pPr>
+      <w:rPr>
+        <w:rFonts w:ascii="Wingdings" w:hAnsi="Wingdings" w:hint="default"/>
+      </w:rPr>
+    </w:lvl>
+    <w:lvl w:ilvl="3" w:tplc="04160001" w:tentative="1">
+      <w:start w:val="1"/>
+      <w:numFmt w:val="bullet"/>
+      <w:lvlText w:val=""/>
+      <w:lvlJc w:val="left"/>
+      <w:pPr>
+        <w:ind w:left="4311" w:hanging="360"/>
+      </w:pPr>
+      <w:rPr>
+        <w:rFonts w:ascii="Symbol" w:hAnsi="Symbol" w:hint="default"/>
+      </w:rPr>
+    </w:lvl>
+    <w:lvl w:ilvl="4" w:tplc="04160003" w:tentative="1">
+      <w:start w:val="1"/>
+      <w:numFmt w:val="bullet"/>
+      <w:lvlText w:val="o"/>
+      <w:lvlJc w:val="left"/>
+      <w:pPr>
+        <w:ind w:left="5031" w:hanging="360"/>
+      </w:pPr>
+      <w:rPr>
+        <w:rFonts w:ascii="Courier New" w:hAnsi="Courier New" w:cs="Courier New" w:hint="default"/>
+      </w:rPr>
+    </w:lvl>
+    <w:lvl w:ilvl="5" w:tplc="04160005" w:tentative="1">
+      <w:start w:val="1"/>
+      <w:numFmt w:val="bullet"/>
+      <w:lvlText w:val=""/>
+      <w:lvlJc w:val="left"/>
+      <w:pPr>
+        <w:ind w:left="5751" w:hanging="360"/>
+      </w:pPr>
+      <w:rPr>
+        <w:rFonts w:ascii="Wingdings" w:hAnsi="Wingdings" w:hint="default"/>
+      </w:rPr>
+    </w:lvl>
+    <w:lvl w:ilvl="6" w:tplc="04160001" w:tentative="1">
+      <w:start w:val="1"/>
+      <w:numFmt w:val="bullet"/>
+      <w:lvlText w:val=""/>
+      <w:lvlJc w:val="left"/>
+      <w:pPr>
+        <w:ind w:left="6471" w:hanging="360"/>
+      </w:pPr>
+      <w:rPr>
+        <w:rFonts w:ascii="Symbol" w:hAnsi="Symbol" w:hint="default"/>
+      </w:rPr>
+    </w:lvl>
+    <w:lvl w:ilvl="7" w:tplc="04160003" w:tentative="1">
+      <w:start w:val="1"/>
+      <w:numFmt w:val="bullet"/>
+      <w:lvlText w:val="o"/>
+      <w:lvlJc w:val="left"/>
+      <w:pPr>
+        <w:ind w:left="7191" w:hanging="360"/>
+      </w:pPr>
+      <w:rPr>
+        <w:rFonts w:ascii="Courier New" w:hAnsi="Courier New" w:cs="Courier New" w:hint="default"/>
+      </w:rPr>
+    </w:lvl>
+    <w:lvl w:ilvl="8" w:tplc="04160005" w:tentative="1">
+      <w:start w:val="1"/>
+      <w:numFmt w:val="bullet"/>
+      <w:lvlText w:val=""/>
+      <w:lvlJc w:val="left"/>
+      <w:pPr>
+        <w:ind w:left="7911" w:hanging="360"/>
       </w:pPr>
       <w:rPr>
         <w:rFonts w:ascii="Wingdings" w:hAnsi="Wingdings" w:hint="default"/>
@@ -987,7 +2059,22 @@
     </w:lvl>
   </w:abstractNum>
   <w:num w:numId="1">
+    <w:abstractNumId w:val="4"/>
+  </w:num>
+  <w:num w:numId="2">
+    <w:abstractNumId w:val="1"/>
+  </w:num>
+  <w:num w:numId="3">
     <w:abstractNumId w:val="0"/>
+  </w:num>
+  <w:num w:numId="4">
+    <w:abstractNumId w:val="2"/>
+  </w:num>
+  <w:num w:numId="5">
+    <w:abstractNumId w:val="5"/>
+  </w:num>
+  <w:num w:numId="6">
+    <w:abstractNumId w:val="3"/>
   </w:num>
 </w:numbering>
 </file>
@@ -1724,4 +2811,16 @@
     </a:ext>
   </a:extLst>
 </a:theme>
+</file>
+
+<file path=customXml/item1.xml><?xml version="1.0" encoding="utf-8"?>
+<b:Sources xmlns:b="http://schemas.openxmlformats.org/officeDocument/2006/bibliography" xmlns="http://schemas.openxmlformats.org/officeDocument/2006/bibliography" SelectedStyle="\APASixthEditionOfficeOnline.xsl" StyleName="APA" Version="6"/>
+</file>
+
+<file path=customXml/itemProps1.xml><?xml version="1.0" encoding="utf-8"?>
+<ds:datastoreItem xmlns:ds="http://schemas.openxmlformats.org/officeDocument/2006/customXml" ds:itemID="{CD8F4405-224E-41A3-B416-CEADFC2EB665}">
+  <ds:schemaRefs>
+    <ds:schemaRef ds:uri="http://schemas.openxmlformats.org/officeDocument/2006/bibliography"/>
+  </ds:schemaRefs>
+</ds:datastoreItem>
 </file>
</xml_diff>

<commit_message>
Enviando o relatório atualizado para o GitHub
</commit_message>
<xml_diff>
--- a/Relatorio/Relatorio_da_calc_de_programador.docx
+++ b/Relatorio/Relatorio_da_calc_de_programador.docx
@@ -81,6 +81,7 @@
         <w:jc w:val="center"/>
         <w:rPr>
           <w:sz w:val="24"/>
+          <w:u w:val="single"/>
         </w:rPr>
       </w:pPr>
     </w:p>
@@ -437,8 +438,8 @@
         </w:rPr>
         <w:drawing>
           <wp:inline distT="0" distB="0" distL="0" distR="0" wp14:anchorId="6D3A4FC3" wp14:editId="203CA6FB">
-            <wp:extent cx="2337684" cy="3049778"/>
-            <wp:effectExtent l="0" t="0" r="5715" b="0"/>
+            <wp:extent cx="2292515" cy="2990850"/>
+            <wp:effectExtent l="0" t="0" r="0" b="0"/>
             <wp:docPr id="2" name="Imagem 2"/>
             <wp:cNvGraphicFramePr>
               <a:graphicFrameLocks xmlns:a="http://schemas.openxmlformats.org/drawingml/2006/main" noChangeAspect="1"/>
@@ -459,7 +460,7 @@
                   <pic:spPr>
                     <a:xfrm>
                       <a:off x="0" y="0"/>
-                      <a:ext cx="2387116" cy="3114268"/>
+                      <a:ext cx="2350684" cy="3066738"/>
                     </a:xfrm>
                     <a:prstGeom prst="rect">
                       <a:avLst/>
@@ -510,6 +511,7 @@
         <w:pStyle w:val="PargrafodaLista"/>
         <w:jc w:val="both"/>
         <w:rPr>
+          <w:b/>
           <w:sz w:val="24"/>
         </w:rPr>
       </w:pPr>
@@ -521,6 +523,7 @@
       </w:r>
       <w:r>
         <w:rPr>
+          <w:b/>
           <w:sz w:val="24"/>
         </w:rPr>
         <w:t>No projeto:</w:t>
@@ -568,141 +571,121 @@
     </w:p>
     <w:p>
       <w:pPr>
-        <w:pStyle w:val="PargrafodaLista"/>
+        <w:pStyle w:val="SemEspaamento"/>
         <w:shd w:val="clear" w:color="auto" w:fill="000000" w:themeFill="text1"/>
-        <w:jc w:val="both"/>
-        <w:rPr>
-          <w:sz w:val="24"/>
-        </w:rPr>
-      </w:pPr>
-      <w:r>
-        <w:rPr>
+        <w:ind w:firstLine="708"/>
+      </w:pPr>
+      <w:r>
+        <w:rPr>
+          <w:i/>
           <w:color w:val="7030A0"/>
-          <w:sz w:val="24"/>
-        </w:rPr>
-        <w:t xml:space="preserve">        </w:t>
+        </w:rPr>
+        <w:t>JFrame</w:t>
       </w:r>
       <w:r>
         <w:rPr>
           <w:color w:val="7030A0"/>
-          <w:sz w:val="24"/>
-        </w:rPr>
-        <w:t xml:space="preserve">JFrame </w:t>
-      </w:r>
-      <w:r>
-        <w:rPr>
-          <w:color w:val="D9D9D9" w:themeColor="background1" w:themeShade="D9"/>
-          <w:sz w:val="24"/>
+        </w:rPr>
+        <w:t xml:space="preserve"> </w:t>
+      </w:r>
+      <w:r>
+        <w:rPr>
+          <w:color w:val="E7E6E6" w:themeColor="background2"/>
         </w:rPr>
         <w:t>janela</w:t>
       </w:r>
       <w:r>
-        <w:rPr>
-          <w:sz w:val="24"/>
-        </w:rPr>
         <w:t xml:space="preserve"> </w:t>
       </w:r>
       <w:r>
         <w:rPr>
           <w:color w:val="FF33CC"/>
-          <w:sz w:val="24"/>
         </w:rPr>
         <w:t>= new</w:t>
       </w:r>
       <w:r>
-        <w:rPr>
-          <w:sz w:val="24"/>
-        </w:rPr>
         <w:t xml:space="preserve"> </w:t>
       </w:r>
+      <w:proofErr w:type="gramStart"/>
       <w:r>
         <w:rPr>
           <w:color w:val="70AD47" w:themeColor="accent6"/>
-          <w:sz w:val="24"/>
         </w:rPr>
         <w:t>JFrame</w:t>
       </w:r>
       <w:r>
         <w:rPr>
           <w:color w:val="5B9BD5" w:themeColor="accent5"/>
-          <w:sz w:val="24"/>
+        </w:rPr>
+        <w:t>(</w:t>
+      </w:r>
+      <w:proofErr w:type="gramEnd"/>
+      <w:r>
+        <w:rPr>
+          <w:color w:val="5B9BD5" w:themeColor="accent5"/>
+        </w:rPr>
+        <w:t>)</w:t>
+      </w:r>
+      <w:r>
+        <w:rPr>
+          <w:color w:val="E7E6E6" w:themeColor="background2"/>
+        </w:rPr>
+        <w:t>;</w:t>
+      </w:r>
+    </w:p>
+    <w:p>
+      <w:pPr>
+        <w:pStyle w:val="SemEspaamento"/>
+        <w:shd w:val="clear" w:color="auto" w:fill="000000" w:themeFill="text1"/>
+        <w:ind w:firstLine="708"/>
+      </w:pPr>
+      <w:proofErr w:type="gramStart"/>
+      <w:r>
+        <w:rPr>
+          <w:color w:val="E7E6E6" w:themeColor="background2"/>
+        </w:rPr>
+        <w:t>janela.</w:t>
+      </w:r>
+      <w:r>
+        <w:rPr>
+          <w:color w:val="70AD47" w:themeColor="accent6"/>
+        </w:rPr>
+        <w:t>setLayout</w:t>
+      </w:r>
+      <w:proofErr w:type="gramEnd"/>
+      <w:r>
+        <w:rPr>
+          <w:color w:val="5B9BD5" w:themeColor="accent5"/>
+        </w:rPr>
+        <w:t>(</w:t>
+      </w:r>
+      <w:r>
+        <w:rPr>
+          <w:color w:val="FF33CC"/>
+        </w:rPr>
+        <w:t xml:space="preserve">new </w:t>
+      </w:r>
+      <w:r>
+        <w:rPr>
+          <w:color w:val="70AD47" w:themeColor="accent6"/>
+        </w:rPr>
+        <w:t>BorderLayout</w:t>
+      </w:r>
+      <w:r>
+        <w:rPr>
+          <w:color w:val="FFFF00"/>
         </w:rPr>
         <w:t>()</w:t>
       </w:r>
       <w:r>
         <w:rPr>
-          <w:sz w:val="24"/>
-        </w:rPr>
-        <w:t>;</w:t>
-      </w:r>
-    </w:p>
-    <w:p>
-      <w:pPr>
-        <w:pStyle w:val="PargrafodaLista"/>
-        <w:shd w:val="clear" w:color="auto" w:fill="000000" w:themeFill="text1"/>
-        <w:jc w:val="both"/>
-        <w:rPr>
-          <w:sz w:val="24"/>
-        </w:rPr>
-      </w:pPr>
-      <w:r>
-        <w:rPr>
-          <w:sz w:val="24"/>
-        </w:rPr>
-        <w:t xml:space="preserve">        </w:t>
-      </w:r>
-      <w:r>
-        <w:rPr>
-          <w:color w:val="D9D9D9" w:themeColor="background1" w:themeShade="D9"/>
-          <w:sz w:val="24"/>
-        </w:rPr>
-        <w:t>janela.</w:t>
-      </w:r>
-      <w:r>
-        <w:rPr>
-          <w:color w:val="70AD47" w:themeColor="accent6"/>
-          <w:sz w:val="24"/>
-        </w:rPr>
-        <w:t>setLayout</w:t>
-      </w:r>
-      <w:r>
-        <w:rPr>
           <w:color w:val="5B9BD5" w:themeColor="accent5"/>
-          <w:sz w:val="24"/>
-        </w:rPr>
-        <w:t>(</w:t>
-      </w:r>
-      <w:r>
-        <w:rPr>
-          <w:color w:val="FF33CC"/>
-          <w:sz w:val="24"/>
-        </w:rPr>
-        <w:t xml:space="preserve">new </w:t>
-      </w:r>
-      <w:r>
-        <w:rPr>
-          <w:color w:val="70AD47" w:themeColor="accent6"/>
-          <w:sz w:val="24"/>
-        </w:rPr>
-        <w:t>BorderLayout</w:t>
-      </w:r>
-      <w:r>
-        <w:rPr>
-          <w:color w:val="FFFF00"/>
-          <w:sz w:val="24"/>
-        </w:rPr>
-        <w:t>()</w:t>
-      </w:r>
-      <w:r>
-        <w:rPr>
-          <w:color w:val="5B9BD5" w:themeColor="accent5"/>
-          <w:sz w:val="24"/>
         </w:rPr>
         <w:t>)</w:t>
       </w:r>
       <w:r>
         <w:rPr>
-          <w:sz w:val="24"/>
+          <w:color w:val="E7E6E6" w:themeColor="background2"/>
         </w:rPr>
         <w:t>;</w:t>
       </w:r>
@@ -740,8 +723,8 @@
         </w:rPr>
         <w:drawing>
           <wp:inline distT="0" distB="0" distL="0" distR="0" wp14:anchorId="5AD2C96F" wp14:editId="370F69B6">
-            <wp:extent cx="1596788" cy="2039462"/>
-            <wp:effectExtent l="0" t="0" r="3810" b="0"/>
+            <wp:extent cx="1759983" cy="2247900"/>
+            <wp:effectExtent l="0" t="0" r="0" b="0"/>
             <wp:docPr id="3" name="Imagem 3"/>
             <wp:cNvGraphicFramePr>
               <a:graphicFrameLocks xmlns:a="http://schemas.openxmlformats.org/drawingml/2006/main" noChangeAspect="1"/>
@@ -762,7 +745,7 @@
                   <pic:spPr>
                     <a:xfrm>
                       <a:off x="0" y="0"/>
-                      <a:ext cx="1641226" cy="2096220"/>
+                      <a:ext cx="1823270" cy="2328732"/>
                     </a:xfrm>
                     <a:prstGeom prst="rect">
                       <a:avLst/>
@@ -855,138 +838,98 @@
     </w:p>
     <w:p>
       <w:pPr>
-        <w:pStyle w:val="PargrafodaLista"/>
+        <w:pStyle w:val="SemEspaamento"/>
         <w:shd w:val="clear" w:color="auto" w:fill="000000" w:themeFill="text1"/>
-        <w:ind w:firstLine="696"/>
-        <w:jc w:val="both"/>
-        <w:rPr>
-          <w:sz w:val="24"/>
-        </w:rPr>
-      </w:pPr>
-      <w:r>
-        <w:rPr>
+        <w:ind w:firstLine="708"/>
+      </w:pPr>
+      <w:r>
+        <w:rPr>
+          <w:i/>
           <w:color w:val="7030A0"/>
-          <w:sz w:val="24"/>
-        </w:rPr>
-        <w:lastRenderedPageBreak/>
+        </w:rPr>
         <w:t>JPanel</w:t>
       </w:r>
       <w:r>
-        <w:rPr>
-          <w:sz w:val="24"/>
-        </w:rPr>
         <w:t xml:space="preserve"> </w:t>
       </w:r>
       <w:r>
+        <w:t>painelTop</w:t>
+      </w:r>
+      <w:r>
+        <w:t xml:space="preserve"> </w:t>
+      </w:r>
+      <w:r>
+        <w:rPr>
+          <w:color w:val="FF00FF"/>
+        </w:rPr>
+        <w:t>= new</w:t>
+      </w:r>
+      <w:r>
+        <w:t xml:space="preserve"> </w:t>
+      </w:r>
+      <w:proofErr w:type="gramStart"/>
+      <w:r>
+        <w:rPr>
+          <w:color w:val="70AD47" w:themeColor="accent6"/>
+        </w:rPr>
+        <w:t>JPanel</w:t>
+      </w:r>
+      <w:r>
+        <w:rPr>
+          <w:color w:val="4472C4" w:themeColor="accent1"/>
+        </w:rPr>
+        <w:t>(</w:t>
+      </w:r>
+      <w:proofErr w:type="gramEnd"/>
+      <w:r>
+        <w:rPr>
+          <w:color w:val="4472C4" w:themeColor="accent1"/>
+        </w:rPr>
+        <w:t>)</w:t>
+      </w:r>
+      <w:r>
+        <w:t>;</w:t>
+      </w:r>
+    </w:p>
+    <w:p>
+      <w:pPr>
+        <w:pStyle w:val="SemEspaamento"/>
+        <w:shd w:val="clear" w:color="auto" w:fill="000000" w:themeFill="text1"/>
         <w:rPr>
           <w:color w:val="D9D9D9" w:themeColor="background1" w:themeShade="D9"/>
-          <w:sz w:val="24"/>
-        </w:rPr>
-        <w:t>painelTop</w:t>
-      </w:r>
-      <w:r>
-        <w:rPr>
-          <w:sz w:val="24"/>
-        </w:rPr>
-        <w:t xml:space="preserve"> </w:t>
-      </w:r>
-      <w:r>
-        <w:rPr>
-          <w:color w:val="FF00FF"/>
-          <w:sz w:val="24"/>
-        </w:rPr>
-        <w:t>= new</w:t>
-      </w:r>
-      <w:r>
-        <w:rPr>
-          <w:sz w:val="24"/>
-        </w:rPr>
-        <w:t xml:space="preserve"> </w:t>
+        </w:rPr>
+      </w:pPr>
+      <w:r>
+        <w:t xml:space="preserve">       </w:t>
+      </w:r>
+      <w:r>
+        <w:tab/>
+      </w:r>
+      <w:r>
+        <w:t>janela.</w:t>
       </w:r>
       <w:r>
         <w:rPr>
           <w:color w:val="70AD47" w:themeColor="accent6"/>
-          <w:sz w:val="24"/>
-        </w:rPr>
-        <w:t>JPanel</w:t>
+        </w:rPr>
+        <w:t>add</w:t>
       </w:r>
       <w:r>
         <w:rPr>
           <w:color w:val="4472C4" w:themeColor="accent1"/>
-          <w:sz w:val="24"/>
-        </w:rPr>
-        <w:t>()</w:t>
-      </w:r>
-      <w:r>
-        <w:rPr>
-          <w:color w:val="D9D9D9" w:themeColor="background1" w:themeShade="D9"/>
-          <w:sz w:val="24"/>
-        </w:rPr>
-        <w:t>;</w:t>
-      </w:r>
-    </w:p>
-    <w:p>
-      <w:pPr>
-        <w:pStyle w:val="PargrafodaLista"/>
-        <w:shd w:val="clear" w:color="auto" w:fill="000000" w:themeFill="text1"/>
-        <w:jc w:val="both"/>
-        <w:rPr>
-          <w:color w:val="D9D9D9" w:themeColor="background1" w:themeShade="D9"/>
-          <w:sz w:val="24"/>
-        </w:rPr>
-      </w:pPr>
-      <w:r>
-        <w:rPr>
-          <w:sz w:val="24"/>
-        </w:rPr>
-        <w:t xml:space="preserve">       </w:t>
-      </w:r>
-      <w:r>
-        <w:rPr>
-          <w:sz w:val="24"/>
-        </w:rPr>
-        <w:tab/>
-      </w:r>
-      <w:r>
-        <w:rPr>
-          <w:color w:val="D9D9D9" w:themeColor="background1" w:themeShade="D9"/>
-          <w:sz w:val="24"/>
-        </w:rPr>
-        <w:t>janela.</w:t>
-      </w:r>
-      <w:r>
-        <w:rPr>
-          <w:color w:val="70AD47" w:themeColor="accent6"/>
-          <w:sz w:val="24"/>
-        </w:rPr>
-        <w:t>add</w:t>
+        </w:rPr>
+        <w:t>(</w:t>
+      </w:r>
+      <w:r>
+        <w:t>painelTop,BorderLayout.NORTH</w:t>
       </w:r>
       <w:r>
         <w:rPr>
           <w:color w:val="4472C4" w:themeColor="accent1"/>
-          <w:sz w:val="24"/>
-        </w:rPr>
-        <w:t>(</w:t>
-      </w:r>
-      <w:r>
-        <w:rPr>
-          <w:color w:val="D9D9D9" w:themeColor="background1" w:themeShade="D9"/>
-          <w:sz w:val="24"/>
-        </w:rPr>
-        <w:t>painelTop,BorderLayout.NORTH</w:t>
-      </w:r>
-      <w:r>
-        <w:rPr>
-          <w:color w:val="4472C4" w:themeColor="accent1"/>
-          <w:sz w:val="24"/>
         </w:rPr>
         <w:t>)</w:t>
       </w:r>
       <w:r>
-        <w:rPr>
-          <w:color w:val="D9D9D9" w:themeColor="background1" w:themeShade="D9"/>
-          <w:sz w:val="24"/>
-        </w:rPr>
         <w:t>;</w:t>
       </w:r>
     </w:p>
@@ -1027,135 +970,100 @@
     </w:p>
     <w:p>
       <w:pPr>
-        <w:pStyle w:val="PargrafodaLista"/>
+        <w:pStyle w:val="SemEspaamento"/>
         <w:shd w:val="clear" w:color="auto" w:fill="000000" w:themeFill="text1"/>
-        <w:jc w:val="both"/>
-        <w:rPr>
-          <w:sz w:val="24"/>
-        </w:rPr>
-      </w:pPr>
-      <w:r>
-        <w:rPr>
-          <w:sz w:val="24"/>
-        </w:rPr>
+      </w:pPr>
+      <w:r>
         <w:tab/>
       </w:r>
       <w:r>
         <w:rPr>
+          <w:i/>
           <w:color w:val="7030A0"/>
-          <w:sz w:val="24"/>
         </w:rPr>
         <w:t>JPanel</w:t>
       </w:r>
       <w:r>
-        <w:rPr>
-          <w:sz w:val="24"/>
-        </w:rPr>
         <w:t xml:space="preserve"> </w:t>
       </w:r>
       <w:r>
+        <w:t>painelCenter</w:t>
+      </w:r>
+      <w:r>
         <w:rPr>
           <w:color w:val="D9D9D9" w:themeColor="background1" w:themeShade="D9"/>
-          <w:sz w:val="24"/>
-        </w:rPr>
-        <w:t xml:space="preserve">painelCenter </w:t>
+        </w:rPr>
+        <w:t xml:space="preserve"> </w:t>
       </w:r>
       <w:r>
         <w:rPr>
           <w:color w:val="FF00FF"/>
-          <w:sz w:val="24"/>
         </w:rPr>
         <w:t>= new</w:t>
       </w:r>
       <w:r>
-        <w:rPr>
-          <w:sz w:val="24"/>
-        </w:rPr>
         <w:t xml:space="preserve"> </w:t>
       </w:r>
+      <w:proofErr w:type="gramStart"/>
       <w:r>
         <w:rPr>
           <w:color w:val="70AD47" w:themeColor="accent6"/>
-          <w:sz w:val="24"/>
         </w:rPr>
         <w:t>JPanel</w:t>
       </w:r>
       <w:r>
         <w:rPr>
           <w:color w:val="4472C4" w:themeColor="accent1"/>
-          <w:sz w:val="24"/>
-        </w:rPr>
-        <w:t>()</w:t>
-      </w:r>
-      <w:r>
-        <w:rPr>
-          <w:color w:val="D9D9D9" w:themeColor="background1" w:themeShade="D9"/>
-          <w:sz w:val="24"/>
-        </w:rPr>
+        </w:rPr>
+        <w:t>(</w:t>
+      </w:r>
+      <w:proofErr w:type="gramEnd"/>
+      <w:r>
+        <w:rPr>
+          <w:color w:val="4472C4" w:themeColor="accent1"/>
+        </w:rPr>
+        <w:t>)</w:t>
+      </w:r>
+      <w:r>
         <w:t>;</w:t>
       </w:r>
     </w:p>
     <w:p>
       <w:pPr>
-        <w:pStyle w:val="PargrafodaLista"/>
+        <w:pStyle w:val="SemEspaamento"/>
         <w:shd w:val="clear" w:color="auto" w:fill="000000" w:themeFill="text1"/>
-        <w:jc w:val="both"/>
-        <w:rPr>
-          <w:sz w:val="24"/>
-        </w:rPr>
-      </w:pPr>
-      <w:r>
-        <w:rPr>
-          <w:sz w:val="24"/>
-        </w:rPr>
+      </w:pPr>
+      <w:r>
         <w:t xml:space="preserve">        </w:t>
       </w:r>
       <w:r>
-        <w:rPr>
-          <w:sz w:val="24"/>
-        </w:rPr>
         <w:tab/>
       </w:r>
       <w:r>
-        <w:rPr>
-          <w:color w:val="D9D9D9" w:themeColor="background1" w:themeShade="D9"/>
-          <w:sz w:val="24"/>
-        </w:rPr>
         <w:t>janela.</w:t>
       </w:r>
       <w:r>
         <w:rPr>
           <w:color w:val="70AD47" w:themeColor="accent6"/>
-          <w:sz w:val="24"/>
         </w:rPr>
         <w:t>add</w:t>
       </w:r>
       <w:r>
         <w:rPr>
           <w:color w:val="4472C4" w:themeColor="accent1"/>
-          <w:sz w:val="24"/>
         </w:rPr>
         <w:t>(</w:t>
       </w:r>
       <w:r>
-        <w:rPr>
-          <w:color w:val="D9D9D9" w:themeColor="background1" w:themeShade="D9"/>
-          <w:sz w:val="24"/>
-        </w:rPr>
         <w:t>painelCenter,BorderLayout.CENTER</w:t>
       </w:r>
       <w:r>
         <w:rPr>
           <w:color w:val="4472C4" w:themeColor="accent1"/>
-          <w:sz w:val="24"/>
         </w:rPr>
         <w:t>)</w:t>
       </w:r>
       <w:r>
-        <w:rPr>
-          <w:color w:val="D9D9D9" w:themeColor="background1" w:themeShade="D9"/>
-          <w:sz w:val="24"/>
-        </w:rPr>
         <w:t>;</w:t>
       </w:r>
     </w:p>
@@ -1209,6 +1117,7 @@
       </w:pPr>
       <w:r>
         <w:rPr>
+          <w:noProof/>
           <w:sz w:val="24"/>
         </w:rPr>
         <w:drawing>
@@ -1364,6 +1273,872 @@
           <w:sz w:val="24"/>
         </w:rPr>
         <w:t xml:space="preserve"> GridLayout é outro estilo de Layout bem utilizado em Java. </w:t>
+      </w:r>
+      <w:r>
+        <w:rPr>
+          <w:sz w:val="24"/>
+        </w:rPr>
+        <w:t xml:space="preserve">Nela, podemos definir </w:t>
+      </w:r>
+      <w:r>
+        <w:rPr>
+          <w:sz w:val="24"/>
+        </w:rPr>
+        <w:t xml:space="preserve">Painéis ou Frames com determinadas </w:t>
+      </w:r>
+      <w:r>
+        <w:rPr>
+          <w:sz w:val="24"/>
+        </w:rPr>
+        <w:t xml:space="preserve">quantidades de </w:t>
+      </w:r>
+      <w:r>
+        <w:rPr>
+          <w:sz w:val="24"/>
+        </w:rPr>
+        <w:t>linhas e colunas.</w:t>
+      </w:r>
+    </w:p>
+    <w:p>
+      <w:pPr>
+        <w:jc w:val="both"/>
+        <w:rPr>
+          <w:b/>
+          <w:sz w:val="24"/>
+        </w:rPr>
+      </w:pPr>
+    </w:p>
+    <w:p>
+      <w:pPr>
+        <w:jc w:val="both"/>
+        <w:rPr>
+          <w:b/>
+          <w:sz w:val="24"/>
+        </w:rPr>
+      </w:pPr>
+    </w:p>
+    <w:p>
+      <w:pPr>
+        <w:jc w:val="both"/>
+        <w:rPr>
+          <w:b/>
+          <w:sz w:val="24"/>
+        </w:rPr>
+      </w:pPr>
+    </w:p>
+    <w:p>
+      <w:pPr>
+        <w:jc w:val="both"/>
+        <w:rPr>
+          <w:b/>
+          <w:sz w:val="24"/>
+        </w:rPr>
+      </w:pPr>
+    </w:p>
+    <w:p>
+      <w:pPr>
+        <w:pStyle w:val="PargrafodaLista"/>
+        <w:jc w:val="both"/>
+        <w:rPr>
+          <w:b/>
+          <w:sz w:val="24"/>
+        </w:rPr>
+      </w:pPr>
+    </w:p>
+    <w:p>
+      <w:pPr>
+        <w:pStyle w:val="PargrafodaLista"/>
+        <w:jc w:val="both"/>
+        <w:rPr>
+          <w:b/>
+          <w:sz w:val="24"/>
+        </w:rPr>
+      </w:pPr>
+      <w:r>
+        <w:rPr>
+          <w:b/>
+          <w:sz w:val="24"/>
+        </w:rPr>
+        <w:t>Funcionalidade do GridLayout:</w:t>
+      </w:r>
+    </w:p>
+    <w:p>
+      <w:pPr>
+        <w:pStyle w:val="PargrafodaLista"/>
+        <w:jc w:val="both"/>
+        <w:rPr>
+          <w:b/>
+          <w:sz w:val="24"/>
+        </w:rPr>
+      </w:pPr>
+    </w:p>
+    <w:p>
+      <w:pPr>
+        <w:pStyle w:val="SemEspaamento"/>
+        <w:shd w:val="clear" w:color="auto" w:fill="000000" w:themeFill="text1"/>
+        <w:ind w:firstLine="708"/>
+      </w:pPr>
+      <w:r>
+        <w:rPr>
+          <w:i/>
+          <w:color w:val="7030A0"/>
+          <w:u w:val="single"/>
+        </w:rPr>
+        <w:t>JPanel</w:t>
+      </w:r>
+      <w:r>
+        <w:rPr>
+          <w:color w:val="7030A0"/>
+        </w:rPr>
+        <w:t xml:space="preserve"> </w:t>
+      </w:r>
+      <w:r>
+        <w:rPr>
+          <w:color w:val="E7E6E6" w:themeColor="background2"/>
+        </w:rPr>
+        <w:t>painel</w:t>
+      </w:r>
+      <w:r>
+        <w:t xml:space="preserve"> </w:t>
+      </w:r>
+      <w:r>
+        <w:rPr>
+          <w:color w:val="FF00FF"/>
+        </w:rPr>
+        <w:t xml:space="preserve">= new </w:t>
+      </w:r>
+      <w:proofErr w:type="gramStart"/>
+      <w:r>
+        <w:rPr>
+          <w:color w:val="70AD47" w:themeColor="accent6"/>
+        </w:rPr>
+        <w:t>JPanel</w:t>
+      </w:r>
+      <w:r>
+        <w:rPr>
+          <w:color w:val="5B9BD5" w:themeColor="accent5"/>
+        </w:rPr>
+        <w:t>(</w:t>
+      </w:r>
+      <w:proofErr w:type="gramEnd"/>
+      <w:r>
+        <w:rPr>
+          <w:color w:val="5B9BD5" w:themeColor="accent5"/>
+        </w:rPr>
+        <w:t>)</w:t>
+      </w:r>
+      <w:r>
+        <w:t>;</w:t>
+      </w:r>
+    </w:p>
+    <w:p>
+      <w:pPr>
+        <w:pStyle w:val="SemEspaamento"/>
+        <w:shd w:val="clear" w:color="auto" w:fill="000000" w:themeFill="text1"/>
+        <w:ind w:firstLine="708"/>
+      </w:pPr>
+      <w:r>
+        <w:rPr>
+          <w:color w:val="E7E6E6" w:themeColor="background2"/>
+        </w:rPr>
+        <w:t>painel.</w:t>
+      </w:r>
+      <w:r>
+        <w:rPr>
+          <w:color w:val="70AD47" w:themeColor="accent6"/>
+        </w:rPr>
+        <w:t>setLayout</w:t>
+      </w:r>
+      <w:r>
+        <w:rPr>
+          <w:color w:val="5B9BD5" w:themeColor="accent5"/>
+        </w:rPr>
+        <w:t>(</w:t>
+      </w:r>
+      <w:r>
+        <w:rPr>
+          <w:color w:val="FF00FF"/>
+        </w:rPr>
+        <w:t>new</w:t>
+      </w:r>
+      <w:r>
+        <w:t xml:space="preserve"> </w:t>
+      </w:r>
+      <w:r>
+        <w:rPr>
+          <w:color w:val="70AD47" w:themeColor="accent6"/>
+        </w:rPr>
+        <w:t>GridLayout</w:t>
+      </w:r>
+      <w:r>
+        <w:rPr>
+          <w:color w:val="FFFF00"/>
+        </w:rPr>
+        <w:t>(</w:t>
+      </w:r>
+      <w:r>
+        <w:rPr>
+          <w:color w:val="808080" w:themeColor="background1" w:themeShade="80"/>
+        </w:rPr>
+        <w:t xml:space="preserve">rows: </w:t>
+      </w:r>
+      <w:r>
+        <w:rPr>
+          <w:color w:val="8EAADB" w:themeColor="accent1" w:themeTint="99"/>
+        </w:rPr>
+        <w:t>5</w:t>
+      </w:r>
+      <w:r>
+        <w:rPr>
+          <w:color w:val="E7E6E6" w:themeColor="background2"/>
+        </w:rPr>
+        <w:t>,</w:t>
+      </w:r>
+      <w:r>
+        <w:t xml:space="preserve"> </w:t>
+      </w:r>
+      <w:r>
+        <w:rPr>
+          <w:color w:val="808080" w:themeColor="background1" w:themeShade="80"/>
+        </w:rPr>
+        <w:t xml:space="preserve">cols: </w:t>
+      </w:r>
+      <w:r>
+        <w:rPr>
+          <w:color w:val="8EAADB" w:themeColor="accent1" w:themeTint="99"/>
+        </w:rPr>
+        <w:t>4</w:t>
+      </w:r>
+      <w:r>
+        <w:rPr>
+          <w:color w:val="FFFF00"/>
+        </w:rPr>
+        <w:t>)</w:t>
+      </w:r>
+      <w:r>
+        <w:rPr>
+          <w:color w:val="5B9BD5" w:themeColor="accent5"/>
+        </w:rPr>
+        <w:t>)</w:t>
+      </w:r>
+      <w:r>
+        <w:rPr>
+          <w:color w:val="E7E6E6" w:themeColor="background2"/>
+        </w:rPr>
+        <w:t>;</w:t>
+      </w:r>
+    </w:p>
+    <w:p>
+      <w:pPr>
+        <w:pStyle w:val="PargrafodaLista"/>
+        <w:jc w:val="both"/>
+        <w:rPr>
+          <w:b/>
+          <w:sz w:val="24"/>
+        </w:rPr>
+      </w:pPr>
+    </w:p>
+    <w:p>
+      <w:pPr>
+        <w:jc w:val="center"/>
+        <w:rPr>
+          <w:b/>
+          <w:sz w:val="24"/>
+        </w:rPr>
+      </w:pPr>
+      <w:r>
+        <w:rPr>
+          <w:b/>
+          <w:noProof/>
+          <w:sz w:val="24"/>
+        </w:rPr>
+        <w:drawing>
+          <wp:inline distT="0" distB="0" distL="0" distR="0" wp14:anchorId="43D3F4D8" wp14:editId="3FDEE580">
+            <wp:extent cx="2339163" cy="2848625"/>
+            <wp:effectExtent l="0" t="0" r="4445" b="8890"/>
+            <wp:docPr id="7" name="Imagem 7"/>
+            <wp:cNvGraphicFramePr>
+              <a:graphicFrameLocks xmlns:a="http://schemas.openxmlformats.org/drawingml/2006/main" noChangeAspect="1"/>
+            </wp:cNvGraphicFramePr>
+            <a:graphic xmlns:a="http://schemas.openxmlformats.org/drawingml/2006/main">
+              <a:graphicData uri="http://schemas.openxmlformats.org/drawingml/2006/picture">
+                <pic:pic xmlns:pic="http://schemas.openxmlformats.org/drawingml/2006/picture">
+                  <pic:nvPicPr>
+                    <pic:cNvPr id="1" name=""/>
+                    <pic:cNvPicPr/>
+                  </pic:nvPicPr>
+                  <pic:blipFill>
+                    <a:blip r:embed="rId10"/>
+                    <a:stretch>
+                      <a:fillRect/>
+                    </a:stretch>
+                  </pic:blipFill>
+                  <pic:spPr>
+                    <a:xfrm>
+                      <a:off x="0" y="0"/>
+                      <a:ext cx="2596484" cy="3161990"/>
+                    </a:xfrm>
+                    <a:prstGeom prst="rect">
+                      <a:avLst/>
+                    </a:prstGeom>
+                  </pic:spPr>
+                </pic:pic>
+              </a:graphicData>
+            </a:graphic>
+          </wp:inline>
+        </w:drawing>
+      </w:r>
+    </w:p>
+    <w:p>
+      <w:pPr>
+        <w:jc w:val="both"/>
+        <w:rPr>
+          <w:sz w:val="24"/>
+        </w:rPr>
+      </w:pPr>
+    </w:p>
+    <w:p>
+      <w:pPr>
+        <w:jc w:val="both"/>
+      </w:pPr>
+    </w:p>
+    <w:p>
+      <w:pPr>
+        <w:jc w:val="both"/>
+        <w:rPr>
+          <w:b/>
+        </w:rPr>
+      </w:pPr>
+      <w:r>
+        <w:tab/>
+      </w:r>
+      <w:r>
+        <w:rPr>
+          <w:b/>
+        </w:rPr>
+        <w:t>No projeto:</w:t>
+      </w:r>
+    </w:p>
+    <w:p>
+      <w:pPr>
+        <w:jc w:val="center"/>
+        <w:rPr>
+          <w:b/>
+        </w:rPr>
+      </w:pPr>
+      <w:r>
+        <w:rPr>
+          <w:b/>
+          <w:noProof/>
+        </w:rPr>
+        <w:drawing>
+          <wp:inline distT="0" distB="0" distL="0" distR="0" wp14:anchorId="31D84667" wp14:editId="6C5D8B7F">
+            <wp:extent cx="2882900" cy="2911275"/>
+            <wp:effectExtent l="0" t="0" r="0" b="3810"/>
+            <wp:docPr id="9" name="Imagem 9"/>
+            <wp:cNvGraphicFramePr>
+              <a:graphicFrameLocks xmlns:a="http://schemas.openxmlformats.org/drawingml/2006/main" noChangeAspect="1"/>
+            </wp:cNvGraphicFramePr>
+            <a:graphic xmlns:a="http://schemas.openxmlformats.org/drawingml/2006/main">
+              <a:graphicData uri="http://schemas.openxmlformats.org/drawingml/2006/picture">
+                <pic:pic xmlns:pic="http://schemas.openxmlformats.org/drawingml/2006/picture">
+                  <pic:nvPicPr>
+                    <pic:cNvPr id="1" name=""/>
+                    <pic:cNvPicPr/>
+                  </pic:nvPicPr>
+                  <pic:blipFill>
+                    <a:blip r:embed="rId11"/>
+                    <a:stretch>
+                      <a:fillRect/>
+                    </a:stretch>
+                  </pic:blipFill>
+                  <pic:spPr>
+                    <a:xfrm>
+                      <a:off x="0" y="0"/>
+                      <a:ext cx="2903661" cy="2932240"/>
+                    </a:xfrm>
+                    <a:prstGeom prst="rect">
+                      <a:avLst/>
+                    </a:prstGeom>
+                  </pic:spPr>
+                </pic:pic>
+              </a:graphicData>
+            </a:graphic>
+          </wp:inline>
+        </w:drawing>
+      </w:r>
+    </w:p>
+    <w:p>
+      <w:pPr>
+        <w:jc w:val="both"/>
+      </w:pPr>
+      <w:r>
+        <w:rPr>
+          <w:b/>
+        </w:rPr>
+        <w:tab/>
+      </w:r>
+      <w:r>
+        <w:t>No Layout da calculadora, foi utilizado o GridLayout em dois painéis.</w:t>
+      </w:r>
+    </w:p>
+    <w:p>
+      <w:pPr>
+        <w:jc w:val="both"/>
+      </w:pPr>
+      <w:r>
+        <w:lastRenderedPageBreak/>
+        <w:tab/>
+        <w:t xml:space="preserve">O primeiro painel apresenta um GridLayout </w:t>
+      </w:r>
+      <w:r>
+        <w:t>com 4 linhas e uma coluna</w:t>
+      </w:r>
+      <w:r>
+        <w:t>:</w:t>
+      </w:r>
+    </w:p>
+    <w:p>
+      <w:pPr>
+        <w:jc w:val="both"/>
+      </w:pPr>
+    </w:p>
+    <w:p>
+      <w:pPr>
+        <w:jc w:val="center"/>
+      </w:pPr>
+      <w:r>
+        <w:rPr>
+          <w:noProof/>
+        </w:rPr>
+        <w:drawing>
+          <wp:inline distT="0" distB="0" distL="0" distR="0" wp14:anchorId="38D78B41" wp14:editId="33BFA49E">
+            <wp:extent cx="3231143" cy="1071475"/>
+            <wp:effectExtent l="0" t="0" r="7620" b="0"/>
+            <wp:docPr id="10" name="Imagem 10"/>
+            <wp:cNvGraphicFramePr>
+              <a:graphicFrameLocks xmlns:a="http://schemas.openxmlformats.org/drawingml/2006/main" noChangeAspect="1"/>
+            </wp:cNvGraphicFramePr>
+            <a:graphic xmlns:a="http://schemas.openxmlformats.org/drawingml/2006/main">
+              <a:graphicData uri="http://schemas.openxmlformats.org/drawingml/2006/picture">
+                <pic:pic xmlns:pic="http://schemas.openxmlformats.org/drawingml/2006/picture">
+                  <pic:nvPicPr>
+                    <pic:cNvPr id="1" name=""/>
+                    <pic:cNvPicPr/>
+                  </pic:nvPicPr>
+                  <pic:blipFill>
+                    <a:blip r:embed="rId12"/>
+                    <a:stretch>
+                      <a:fillRect/>
+                    </a:stretch>
+                  </pic:blipFill>
+                  <pic:spPr>
+                    <a:xfrm>
+                      <a:off x="0" y="0"/>
+                      <a:ext cx="3253756" cy="1078974"/>
+                    </a:xfrm>
+                    <a:prstGeom prst="rect">
+                      <a:avLst/>
+                    </a:prstGeom>
+                  </pic:spPr>
+                </pic:pic>
+              </a:graphicData>
+            </a:graphic>
+          </wp:inline>
+        </w:drawing>
+      </w:r>
+    </w:p>
+    <w:p>
+      <w:pPr>
+        <w:pStyle w:val="SemEspaamento"/>
+        <w:rPr>
+          <w:b/>
+        </w:rPr>
+      </w:pPr>
+      <w:r>
+        <w:rPr>
+          <w:b/>
+        </w:rPr>
+        <w:t>Código:</w:t>
+      </w:r>
+    </w:p>
+    <w:p>
+      <w:pPr>
+        <w:pStyle w:val="SemEspaamento"/>
+      </w:pPr>
+    </w:p>
+    <w:p>
+      <w:pPr>
+        <w:pStyle w:val="SemEspaamento"/>
+        <w:shd w:val="clear" w:color="auto" w:fill="000000" w:themeFill="text1"/>
+        <w:ind w:firstLine="708"/>
+      </w:pPr>
+      <w:r>
+        <w:t>painelResults.</w:t>
+      </w:r>
+      <w:r>
+        <w:rPr>
+          <w:color w:val="70AD47" w:themeColor="accent6"/>
+        </w:rPr>
+        <w:t>setLayout</w:t>
+      </w:r>
+      <w:r>
+        <w:rPr>
+          <w:color w:val="5B9BD5" w:themeColor="accent5"/>
+        </w:rPr>
+        <w:t>(</w:t>
+      </w:r>
+      <w:r>
+        <w:rPr>
+          <w:color w:val="FF33CC"/>
+        </w:rPr>
+        <w:t>new</w:t>
+      </w:r>
+      <w:r>
+        <w:t xml:space="preserve"> </w:t>
+      </w:r>
+      <w:r>
+        <w:rPr>
+          <w:color w:val="70AD47" w:themeColor="accent6"/>
+        </w:rPr>
+        <w:t>GridLayout</w:t>
+      </w:r>
+      <w:r>
+        <w:rPr>
+          <w:color w:val="FFFF00"/>
+        </w:rPr>
+        <w:t>(</w:t>
+      </w:r>
+      <w:r>
+        <w:rPr>
+          <w:color w:val="00B0F0"/>
+        </w:rPr>
+        <w:t>4</w:t>
+      </w:r>
+      <w:r>
+        <w:t>,</w:t>
+      </w:r>
+      <w:r>
+        <w:rPr>
+          <w:color w:val="00B0F0"/>
+        </w:rPr>
+        <w:t>1</w:t>
+      </w:r>
+      <w:r>
+        <w:rPr>
+          <w:color w:val="FFFF00"/>
+        </w:rPr>
+        <w:t>)</w:t>
+      </w:r>
+      <w:r>
+        <w:rPr>
+          <w:color w:val="5B9BD5" w:themeColor="accent5"/>
+        </w:rPr>
+        <w:t>)</w:t>
+      </w:r>
+      <w:r>
+        <w:t>;</w:t>
+      </w:r>
+    </w:p>
+    <w:p>
+      <w:pPr>
+        <w:pStyle w:val="SemEspaamento"/>
+        <w:shd w:val="clear" w:color="auto" w:fill="000000" w:themeFill="text1"/>
+        <w:ind w:firstLine="708"/>
+      </w:pPr>
+      <w:proofErr w:type="gramStart"/>
+      <w:r>
+        <w:t>painelResults.</w:t>
+      </w:r>
+      <w:r>
+        <w:rPr>
+          <w:color w:val="70AD47" w:themeColor="accent6"/>
+        </w:rPr>
+        <w:t>add</w:t>
+      </w:r>
+      <w:r>
+        <w:rPr>
+          <w:color w:val="5B9BD5" w:themeColor="accent5"/>
+        </w:rPr>
+        <w:t>(</w:t>
+      </w:r>
+      <w:proofErr w:type="gramEnd"/>
+      <w:r>
+        <w:rPr>
+          <w:color w:val="FF33CC"/>
+        </w:rPr>
+        <w:t>new</w:t>
+      </w:r>
+      <w:r>
+        <w:t xml:space="preserve"> </w:t>
+      </w:r>
+      <w:r>
+        <w:rPr>
+          <w:color w:val="70AD47" w:themeColor="accent6"/>
+        </w:rPr>
+        <w:t>JTextField</w:t>
+      </w:r>
+      <w:r>
+        <w:rPr>
+          <w:color w:val="FFFF00"/>
+        </w:rPr>
+        <w:t>()</w:t>
+      </w:r>
+      <w:r>
+        <w:rPr>
+          <w:color w:val="5B9BD5" w:themeColor="accent5"/>
+        </w:rPr>
+        <w:t>)</w:t>
+      </w:r>
+      <w:r>
+        <w:t>;</w:t>
+      </w:r>
+    </w:p>
+    <w:p>
+      <w:pPr>
+        <w:pStyle w:val="SemEspaamento"/>
+        <w:shd w:val="clear" w:color="auto" w:fill="000000" w:themeFill="text1"/>
+        <w:ind w:firstLine="708"/>
+      </w:pPr>
+      <w:r>
+        <w:t>painelResults.</w:t>
+      </w:r>
+      <w:r>
+        <w:rPr>
+          <w:color w:val="70AD47" w:themeColor="accent6"/>
+        </w:rPr>
+        <w:t>add</w:t>
+      </w:r>
+      <w:r>
+        <w:rPr>
+          <w:color w:val="5B9BD5" w:themeColor="accent5"/>
+        </w:rPr>
+        <w:t>(</w:t>
+      </w:r>
+      <w:r>
+        <w:rPr>
+          <w:color w:val="FF33CC"/>
+        </w:rPr>
+        <w:t>new</w:t>
+      </w:r>
+      <w:r>
+        <w:t xml:space="preserve"> </w:t>
+      </w:r>
+      <w:r>
+        <w:rPr>
+          <w:color w:val="70AD47" w:themeColor="accent6"/>
+        </w:rPr>
+        <w:t>JLabel</w:t>
+      </w:r>
+      <w:r>
+        <w:rPr>
+          <w:color w:val="FFFF00"/>
+        </w:rPr>
+        <w:t>(</w:t>
+      </w:r>
+      <w:r>
+        <w:rPr>
+          <w:color w:val="FFD966" w:themeColor="accent4" w:themeTint="99"/>
+        </w:rPr>
+        <w:t xml:space="preserve">"HEX: " </w:t>
+      </w:r>
+      <w:r>
+        <w:rPr>
+          <w:color w:val="FF33CC"/>
+        </w:rPr>
+        <w:t xml:space="preserve">+ </w:t>
+      </w:r>
+      <w:r>
+        <w:rPr>
+          <w:color w:val="00B0F0"/>
+        </w:rPr>
+        <w:t>0</w:t>
+      </w:r>
+      <w:r>
+        <w:rPr>
+          <w:color w:val="FFFF00"/>
+        </w:rPr>
+        <w:t>)</w:t>
+      </w:r>
+      <w:r>
+        <w:rPr>
+          <w:color w:val="5B9BD5" w:themeColor="accent5"/>
+        </w:rPr>
+        <w:t>)</w:t>
+      </w:r>
+      <w:r>
+        <w:t>;</w:t>
+      </w:r>
+    </w:p>
+    <w:p>
+      <w:pPr>
+        <w:pStyle w:val="SemEspaamento"/>
+        <w:shd w:val="clear" w:color="auto" w:fill="000000" w:themeFill="text1"/>
+        <w:ind w:firstLine="708"/>
+      </w:pPr>
+      <w:proofErr w:type="gramStart"/>
+      <w:r>
+        <w:t>painelResults.</w:t>
+      </w:r>
+      <w:r>
+        <w:rPr>
+          <w:color w:val="70AD47" w:themeColor="accent6"/>
+        </w:rPr>
+        <w:t>add</w:t>
+      </w:r>
+      <w:r>
+        <w:rPr>
+          <w:color w:val="5B9BD5" w:themeColor="accent5"/>
+        </w:rPr>
+        <w:t>(</w:t>
+      </w:r>
+      <w:proofErr w:type="gramEnd"/>
+      <w:r>
+        <w:rPr>
+          <w:color w:val="FF33CC"/>
+        </w:rPr>
+        <w:t>new</w:t>
+      </w:r>
+      <w:r>
+        <w:t xml:space="preserve"> </w:t>
+      </w:r>
+      <w:r>
+        <w:rPr>
+          <w:color w:val="70AD47" w:themeColor="accent6"/>
+        </w:rPr>
+        <w:t>JLabel</w:t>
+      </w:r>
+      <w:r>
+        <w:rPr>
+          <w:color w:val="FFFF00"/>
+        </w:rPr>
+        <w:t>(</w:t>
+      </w:r>
+      <w:r>
+        <w:rPr>
+          <w:color w:val="FFD966" w:themeColor="accent4" w:themeTint="99"/>
+        </w:rPr>
+        <w:t xml:space="preserve">"DEC: " </w:t>
+      </w:r>
+      <w:r>
+        <w:rPr>
+          <w:color w:val="FF33CC"/>
+        </w:rPr>
+        <w:t xml:space="preserve">+ </w:t>
+      </w:r>
+      <w:r>
+        <w:rPr>
+          <w:color w:val="00B0F0"/>
+        </w:rPr>
+        <w:t>0</w:t>
+      </w:r>
+      <w:r>
+        <w:rPr>
+          <w:color w:val="FFFF00"/>
+        </w:rPr>
+        <w:t>)</w:t>
+      </w:r>
+      <w:r>
+        <w:rPr>
+          <w:color w:val="5B9BD5" w:themeColor="accent5"/>
+        </w:rPr>
+        <w:t>)</w:t>
+      </w:r>
+      <w:r>
+        <w:t>;</w:t>
+      </w:r>
+    </w:p>
+    <w:p>
+      <w:pPr>
+        <w:pStyle w:val="SemEspaamento"/>
+        <w:shd w:val="clear" w:color="auto" w:fill="000000" w:themeFill="text1"/>
+        <w:ind w:firstLine="708"/>
+      </w:pPr>
+      <w:r>
+        <w:t>painelResults.</w:t>
+      </w:r>
+      <w:r>
+        <w:rPr>
+          <w:color w:val="70AD47" w:themeColor="accent6"/>
+        </w:rPr>
+        <w:t>add</w:t>
+      </w:r>
+      <w:r>
+        <w:rPr>
+          <w:color w:val="5B9BD5" w:themeColor="accent5"/>
+        </w:rPr>
+        <w:t>(</w:t>
+      </w:r>
+      <w:r>
+        <w:rPr>
+          <w:color w:val="FF33CC"/>
+        </w:rPr>
+        <w:t>new</w:t>
+      </w:r>
+      <w:r>
+        <w:t xml:space="preserve"> </w:t>
+      </w:r>
+      <w:r>
+        <w:rPr>
+          <w:color w:val="70AD47" w:themeColor="accent6"/>
+        </w:rPr>
+        <w:t>JLabel</w:t>
+      </w:r>
+      <w:r>
+        <w:rPr>
+          <w:color w:val="FFFF00"/>
+        </w:rPr>
+        <w:t>(</w:t>
+      </w:r>
+      <w:r>
+        <w:rPr>
+          <w:color w:val="FFD966" w:themeColor="accent4" w:themeTint="99"/>
+        </w:rPr>
+        <w:t xml:space="preserve">"BIN: " </w:t>
+      </w:r>
+      <w:r>
+        <w:rPr>
+          <w:color w:val="FF33CC"/>
+        </w:rPr>
+        <w:t>+</w:t>
+      </w:r>
+      <w:r>
+        <w:rPr>
+          <w:color w:val="00B0F0"/>
+        </w:rPr>
+        <w:t xml:space="preserve"> 0</w:t>
+      </w:r>
+      <w:r>
+        <w:rPr>
+          <w:color w:val="FFFF00"/>
+        </w:rPr>
+        <w:t>)</w:t>
+      </w:r>
+      <w:r>
+        <w:rPr>
+          <w:color w:val="5B9BD5" w:themeColor="accent5"/>
+        </w:rPr>
+        <w:t>)</w:t>
+      </w:r>
+      <w:r>
+        <w:t>;</w:t>
+      </w:r>
+    </w:p>
+    <w:p>
+      <w:pPr>
+        <w:pStyle w:val="SemEspaamento"/>
+        <w:ind w:firstLine="708"/>
+      </w:pPr>
+    </w:p>
+    <w:p>
+      <w:pPr>
+        <w:pStyle w:val="SemEspaamento"/>
+      </w:pPr>
+      <w:r>
+        <w:t>É necessária uma coluna para que os elementos possam estar um debaixo do outro</w:t>
+      </w:r>
+      <w:r>
+        <w:t>.</w:t>
       </w:r>
       <w:bookmarkStart w:id="0" w:name="_GoBack"/>
       <w:bookmarkEnd w:id="0"/>
@@ -2515,6 +3290,15 @@
       <w:contextualSpacing/>
     </w:pPr>
   </w:style>
+  <w:style w:type="paragraph" w:styleId="SemEspaamento">
+    <w:name w:val="No Spacing"/>
+    <w:uiPriority w:val="1"/>
+    <w:qFormat/>
+    <w:rsid w:val="00F15E5E"/>
+    <w:pPr>
+      <w:spacing w:after="0" w:line="240" w:lineRule="auto"/>
+    </w:pPr>
+  </w:style>
 </w:styles>
 </file>
 
@@ -2818,7 +3602,7 @@
 </file>
 
 <file path=customXml/itemProps1.xml><?xml version="1.0" encoding="utf-8"?>
-<ds:datastoreItem xmlns:ds="http://schemas.openxmlformats.org/officeDocument/2006/customXml" ds:itemID="{CD8F4405-224E-41A3-B416-CEADFC2EB665}">
+<ds:datastoreItem xmlns:ds="http://schemas.openxmlformats.org/officeDocument/2006/customXml" ds:itemID="{F63F42E1-56FE-46CC-BB03-1EEC0060F12A}">
   <ds:schemaRefs>
     <ds:schemaRef ds:uri="http://schemas.openxmlformats.org/officeDocument/2006/bibliography"/>
   </ds:schemaRefs>

</xml_diff>

<commit_message>
Enviando o relátorio quase finalizado para o GitHub
</commit_message>
<xml_diff>
--- a/Relatorio/Relatorio_da_calc_de_programador.docx
+++ b/Relatorio/Relatorio_da_calc_de_programador.docx
@@ -22,14 +22,42 @@
           <w:b/>
           <w:sz w:val="32"/>
         </w:rPr>
-        <w:t xml:space="preserve"> Sinico; Ezequiel; Matheus. </w:t>
+        <w:t xml:space="preserve"> Sinico</w:t>
       </w:r>
       <w:r>
         <w:rPr>
           <w:b/>
           <w:sz w:val="32"/>
         </w:rPr>
-        <w:t>1</w:t>
+        <w:t>,</w:t>
+      </w:r>
+      <w:r>
+        <w:rPr>
+          <w:b/>
+          <w:sz w:val="32"/>
+        </w:rPr>
+        <w:t xml:space="preserve"> Ezequiel</w:t>
+      </w:r>
+      <w:r>
+        <w:rPr>
+          <w:b/>
+          <w:sz w:val="32"/>
+        </w:rPr>
+        <w:t xml:space="preserve"> &amp;</w:t>
+      </w:r>
+      <w:r>
+        <w:rPr>
+          <w:b/>
+          <w:sz w:val="32"/>
+        </w:rPr>
+        <w:t xml:space="preserve"> Matheus</w:t>
+      </w:r>
+      <w:r>
+        <w:rPr>
+          <w:b/>
+          <w:sz w:val="32"/>
+        </w:rPr>
+        <w:t xml:space="preserve"> </w:t>
       </w:r>
       <w:r>
         <w:rPr>
@@ -156,7 +184,19 @@
         <w:rPr>
           <w:sz w:val="24"/>
         </w:rPr>
-        <w:t>Em Java, "layout" se refere à maneira como os componentes gráficos de uma interface de usuário são organizados em um contêiner, como uma janela ou um painel. O layout determina a disposição e o posicionamento dos elementos visuais em relação uns aos outros. Layouts são essenciais para criar interfaces de usuário atraentes e funcionais em aplicativos Java.</w:t>
+        <w:t>Em Java, "layout" se refere à maneira como os componentes gráficos de uma interface de usuário são organizados em um contêiner, como uma janela ou um painel. O layout determina a disposição e o posicionamento dos elementos visuais em relação uns aos outros. Layouts são essenciais para criar interfaces de usuário atraentes</w:t>
+      </w:r>
+      <w:r>
+        <w:rPr>
+          <w:sz w:val="24"/>
+        </w:rPr>
+        <w:t>, responsivos</w:t>
+      </w:r>
+      <w:r>
+        <w:rPr>
+          <w:sz w:val="24"/>
+        </w:rPr>
+        <w:t xml:space="preserve"> e funcionais em aplicativos Java.</w:t>
       </w:r>
     </w:p>
     <w:p>
@@ -200,8 +240,72 @@
         <w:rPr>
           <w:sz w:val="24"/>
         </w:rPr>
-        <w:t>Calculadora de Programador;</w:t>
-      </w:r>
+        <w:t>Calculadora de Programador</w:t>
+      </w:r>
+      <w:r>
+        <w:rPr>
+          <w:sz w:val="24"/>
+        </w:rPr>
+        <w:t>;</w:t>
+      </w:r>
+    </w:p>
+    <w:p>
+      <w:pPr>
+        <w:pStyle w:val="PargrafodaLista"/>
+        <w:ind w:left="1416"/>
+        <w:jc w:val="both"/>
+        <w:rPr>
+          <w:sz w:val="24"/>
+        </w:rPr>
+      </w:pPr>
+      <w:r>
+        <w:rPr>
+          <w:sz w:val="24"/>
+        </w:rPr>
+        <w:t>- BorderLayout;</w:t>
+      </w:r>
+    </w:p>
+    <w:p>
+      <w:pPr>
+        <w:pStyle w:val="PargrafodaLista"/>
+        <w:ind w:left="1416"/>
+        <w:jc w:val="both"/>
+        <w:rPr>
+          <w:sz w:val="24"/>
+        </w:rPr>
+      </w:pPr>
+      <w:r>
+        <w:rPr>
+          <w:sz w:val="24"/>
+        </w:rPr>
+        <w:t>- GridLayout;</w:t>
+      </w:r>
+    </w:p>
+    <w:p>
+      <w:pPr>
+        <w:pStyle w:val="PargrafodaLista"/>
+        <w:ind w:left="1416"/>
+        <w:jc w:val="both"/>
+        <w:rPr>
+          <w:sz w:val="24"/>
+        </w:rPr>
+      </w:pPr>
+      <w:r>
+        <w:rPr>
+          <w:sz w:val="24"/>
+        </w:rPr>
+        <w:t>- FlowLayout.</w:t>
+      </w:r>
+    </w:p>
+    <w:p>
+      <w:pPr>
+        <w:pStyle w:val="PargrafodaLista"/>
+        <w:ind w:left="1416"/>
+        <w:jc w:val="both"/>
+        <w:rPr>
+          <w:sz w:val="10"/>
+        </w:rPr>
+      </w:pPr>
     </w:p>
     <w:p>
       <w:pPr>
@@ -243,7 +347,9 @@
     </w:p>
     <w:p>
       <w:pPr>
-        <w:ind w:firstLine="708"/>
+        <w:pBdr>
+          <w:bottom w:val="single" w:sz="4" w:space="1" w:color="auto"/>
+        </w:pBdr>
         <w:jc w:val="both"/>
         <w:rPr>
           <w:sz w:val="24"/>
@@ -270,6 +376,14 @@
     </w:p>
     <w:p>
       <w:pPr>
+        <w:pStyle w:val="PargrafodaLista"/>
+        <w:rPr>
+          <w:b/>
+        </w:rPr>
+      </w:pPr>
+    </w:p>
+    <w:p>
+      <w:pPr>
         <w:jc w:val="center"/>
         <w:rPr>
           <w:sz w:val="24"/>
@@ -282,8 +396,8 @@
         </w:rPr>
         <w:drawing>
           <wp:inline distT="0" distB="0" distL="0" distR="0" wp14:anchorId="789DF302" wp14:editId="023CCB4E">
-            <wp:extent cx="2419688" cy="3067478"/>
-            <wp:effectExtent l="0" t="0" r="0" b="0"/>
+            <wp:extent cx="2304143" cy="2921000"/>
+            <wp:effectExtent l="0" t="0" r="1270" b="0"/>
             <wp:docPr id="1" name="Imagem 1"/>
             <wp:cNvGraphicFramePr>
               <a:graphicFrameLocks xmlns:a="http://schemas.openxmlformats.org/drawingml/2006/main" noChangeAspect="1"/>
@@ -304,7 +418,7 @@
                   <pic:spPr>
                     <a:xfrm>
                       <a:off x="0" y="0"/>
-                      <a:ext cx="2419688" cy="3067478"/>
+                      <a:ext cx="2322072" cy="2943729"/>
                     </a:xfrm>
                     <a:prstGeom prst="rect">
                       <a:avLst/>
@@ -353,6 +467,7 @@
         <w:rPr>
           <w:sz w:val="24"/>
         </w:rPr>
+        <w:lastRenderedPageBreak/>
         <w:tab/>
         <w:t>Esses são os três tipos de layout usado no programa:</w:t>
       </w:r>
@@ -374,7 +489,6 @@
           <w:b/>
           <w:sz w:val="24"/>
         </w:rPr>
-        <w:lastRenderedPageBreak/>
         <w:t>BorderLayout</w:t>
       </w:r>
       <w:r>
@@ -574,48 +688,64 @@
         <w:pStyle w:val="SemEspaamento"/>
         <w:shd w:val="clear" w:color="auto" w:fill="000000" w:themeFill="text1"/>
         <w:ind w:firstLine="708"/>
+        <w:rPr>
+          <w:sz w:val="24"/>
+        </w:rPr>
       </w:pPr>
       <w:r>
         <w:rPr>
           <w:i/>
           <w:color w:val="7030A0"/>
+          <w:sz w:val="24"/>
         </w:rPr>
         <w:t>JFrame</w:t>
       </w:r>
       <w:r>
         <w:rPr>
           <w:color w:val="7030A0"/>
+          <w:sz w:val="24"/>
         </w:rPr>
         <w:t xml:space="preserve"> </w:t>
       </w:r>
       <w:r>
         <w:rPr>
           <w:color w:val="E7E6E6" w:themeColor="background2"/>
+          <w:sz w:val="24"/>
         </w:rPr>
         <w:t>janela</w:t>
       </w:r>
       <w:r>
+        <w:rPr>
+          <w:sz w:val="24"/>
+        </w:rPr>
         <w:t xml:space="preserve"> </w:t>
       </w:r>
       <w:r>
         <w:rPr>
+          <w:b/>
           <w:color w:val="FF33CC"/>
+          <w:sz w:val="24"/>
         </w:rPr>
         <w:t>= new</w:t>
       </w:r>
       <w:r>
+        <w:rPr>
+          <w:sz w:val="24"/>
+        </w:rPr>
         <w:t xml:space="preserve"> </w:t>
       </w:r>
       <w:proofErr w:type="gramStart"/>
       <w:r>
         <w:rPr>
           <w:color w:val="70AD47" w:themeColor="accent6"/>
+          <w:sz w:val="24"/>
         </w:rPr>
         <w:t>JFrame</w:t>
       </w:r>
       <w:r>
         <w:rPr>
           <w:color w:val="5B9BD5" w:themeColor="accent5"/>
+          <w:sz w:val="24"/>
         </w:rPr>
         <w:t>(</w:t>
       </w:r>
@@ -623,12 +753,14 @@
       <w:r>
         <w:rPr>
           <w:color w:val="5B9BD5" w:themeColor="accent5"/>
+          <w:sz w:val="24"/>
         </w:rPr>
         <w:t>)</w:t>
       </w:r>
       <w:r>
         <w:rPr>
           <w:color w:val="E7E6E6" w:themeColor="background2"/>
+          <w:sz w:val="24"/>
         </w:rPr>
         <w:t>;</w:t>
       </w:r>
@@ -638,17 +770,22 @@
         <w:pStyle w:val="SemEspaamento"/>
         <w:shd w:val="clear" w:color="auto" w:fill="000000" w:themeFill="text1"/>
         <w:ind w:firstLine="708"/>
+        <w:rPr>
+          <w:sz w:val="24"/>
+        </w:rPr>
       </w:pPr>
       <w:proofErr w:type="gramStart"/>
       <w:r>
         <w:rPr>
           <w:color w:val="E7E6E6" w:themeColor="background2"/>
+          <w:sz w:val="24"/>
         </w:rPr>
         <w:t>janela.</w:t>
       </w:r>
       <w:r>
         <w:rPr>
           <w:color w:val="70AD47" w:themeColor="accent6"/>
+          <w:sz w:val="24"/>
         </w:rPr>
         <w:t>setLayout</w:t>
       </w:r>
@@ -656,36 +793,50 @@
       <w:r>
         <w:rPr>
           <w:color w:val="5B9BD5" w:themeColor="accent5"/>
+          <w:sz w:val="24"/>
         </w:rPr>
         <w:t>(</w:t>
       </w:r>
       <w:r>
         <w:rPr>
+          <w:b/>
           <w:color w:val="FF33CC"/>
-        </w:rPr>
-        <w:t xml:space="preserve">new </w:t>
+          <w:sz w:val="24"/>
+        </w:rPr>
+        <w:t>new</w:t>
+      </w:r>
+      <w:r>
+        <w:rPr>
+          <w:color w:val="FF33CC"/>
+          <w:sz w:val="24"/>
+        </w:rPr>
+        <w:t xml:space="preserve"> </w:t>
       </w:r>
       <w:r>
         <w:rPr>
           <w:color w:val="70AD47" w:themeColor="accent6"/>
+          <w:sz w:val="24"/>
         </w:rPr>
         <w:t>BorderLayout</w:t>
       </w:r>
       <w:r>
         <w:rPr>
           <w:color w:val="FFFF00"/>
+          <w:sz w:val="24"/>
         </w:rPr>
         <w:t>()</w:t>
       </w:r>
       <w:r>
         <w:rPr>
           <w:color w:val="5B9BD5" w:themeColor="accent5"/>
+          <w:sz w:val="24"/>
         </w:rPr>
         <w:t>)</w:t>
       </w:r>
       <w:r>
         <w:rPr>
           <w:color w:val="E7E6E6" w:themeColor="background2"/>
+          <w:sz w:val="24"/>
         </w:rPr>
         <w:t>;</w:t>
       </w:r>
@@ -787,6 +938,7 @@
         <w:rPr>
           <w:sz w:val="24"/>
         </w:rPr>
+        <w:lastRenderedPageBreak/>
         <w:tab/>
         <w:t xml:space="preserve">No projeto de Java, as cores verde e vermelha representam onde está localizado o </w:t>
       </w:r>
@@ -841,42 +993,50 @@
         <w:pStyle w:val="SemEspaamento"/>
         <w:shd w:val="clear" w:color="auto" w:fill="000000" w:themeFill="text1"/>
         <w:ind w:firstLine="708"/>
+        <w:rPr>
+          <w:sz w:val="24"/>
+        </w:rPr>
       </w:pPr>
       <w:r>
         <w:rPr>
           <w:i/>
           <w:color w:val="7030A0"/>
+          <w:sz w:val="24"/>
         </w:rPr>
         <w:t>JPanel</w:t>
       </w:r>
       <w:r>
+        <w:rPr>
+          <w:sz w:val="24"/>
+        </w:rPr>
+        <w:t xml:space="preserve"> painelTop </w:t>
+      </w:r>
+      <w:r>
+        <w:rPr>
+          <w:b/>
+          <w:color w:val="FF00FF"/>
+          <w:sz w:val="24"/>
+        </w:rPr>
+        <w:t>= new</w:t>
+      </w:r>
+      <w:r>
+        <w:rPr>
+          <w:sz w:val="24"/>
+        </w:rPr>
         <w:t xml:space="preserve"> </w:t>
       </w:r>
-      <w:r>
-        <w:t>painelTop</w:t>
-      </w:r>
-      <w:r>
-        <w:t xml:space="preserve"> </w:t>
-      </w:r>
-      <w:r>
-        <w:rPr>
-          <w:color w:val="FF00FF"/>
-        </w:rPr>
-        <w:t>= new</w:t>
-      </w:r>
-      <w:r>
-        <w:t xml:space="preserve"> </w:t>
-      </w:r>
       <w:proofErr w:type="gramStart"/>
       <w:r>
         <w:rPr>
           <w:color w:val="70AD47" w:themeColor="accent6"/>
+          <w:sz w:val="24"/>
         </w:rPr>
         <w:t>JPanel</w:t>
       </w:r>
       <w:r>
         <w:rPr>
           <w:color w:val="4472C4" w:themeColor="accent1"/>
+          <w:sz w:val="24"/>
         </w:rPr>
         <w:t>(</w:t>
       </w:r>
@@ -884,10 +1044,14 @@
       <w:r>
         <w:rPr>
           <w:color w:val="4472C4" w:themeColor="accent1"/>
+          <w:sz w:val="24"/>
         </w:rPr>
         <w:t>)</w:t>
       </w:r>
       <w:r>
+        <w:rPr>
+          <w:sz w:val="24"/>
+        </w:rPr>
         <w:t>;</w:t>
       </w:r>
     </w:p>
@@ -897,39 +1061,53 @@
         <w:shd w:val="clear" w:color="auto" w:fill="000000" w:themeFill="text1"/>
         <w:rPr>
           <w:color w:val="D9D9D9" w:themeColor="background1" w:themeShade="D9"/>
-        </w:rPr>
-      </w:pPr>
-      <w:r>
+          <w:sz w:val="24"/>
+        </w:rPr>
+      </w:pPr>
+      <w:r>
+        <w:rPr>
+          <w:sz w:val="24"/>
+        </w:rPr>
         <w:t xml:space="preserve">       </w:t>
       </w:r>
       <w:r>
+        <w:rPr>
+          <w:sz w:val="24"/>
+        </w:rPr>
         <w:tab/>
-      </w:r>
-      <w:r>
         <w:t>janela.</w:t>
       </w:r>
       <w:r>
         <w:rPr>
           <w:color w:val="70AD47" w:themeColor="accent6"/>
+          <w:sz w:val="24"/>
         </w:rPr>
         <w:t>add</w:t>
       </w:r>
       <w:r>
         <w:rPr>
           <w:color w:val="4472C4" w:themeColor="accent1"/>
+          <w:sz w:val="24"/>
         </w:rPr>
         <w:t>(</w:t>
       </w:r>
       <w:r>
+        <w:rPr>
+          <w:sz w:val="24"/>
+        </w:rPr>
         <w:t>painelTop,BorderLayout.NORTH</w:t>
       </w:r>
       <w:r>
         <w:rPr>
           <w:color w:val="4472C4" w:themeColor="accent1"/>
+          <w:sz w:val="24"/>
         </w:rPr>
         <w:t>)</w:t>
       </w:r>
       <w:r>
+        <w:rPr>
+          <w:sz w:val="24"/>
+        </w:rPr>
         <w:t>;</w:t>
       </w:r>
     </w:p>
@@ -972,48 +1150,63 @@
       <w:pPr>
         <w:pStyle w:val="SemEspaamento"/>
         <w:shd w:val="clear" w:color="auto" w:fill="000000" w:themeFill="text1"/>
-      </w:pPr>
-      <w:r>
+        <w:rPr>
+          <w:sz w:val="24"/>
+        </w:rPr>
+      </w:pPr>
+      <w:r>
+        <w:rPr>
+          <w:sz w:val="24"/>
+        </w:rPr>
         <w:tab/>
       </w:r>
       <w:r>
         <w:rPr>
           <w:i/>
           <w:color w:val="7030A0"/>
+          <w:sz w:val="24"/>
         </w:rPr>
         <w:t>JPanel</w:t>
       </w:r>
       <w:r>
+        <w:rPr>
+          <w:sz w:val="24"/>
+        </w:rPr>
+        <w:t xml:space="preserve"> painelCenter</w:t>
+      </w:r>
+      <w:r>
+        <w:rPr>
+          <w:color w:val="D9D9D9" w:themeColor="background1" w:themeShade="D9"/>
+          <w:sz w:val="24"/>
+        </w:rPr>
         <w:t xml:space="preserve"> </w:t>
       </w:r>
       <w:r>
-        <w:t>painelCenter</w:t>
-      </w:r>
-      <w:r>
-        <w:rPr>
-          <w:color w:val="D9D9D9" w:themeColor="background1" w:themeShade="D9"/>
+        <w:rPr>
+          <w:b/>
+          <w:color w:val="FF00FF"/>
+          <w:sz w:val="24"/>
+        </w:rPr>
+        <w:t>= new</w:t>
+      </w:r>
+      <w:r>
+        <w:rPr>
+          <w:sz w:val="24"/>
         </w:rPr>
         <w:t xml:space="preserve"> </w:t>
       </w:r>
-      <w:r>
-        <w:rPr>
-          <w:color w:val="FF00FF"/>
-        </w:rPr>
-        <w:t>= new</w:t>
-      </w:r>
-      <w:r>
-        <w:t xml:space="preserve"> </w:t>
-      </w:r>
       <w:proofErr w:type="gramStart"/>
       <w:r>
         <w:rPr>
           <w:color w:val="70AD47" w:themeColor="accent6"/>
+          <w:sz w:val="24"/>
         </w:rPr>
         <w:t>JPanel</w:t>
       </w:r>
       <w:r>
         <w:rPr>
           <w:color w:val="4472C4" w:themeColor="accent1"/>
+          <w:sz w:val="24"/>
         </w:rPr>
         <w:t>(</w:t>
       </w:r>
@@ -1021,10 +1214,14 @@
       <w:r>
         <w:rPr>
           <w:color w:val="4472C4" w:themeColor="accent1"/>
+          <w:sz w:val="24"/>
         </w:rPr>
         <w:t>)</w:t>
       </w:r>
       <w:r>
+        <w:rPr>
+          <w:sz w:val="24"/>
+        </w:rPr>
         <w:t>;</w:t>
       </w:r>
     </w:p>
@@ -1032,38 +1229,54 @@
       <w:pPr>
         <w:pStyle w:val="SemEspaamento"/>
         <w:shd w:val="clear" w:color="auto" w:fill="000000" w:themeFill="text1"/>
-      </w:pPr>
-      <w:r>
+        <w:rPr>
+          <w:sz w:val="24"/>
+        </w:rPr>
+      </w:pPr>
+      <w:r>
+        <w:rPr>
+          <w:sz w:val="24"/>
+        </w:rPr>
         <w:t xml:space="preserve">        </w:t>
       </w:r>
       <w:r>
+        <w:rPr>
+          <w:sz w:val="24"/>
+        </w:rPr>
         <w:tab/>
-      </w:r>
-      <w:r>
         <w:t>janela.</w:t>
       </w:r>
       <w:r>
         <w:rPr>
           <w:color w:val="70AD47" w:themeColor="accent6"/>
+          <w:sz w:val="24"/>
         </w:rPr>
         <w:t>add</w:t>
       </w:r>
       <w:r>
         <w:rPr>
           <w:color w:val="4472C4" w:themeColor="accent1"/>
+          <w:sz w:val="24"/>
         </w:rPr>
         <w:t>(</w:t>
       </w:r>
       <w:r>
+        <w:rPr>
+          <w:sz w:val="24"/>
+        </w:rPr>
         <w:t>painelCenter,BorderLayout.CENTER</w:t>
       </w:r>
       <w:r>
         <w:rPr>
           <w:color w:val="4472C4" w:themeColor="accent1"/>
+          <w:sz w:val="24"/>
         </w:rPr>
         <w:t>)</w:t>
       </w:r>
       <w:r>
+        <w:rPr>
+          <w:sz w:val="24"/>
+        </w:rPr>
         <w:t>;</w:t>
       </w:r>
     </w:p>
@@ -1160,15 +1373,6 @@
     <w:p>
       <w:pPr>
         <w:pStyle w:val="PargrafodaLista"/>
-        <w:jc w:val="both"/>
-        <w:rPr>
-          <w:sz w:val="24"/>
-        </w:rPr>
-      </w:pPr>
-    </w:p>
-    <w:p>
-      <w:pPr>
-        <w:pStyle w:val="PargrafodaLista"/>
         <w:jc w:val="center"/>
         <w:rPr>
           <w:sz w:val="24"/>
@@ -1298,46 +1502,24 @@
         </w:rPr>
         <w:t>linhas e colunas.</w:t>
       </w:r>
-    </w:p>
-    <w:p>
-      <w:pPr>
-        <w:jc w:val="both"/>
-        <w:rPr>
-          <w:b/>
-          <w:sz w:val="24"/>
-        </w:rPr>
-      </w:pPr>
-    </w:p>
-    <w:p>
-      <w:pPr>
-        <w:jc w:val="both"/>
-        <w:rPr>
-          <w:b/>
-          <w:sz w:val="24"/>
-        </w:rPr>
-      </w:pPr>
-    </w:p>
-    <w:p>
-      <w:pPr>
-        <w:jc w:val="both"/>
-        <w:rPr>
-          <w:b/>
-          <w:sz w:val="24"/>
-        </w:rPr>
-      </w:pPr>
-    </w:p>
-    <w:p>
-      <w:pPr>
-        <w:jc w:val="both"/>
-        <w:rPr>
-          <w:b/>
-          <w:sz w:val="24"/>
-        </w:rPr>
-      </w:pPr>
-    </w:p>
-    <w:p>
-      <w:pPr>
-        <w:pStyle w:val="PargrafodaLista"/>
+      <w:r>
+        <w:rPr>
+          <w:sz w:val="24"/>
+        </w:rPr>
+        <w:t xml:space="preserve"> Geralmente as JFrames criadas em Java já possuem este Layout.</w:t>
+      </w:r>
+    </w:p>
+    <w:p>
+      <w:pPr>
+        <w:jc w:val="both"/>
+        <w:rPr>
+          <w:b/>
+          <w:sz w:val="24"/>
+        </w:rPr>
+      </w:pPr>
+    </w:p>
+    <w:p>
+      <w:pPr>
         <w:jc w:val="both"/>
         <w:rPr>
           <w:b/>
@@ -1382,7 +1564,6 @@
         <w:rPr>
           <w:i/>
           <w:color w:val="7030A0"/>
-          <w:u w:val="single"/>
         </w:rPr>
         <w:t>JPanel</w:t>
       </w:r>
@@ -1403,9 +1584,16 @@
       </w:r>
       <w:r>
         <w:rPr>
+          <w:b/>
           <w:color w:val="FF00FF"/>
         </w:rPr>
-        <w:t xml:space="preserve">= new </w:t>
+        <w:t>= new</w:t>
+      </w:r>
+      <w:r>
+        <w:rPr>
+          <w:color w:val="FF00FF"/>
+        </w:rPr>
+        <w:t xml:space="preserve"> </w:t>
       </w:r>
       <w:proofErr w:type="gramStart"/>
       <w:r>
@@ -1437,6 +1625,7 @@
         <w:shd w:val="clear" w:color="auto" w:fill="000000" w:themeFill="text1"/>
         <w:ind w:firstLine="708"/>
       </w:pPr>
+      <w:proofErr w:type="gramStart"/>
       <w:r>
         <w:rPr>
           <w:color w:val="E7E6E6" w:themeColor="background2"/>
@@ -1449,6 +1638,7 @@
         </w:rPr>
         <w:t>setLayout</w:t>
       </w:r>
+      <w:proofErr w:type="gramEnd"/>
       <w:r>
         <w:rPr>
           <w:color w:val="5B9BD5" w:themeColor="accent5"/>
@@ -1457,6 +1647,7 @@
       </w:r>
       <w:r>
         <w:rPr>
+          <w:b/>
           <w:color w:val="FF00FF"/>
         </w:rPr>
         <w:t>new</w:t>
@@ -1591,15 +1782,11 @@
     </w:p>
     <w:p>
       <w:pPr>
-        <w:jc w:val="both"/>
-        <w:rPr>
-          <w:sz w:val="24"/>
-        </w:rPr>
-      </w:pPr>
-    </w:p>
-    <w:p>
-      <w:pPr>
-        <w:jc w:val="both"/>
+        <w:jc w:val="center"/>
+        <w:rPr>
+          <w:b/>
+          <w:sz w:val="24"/>
+        </w:rPr>
       </w:pPr>
     </w:p>
     <w:p>
@@ -1618,6 +1805,14 @@
         </w:rPr>
         <w:t>No projeto:</w:t>
       </w:r>
+    </w:p>
+    <w:p>
+      <w:pPr>
+        <w:jc w:val="both"/>
+        <w:rPr>
+          <w:b/>
+        </w:rPr>
+      </w:pPr>
     </w:p>
     <w:p>
       <w:pPr>
@@ -1670,6 +1865,14 @@
     </w:p>
     <w:p>
       <w:pPr>
+        <w:jc w:val="center"/>
+        <w:rPr>
+          <w:b/>
+        </w:rPr>
+      </w:pPr>
+    </w:p>
+    <w:p>
+      <w:pPr>
         <w:jc w:val="both"/>
       </w:pPr>
       <w:r>
@@ -1679,38 +1882,57 @@
         <w:tab/>
       </w:r>
       <w:r>
-        <w:t>No Layout da calculadora, foi utilizado o GridLayout em dois painéis.</w:t>
-      </w:r>
-    </w:p>
-    <w:p>
-      <w:pPr>
-        <w:jc w:val="both"/>
-      </w:pPr>
-      <w:r>
+        <w:t xml:space="preserve">No Layout da calculadora, foi utilizado o </w:t>
+      </w:r>
+      <w:r>
+        <w:rPr>
+          <w:b/>
+          <w:i/>
+        </w:rPr>
+        <w:t>GridLayout</w:t>
+      </w:r>
+      <w:r>
+        <w:t xml:space="preserve"> em dois painéis.</w:t>
+      </w:r>
+    </w:p>
+    <w:p>
+      <w:pPr>
+        <w:jc w:val="both"/>
+        <w:rPr>
+          <w:sz w:val="24"/>
+        </w:rPr>
+      </w:pPr>
+      <w:r>
+        <w:tab/>
+      </w:r>
+      <w:r>
+        <w:rPr>
+          <w:sz w:val="24"/>
+        </w:rPr>
+        <w:t xml:space="preserve">O primeiro painel apresenta um GridLayout </w:t>
+      </w:r>
+      <w:r>
+        <w:rPr>
+          <w:sz w:val="24"/>
+        </w:rPr>
+        <w:t>com 4 linhas e uma coluna</w:t>
+      </w:r>
+      <w:r>
+        <w:rPr>
+          <w:sz w:val="24"/>
+        </w:rPr>
+        <w:t>:</w:t>
+      </w:r>
+    </w:p>
+    <w:p>
+      <w:pPr>
+        <w:jc w:val="center"/>
+      </w:pPr>
+      <w:r>
+        <w:rPr>
+          <w:noProof/>
+        </w:rPr>
         <w:lastRenderedPageBreak/>
-        <w:tab/>
-        <w:t xml:space="preserve">O primeiro painel apresenta um GridLayout </w:t>
-      </w:r>
-      <w:r>
-        <w:t>com 4 linhas e uma coluna</w:t>
-      </w:r>
-      <w:r>
-        <w:t>:</w:t>
-      </w:r>
-    </w:p>
-    <w:p>
-      <w:pPr>
-        <w:jc w:val="both"/>
-      </w:pPr>
-    </w:p>
-    <w:p>
-      <w:pPr>
-        <w:jc w:val="center"/>
-      </w:pPr>
-      <w:r>
-        <w:rPr>
-          <w:noProof/>
-        </w:rPr>
         <w:drawing>
           <wp:inline distT="0" distB="0" distL="0" distR="0" wp14:anchorId="38D78B41" wp14:editId="33BFA49E">
             <wp:extent cx="3231143" cy="1071475"/>
@@ -1750,14 +1972,24 @@
     </w:p>
     <w:p>
       <w:pPr>
+        <w:jc w:val="center"/>
+        <w:rPr>
+          <w:sz w:val="24"/>
+        </w:rPr>
+      </w:pPr>
+    </w:p>
+    <w:p>
+      <w:pPr>
         <w:pStyle w:val="SemEspaamento"/>
         <w:rPr>
           <w:b/>
-        </w:rPr>
-      </w:pPr>
-      <w:r>
-        <w:rPr>
-          <w:b/>
+          <w:sz w:val="24"/>
+        </w:rPr>
+      </w:pPr>
+      <w:r>
+        <w:rPr>
+          <w:b/>
+          <w:sz w:val="24"/>
         </w:rPr>
         <w:t>Código:</w:t>
       </w:r>
@@ -1772,71 +2004,118 @@
         <w:pStyle w:val="SemEspaamento"/>
         <w:shd w:val="clear" w:color="auto" w:fill="000000" w:themeFill="text1"/>
         <w:ind w:firstLine="708"/>
-      </w:pPr>
-      <w:r>
+        <w:rPr>
+          <w:sz w:val="24"/>
+        </w:rPr>
+      </w:pPr>
+      <w:r>
+        <w:rPr>
+          <w:sz w:val="24"/>
+        </w:rPr>
         <w:t>painelResults.</w:t>
       </w:r>
       <w:r>
         <w:rPr>
           <w:color w:val="70AD47" w:themeColor="accent6"/>
+          <w:sz w:val="24"/>
         </w:rPr>
         <w:t>setLayout</w:t>
       </w:r>
       <w:r>
         <w:rPr>
           <w:color w:val="5B9BD5" w:themeColor="accent5"/>
+          <w:sz w:val="24"/>
         </w:rPr>
         <w:t>(</w:t>
       </w:r>
       <w:r>
         <w:rPr>
+          <w:b/>
           <w:color w:val="FF33CC"/>
+          <w:sz w:val="24"/>
         </w:rPr>
         <w:t>new</w:t>
       </w:r>
       <w:r>
+        <w:rPr>
+          <w:sz w:val="24"/>
+        </w:rPr>
         <w:t xml:space="preserve"> </w:t>
       </w:r>
+      <w:proofErr w:type="gramStart"/>
       <w:r>
         <w:rPr>
           <w:color w:val="70AD47" w:themeColor="accent6"/>
+          <w:sz w:val="24"/>
         </w:rPr>
         <w:t>GridLayout</w:t>
       </w:r>
       <w:r>
         <w:rPr>
           <w:color w:val="FFFF00"/>
+          <w:sz w:val="24"/>
         </w:rPr>
         <w:t>(</w:t>
       </w:r>
+      <w:proofErr w:type="gramEnd"/>
+      <w:r>
+        <w:rPr>
+          <w:color w:val="808080" w:themeColor="background1" w:themeShade="80"/>
+          <w:sz w:val="24"/>
+        </w:rPr>
+        <w:t xml:space="preserve">rows: </w:t>
+      </w:r>
       <w:r>
         <w:rPr>
           <w:color w:val="00B0F0"/>
+          <w:sz w:val="24"/>
         </w:rPr>
         <w:t>4</w:t>
       </w:r>
       <w:r>
+        <w:rPr>
+          <w:sz w:val="24"/>
+        </w:rPr>
         <w:t>,</w:t>
       </w:r>
       <w:r>
         <w:rPr>
+          <w:sz w:val="24"/>
+        </w:rPr>
+        <w:t xml:space="preserve"> </w:t>
+      </w:r>
+      <w:r>
+        <w:rPr>
+          <w:color w:val="808080" w:themeColor="background1" w:themeShade="80"/>
+          <w:sz w:val="24"/>
+        </w:rPr>
+        <w:t xml:space="preserve">cols: </w:t>
+      </w:r>
+      <w:r>
+        <w:rPr>
           <w:color w:val="00B0F0"/>
+          <w:sz w:val="24"/>
         </w:rPr>
         <w:t>1</w:t>
       </w:r>
       <w:r>
         <w:rPr>
           <w:color w:val="FFFF00"/>
+          <w:sz w:val="24"/>
         </w:rPr>
         <w:t>)</w:t>
       </w:r>
       <w:r>
         <w:rPr>
           <w:color w:val="5B9BD5" w:themeColor="accent5"/>
+          <w:sz w:val="24"/>
         </w:rPr>
         <w:t>)</w:t>
       </w:r>
       <w:r>
+        <w:rPr>
+          <w:sz w:val="24"/>
+        </w:rPr>
         <w:t>;</w:t>
       </w:r>
     </w:p>
@@ -1845,52 +2124,78 @@
         <w:pStyle w:val="SemEspaamento"/>
         <w:shd w:val="clear" w:color="auto" w:fill="000000" w:themeFill="text1"/>
         <w:ind w:firstLine="708"/>
-      </w:pPr>
+        <w:rPr>
+          <w:sz w:val="24"/>
+        </w:rPr>
+      </w:pPr>
+      <w:r>
+        <w:rPr>
+          <w:sz w:val="24"/>
+        </w:rPr>
+        <w:t>painelResults.</w:t>
+      </w:r>
+      <w:r>
+        <w:rPr>
+          <w:color w:val="70AD47" w:themeColor="accent6"/>
+          <w:sz w:val="24"/>
+        </w:rPr>
+        <w:t>add</w:t>
+      </w:r>
+      <w:r>
+        <w:rPr>
+          <w:color w:val="5B9BD5" w:themeColor="accent5"/>
+          <w:sz w:val="24"/>
+        </w:rPr>
+        <w:t>(</w:t>
+      </w:r>
+      <w:r>
+        <w:rPr>
+          <w:b/>
+          <w:color w:val="FF33CC"/>
+          <w:sz w:val="24"/>
+        </w:rPr>
+        <w:t>new</w:t>
+      </w:r>
+      <w:r>
+        <w:rPr>
+          <w:sz w:val="24"/>
+        </w:rPr>
+        <w:t xml:space="preserve"> </w:t>
+      </w:r>
       <w:proofErr w:type="gramStart"/>
       <w:r>
-        <w:t>painelResults.</w:t>
-      </w:r>
-      <w:r>
         <w:rPr>
           <w:color w:val="70AD47" w:themeColor="accent6"/>
-        </w:rPr>
-        <w:t>add</w:t>
+          <w:sz w:val="24"/>
+        </w:rPr>
+        <w:t>JTextField</w:t>
+      </w:r>
+      <w:r>
+        <w:rPr>
+          <w:color w:val="FFFF00"/>
+          <w:sz w:val="24"/>
+        </w:rPr>
+        <w:t>(</w:t>
+      </w:r>
+      <w:proofErr w:type="gramEnd"/>
+      <w:r>
+        <w:rPr>
+          <w:color w:val="FFFF00"/>
+          <w:sz w:val="24"/>
+        </w:rPr>
+        <w:t>)</w:t>
       </w:r>
       <w:r>
         <w:rPr>
           <w:color w:val="5B9BD5" w:themeColor="accent5"/>
-        </w:rPr>
-        <w:t>(</w:t>
-      </w:r>
-      <w:proofErr w:type="gramEnd"/>
-      <w:r>
-        <w:rPr>
-          <w:color w:val="FF33CC"/>
-        </w:rPr>
-        <w:t>new</w:t>
-      </w:r>
-      <w:r>
-        <w:t xml:space="preserve"> </w:t>
-      </w:r>
-      <w:r>
-        <w:rPr>
-          <w:color w:val="70AD47" w:themeColor="accent6"/>
-        </w:rPr>
-        <w:t>JTextField</w:t>
-      </w:r>
-      <w:r>
-        <w:rPr>
-          <w:color w:val="FFFF00"/>
-        </w:rPr>
-        <w:t>()</w:t>
-      </w:r>
-      <w:r>
-        <w:rPr>
-          <w:color w:val="5B9BD5" w:themeColor="accent5"/>
+          <w:sz w:val="24"/>
         </w:rPr>
         <w:t>)</w:t>
       </w:r>
       <w:r>
+        <w:rPr>
+          <w:sz w:val="24"/>
+        </w:rPr>
         <w:t>;</w:t>
       </w:r>
     </w:p>
@@ -1899,74 +2204,99 @@
         <w:pStyle w:val="SemEspaamento"/>
         <w:shd w:val="clear" w:color="auto" w:fill="000000" w:themeFill="text1"/>
         <w:ind w:firstLine="708"/>
-      </w:pPr>
-      <w:r>
+        <w:rPr>
+          <w:sz w:val="24"/>
+        </w:rPr>
+      </w:pPr>
+      <w:r>
+        <w:rPr>
+          <w:sz w:val="24"/>
+        </w:rPr>
         <w:t>painelResults.</w:t>
       </w:r>
       <w:r>
         <w:rPr>
           <w:color w:val="70AD47" w:themeColor="accent6"/>
+          <w:sz w:val="24"/>
         </w:rPr>
         <w:t>add</w:t>
       </w:r>
       <w:r>
         <w:rPr>
           <w:color w:val="5B9BD5" w:themeColor="accent5"/>
+          <w:sz w:val="24"/>
+        </w:rPr>
+        <w:t xml:space="preserve"> (</w:t>
+      </w:r>
+      <w:r>
+        <w:rPr>
+          <w:b/>
+          <w:color w:val="FF33CC"/>
+          <w:sz w:val="24"/>
+        </w:rPr>
+        <w:t>new</w:t>
+      </w:r>
+      <w:r>
+        <w:rPr>
+          <w:sz w:val="24"/>
+        </w:rPr>
+        <w:t xml:space="preserve"> </w:t>
+      </w:r>
+      <w:proofErr w:type="gramStart"/>
+      <w:r>
+        <w:rPr>
+          <w:color w:val="70AD47" w:themeColor="accent6"/>
+          <w:sz w:val="24"/>
+        </w:rPr>
+        <w:t>JLabel</w:t>
+      </w:r>
+      <w:r>
+        <w:rPr>
+          <w:color w:val="FFFF00"/>
+          <w:sz w:val="24"/>
         </w:rPr>
         <w:t>(</w:t>
       </w:r>
+      <w:proofErr w:type="gramEnd"/>
+      <w:r>
+        <w:rPr>
+          <w:color w:val="FFD966" w:themeColor="accent4" w:themeTint="99"/>
+          <w:sz w:val="24"/>
+        </w:rPr>
+        <w:t xml:space="preserve">"HEX: " </w:t>
+      </w:r>
       <w:r>
         <w:rPr>
           <w:color w:val="FF33CC"/>
-        </w:rPr>
-        <w:t>new</w:t>
-      </w:r>
-      <w:r>
-        <w:t xml:space="preserve"> </w:t>
-      </w:r>
-      <w:r>
-        <w:rPr>
-          <w:color w:val="70AD47" w:themeColor="accent6"/>
-        </w:rPr>
-        <w:t>JLabel</w:t>
+          <w:sz w:val="24"/>
+        </w:rPr>
+        <w:t xml:space="preserve">+ </w:t>
+      </w:r>
+      <w:r>
+        <w:rPr>
+          <w:color w:val="00B0F0"/>
+          <w:sz w:val="24"/>
+        </w:rPr>
+        <w:t>0</w:t>
       </w:r>
       <w:r>
         <w:rPr>
           <w:color w:val="FFFF00"/>
-        </w:rPr>
-        <w:t>(</w:t>
-      </w:r>
-      <w:r>
-        <w:rPr>
-          <w:color w:val="FFD966" w:themeColor="accent4" w:themeTint="99"/>
-        </w:rPr>
-        <w:t xml:space="preserve">"HEX: " </w:t>
-      </w:r>
-      <w:r>
-        <w:rPr>
-          <w:color w:val="FF33CC"/>
-        </w:rPr>
-        <w:t xml:space="preserve">+ </w:t>
-      </w:r>
-      <w:r>
-        <w:rPr>
-          <w:color w:val="00B0F0"/>
-        </w:rPr>
-        <w:t>0</w:t>
-      </w:r>
-      <w:r>
-        <w:rPr>
-          <w:color w:val="FFFF00"/>
+          <w:sz w:val="24"/>
         </w:rPr>
         <w:t>)</w:t>
       </w:r>
       <w:r>
         <w:rPr>
           <w:color w:val="5B9BD5" w:themeColor="accent5"/>
+          <w:sz w:val="24"/>
         </w:rPr>
         <w:t>)</w:t>
       </w:r>
       <w:r>
+        <w:rPr>
+          <w:sz w:val="24"/>
+        </w:rPr>
         <w:t>;</w:t>
       </w:r>
     </w:p>
@@ -1975,76 +2305,99 @@
         <w:pStyle w:val="SemEspaamento"/>
         <w:shd w:val="clear" w:color="auto" w:fill="000000" w:themeFill="text1"/>
         <w:ind w:firstLine="708"/>
-      </w:pPr>
+        <w:rPr>
+          <w:sz w:val="24"/>
+        </w:rPr>
+      </w:pPr>
+      <w:r>
+        <w:rPr>
+          <w:sz w:val="24"/>
+        </w:rPr>
+        <w:t>painelResults.</w:t>
+      </w:r>
+      <w:r>
+        <w:rPr>
+          <w:color w:val="70AD47" w:themeColor="accent6"/>
+          <w:sz w:val="24"/>
+        </w:rPr>
+        <w:t>add</w:t>
+      </w:r>
+      <w:r>
+        <w:rPr>
+          <w:color w:val="5B9BD5" w:themeColor="accent5"/>
+          <w:sz w:val="24"/>
+        </w:rPr>
+        <w:t>(</w:t>
+      </w:r>
+      <w:r>
+        <w:rPr>
+          <w:b/>
+          <w:color w:val="FF33CC"/>
+          <w:sz w:val="24"/>
+        </w:rPr>
+        <w:t>new</w:t>
+      </w:r>
+      <w:r>
+        <w:rPr>
+          <w:sz w:val="24"/>
+        </w:rPr>
+        <w:t xml:space="preserve"> </w:t>
+      </w:r>
       <w:proofErr w:type="gramStart"/>
       <w:r>
-        <w:t>painelResults.</w:t>
-      </w:r>
-      <w:r>
         <w:rPr>
           <w:color w:val="70AD47" w:themeColor="accent6"/>
-        </w:rPr>
-        <w:t>add</w:t>
+          <w:sz w:val="24"/>
+        </w:rPr>
+        <w:t>JLabel</w:t>
+      </w:r>
+      <w:r>
+        <w:rPr>
+          <w:color w:val="FFFF00"/>
+          <w:sz w:val="24"/>
+        </w:rPr>
+        <w:t>(</w:t>
+      </w:r>
+      <w:proofErr w:type="gramEnd"/>
+      <w:r>
+        <w:rPr>
+          <w:color w:val="FFD966" w:themeColor="accent4" w:themeTint="99"/>
+          <w:sz w:val="24"/>
+        </w:rPr>
+        <w:t xml:space="preserve">"DEC: " </w:t>
+      </w:r>
+      <w:r>
+        <w:rPr>
+          <w:color w:val="FF33CC"/>
+          <w:sz w:val="24"/>
+        </w:rPr>
+        <w:t xml:space="preserve">+ </w:t>
+      </w:r>
+      <w:r>
+        <w:rPr>
+          <w:color w:val="00B0F0"/>
+          <w:sz w:val="24"/>
+        </w:rPr>
+        <w:t>0</w:t>
+      </w:r>
+      <w:r>
+        <w:rPr>
+          <w:color w:val="FFFF00"/>
+          <w:sz w:val="24"/>
+        </w:rPr>
+        <w:t>)</w:t>
       </w:r>
       <w:r>
         <w:rPr>
           <w:color w:val="5B9BD5" w:themeColor="accent5"/>
-        </w:rPr>
-        <w:t>(</w:t>
-      </w:r>
-      <w:proofErr w:type="gramEnd"/>
-      <w:r>
-        <w:rPr>
-          <w:color w:val="FF33CC"/>
-        </w:rPr>
-        <w:t>new</w:t>
-      </w:r>
-      <w:r>
-        <w:t xml:space="preserve"> </w:t>
-      </w:r>
-      <w:r>
-        <w:rPr>
-          <w:color w:val="70AD47" w:themeColor="accent6"/>
-        </w:rPr>
-        <w:t>JLabel</w:t>
-      </w:r>
-      <w:r>
-        <w:rPr>
-          <w:color w:val="FFFF00"/>
-        </w:rPr>
-        <w:t>(</w:t>
-      </w:r>
-      <w:r>
-        <w:rPr>
-          <w:color w:val="FFD966" w:themeColor="accent4" w:themeTint="99"/>
-        </w:rPr>
-        <w:t xml:space="preserve">"DEC: " </w:t>
-      </w:r>
-      <w:r>
-        <w:rPr>
-          <w:color w:val="FF33CC"/>
-        </w:rPr>
-        <w:t xml:space="preserve">+ </w:t>
-      </w:r>
-      <w:r>
-        <w:rPr>
-          <w:color w:val="00B0F0"/>
-        </w:rPr>
-        <w:t>0</w:t>
-      </w:r>
-      <w:r>
-        <w:rPr>
-          <w:color w:val="FFFF00"/>
+          <w:sz w:val="24"/>
         </w:rPr>
         <w:t>)</w:t>
       </w:r>
       <w:r>
         <w:rPr>
-          <w:color w:val="5B9BD5" w:themeColor="accent5"/>
-        </w:rPr>
-        <w:t>)</w:t>
-      </w:r>
-      <w:r>
+          <w:sz w:val="24"/>
+        </w:rPr>
         <w:t>;</w:t>
       </w:r>
     </w:p>
@@ -2053,74 +2406,99 @@
         <w:pStyle w:val="SemEspaamento"/>
         <w:shd w:val="clear" w:color="auto" w:fill="000000" w:themeFill="text1"/>
         <w:ind w:firstLine="708"/>
-      </w:pPr>
-      <w:r>
+        <w:rPr>
+          <w:sz w:val="24"/>
+        </w:rPr>
+      </w:pPr>
+      <w:proofErr w:type="gramStart"/>
+      <w:r>
+        <w:rPr>
+          <w:sz w:val="24"/>
+        </w:rPr>
         <w:t>painelResults.</w:t>
       </w:r>
       <w:r>
         <w:rPr>
           <w:color w:val="70AD47" w:themeColor="accent6"/>
+          <w:sz w:val="24"/>
         </w:rPr>
         <w:t>add</w:t>
       </w:r>
       <w:r>
         <w:rPr>
           <w:color w:val="5B9BD5" w:themeColor="accent5"/>
+          <w:sz w:val="24"/>
         </w:rPr>
         <w:t>(</w:t>
       </w:r>
-      <w:r>
-        <w:rPr>
+      <w:proofErr w:type="gramEnd"/>
+      <w:r>
+        <w:rPr>
+          <w:b/>
           <w:color w:val="FF33CC"/>
+          <w:sz w:val="24"/>
         </w:rPr>
         <w:t>new</w:t>
       </w:r>
       <w:r>
+        <w:rPr>
+          <w:sz w:val="24"/>
+        </w:rPr>
         <w:t xml:space="preserve"> </w:t>
       </w:r>
       <w:r>
         <w:rPr>
           <w:color w:val="70AD47" w:themeColor="accent6"/>
+          <w:sz w:val="24"/>
         </w:rPr>
         <w:t>JLabel</w:t>
       </w:r>
       <w:r>
         <w:rPr>
           <w:color w:val="FFFF00"/>
+          <w:sz w:val="24"/>
         </w:rPr>
         <w:t>(</w:t>
       </w:r>
       <w:r>
         <w:rPr>
           <w:color w:val="FFD966" w:themeColor="accent4" w:themeTint="99"/>
+          <w:sz w:val="24"/>
         </w:rPr>
         <w:t xml:space="preserve">"BIN: " </w:t>
       </w:r>
       <w:r>
         <w:rPr>
           <w:color w:val="FF33CC"/>
+          <w:sz w:val="24"/>
         </w:rPr>
         <w:t>+</w:t>
       </w:r>
       <w:r>
         <w:rPr>
           <w:color w:val="00B0F0"/>
+          <w:sz w:val="24"/>
         </w:rPr>
         <w:t xml:space="preserve"> 0</w:t>
       </w:r>
       <w:r>
         <w:rPr>
           <w:color w:val="FFFF00"/>
+          <w:sz w:val="24"/>
         </w:rPr>
         <w:t>)</w:t>
       </w:r>
       <w:r>
         <w:rPr>
           <w:color w:val="5B9BD5" w:themeColor="accent5"/>
+          <w:sz w:val="24"/>
         </w:rPr>
         <w:t>)</w:t>
       </w:r>
       <w:r>
+        <w:rPr>
+          <w:sz w:val="24"/>
+        </w:rPr>
         <w:t>;</w:t>
       </w:r>
     </w:p>
@@ -2133,19 +2511,808 @@
     <w:p>
       <w:pPr>
         <w:pStyle w:val="SemEspaamento"/>
-      </w:pPr>
-      <w:r>
+        <w:rPr>
+          <w:sz w:val="24"/>
+        </w:rPr>
+      </w:pPr>
+      <w:r>
+        <w:rPr>
+          <w:b/>
+          <w:color w:val="FF0000"/>
+          <w:sz w:val="24"/>
+        </w:rPr>
+        <w:t>OBS.:</w:t>
+      </w:r>
+      <w:r>
+        <w:rPr>
+          <w:color w:val="FF0000"/>
+          <w:sz w:val="24"/>
+        </w:rPr>
+        <w:t xml:space="preserve"> </w:t>
+      </w:r>
+      <w:r>
+        <w:rPr>
+          <w:sz w:val="24"/>
+        </w:rPr>
         <w:t>É necessária uma coluna para que os elementos possam estar um debaixo do outro</w:t>
       </w:r>
       <w:r>
+        <w:rPr>
+          <w:sz w:val="24"/>
+        </w:rPr>
         <w:t>.</w:t>
+      </w:r>
+    </w:p>
+    <w:p>
+      <w:pPr>
+        <w:pStyle w:val="SemEspaamento"/>
+        <w:rPr>
+          <w:sz w:val="24"/>
+        </w:rPr>
+      </w:pPr>
+    </w:p>
+    <w:p>
+      <w:pPr>
+        <w:pStyle w:val="SemEspaamento"/>
+        <w:rPr>
+          <w:sz w:val="24"/>
+        </w:rPr>
+      </w:pPr>
+      <w:r>
+        <w:rPr>
+          <w:sz w:val="24"/>
+        </w:rPr>
+        <w:tab/>
+        <w:t>O</w:t>
+      </w:r>
+      <w:r>
+        <w:rPr>
+          <w:sz w:val="24"/>
+        </w:rPr>
+        <w:t>s</w:t>
+      </w:r>
+      <w:r>
+        <w:rPr>
+          <w:sz w:val="24"/>
+        </w:rPr>
+        <w:t xml:space="preserve"> mesmos procedimentos de </w:t>
+      </w:r>
+      <w:r>
+        <w:rPr>
+          <w:b/>
+          <w:i/>
+          <w:sz w:val="24"/>
+        </w:rPr>
+        <w:t>GridLayout</w:t>
+      </w:r>
+      <w:r>
+        <w:rPr>
+          <w:sz w:val="24"/>
+        </w:rPr>
+        <w:t xml:space="preserve"> foram </w:t>
+      </w:r>
+      <w:r>
+        <w:rPr>
+          <w:sz w:val="24"/>
+        </w:rPr>
+        <w:t>aplicados para o segundo painel, onde apresenta os botões da calculadora:</w:t>
+      </w:r>
+    </w:p>
+    <w:p>
+      <w:pPr>
+        <w:pStyle w:val="SemEspaamento"/>
+      </w:pPr>
+    </w:p>
+    <w:p>
+      <w:pPr>
+        <w:pStyle w:val="SemEspaamento"/>
+        <w:jc w:val="center"/>
+      </w:pPr>
+      <w:r>
+        <w:rPr>
+          <w:noProof/>
+        </w:rPr>
+        <w:drawing>
+          <wp:inline distT="0" distB="0" distL="0" distR="0" wp14:anchorId="2F9EE4B6" wp14:editId="61444E4A">
+            <wp:extent cx="3476847" cy="2237095"/>
+            <wp:effectExtent l="0" t="0" r="0" b="0"/>
+            <wp:docPr id="4" name="Imagem 4"/>
+            <wp:cNvGraphicFramePr>
+              <a:graphicFrameLocks xmlns:a="http://schemas.openxmlformats.org/drawingml/2006/main" noChangeAspect="1"/>
+            </wp:cNvGraphicFramePr>
+            <a:graphic xmlns:a="http://schemas.openxmlformats.org/drawingml/2006/main">
+              <a:graphicData uri="http://schemas.openxmlformats.org/drawingml/2006/picture">
+                <pic:pic xmlns:pic="http://schemas.openxmlformats.org/drawingml/2006/picture">
+                  <pic:nvPicPr>
+                    <pic:cNvPr id="1" name=""/>
+                    <pic:cNvPicPr/>
+                  </pic:nvPicPr>
+                  <pic:blipFill>
+                    <a:blip r:embed="rId13"/>
+                    <a:stretch>
+                      <a:fillRect/>
+                    </a:stretch>
+                  </pic:blipFill>
+                  <pic:spPr>
+                    <a:xfrm>
+                      <a:off x="0" y="0"/>
+                      <a:ext cx="3521262" cy="2265673"/>
+                    </a:xfrm>
+                    <a:prstGeom prst="rect">
+                      <a:avLst/>
+                    </a:prstGeom>
+                  </pic:spPr>
+                </pic:pic>
+              </a:graphicData>
+            </a:graphic>
+          </wp:inline>
+        </w:drawing>
+      </w:r>
+    </w:p>
+    <w:p>
+      <w:pPr>
+        <w:pStyle w:val="SemEspaamento"/>
+        <w:rPr>
+          <w:sz w:val="24"/>
+        </w:rPr>
+      </w:pPr>
+    </w:p>
+    <w:p>
+      <w:pPr>
+        <w:pStyle w:val="SemEspaamento"/>
+        <w:rPr>
+          <w:b/>
+          <w:sz w:val="24"/>
+        </w:rPr>
+      </w:pPr>
+      <w:r>
+        <w:rPr>
+          <w:b/>
+          <w:sz w:val="24"/>
+        </w:rPr>
+        <w:t>Código:</w:t>
+      </w:r>
+    </w:p>
+    <w:p>
+      <w:pPr>
+        <w:spacing w:after="0" w:line="285" w:lineRule="atLeast"/>
+        <w:rPr>
+          <w:b/>
+          <w:sz w:val="24"/>
+        </w:rPr>
+      </w:pPr>
+    </w:p>
+    <w:p>
+      <w:pPr>
+        <w:shd w:val="clear" w:color="auto" w:fill="191622"/>
+        <w:spacing w:after="0" w:line="285" w:lineRule="atLeast"/>
+        <w:ind w:firstLine="708"/>
+        <w:rPr>
+          <w:rFonts w:eastAsia="Times New Roman" w:cstheme="minorHAnsi"/>
+          <w:color w:val="E1E1E6"/>
+          <w:sz w:val="24"/>
+          <w:szCs w:val="21"/>
+          <w:lang w:eastAsia="pt-BR"/>
+        </w:rPr>
+      </w:pPr>
+      <w:r>
+        <w:rPr>
+          <w:rFonts w:eastAsia="Times New Roman" w:cstheme="minorHAnsi"/>
+          <w:color w:val="E1E1E6"/>
+          <w:sz w:val="24"/>
+          <w:szCs w:val="21"/>
+          <w:lang w:eastAsia="pt-BR"/>
+        </w:rPr>
+        <w:t>painelCalc.</w:t>
+      </w:r>
+      <w:r>
+        <w:rPr>
+          <w:rFonts w:eastAsia="Times New Roman" w:cstheme="minorHAnsi"/>
+          <w:color w:val="67E480"/>
+          <w:sz w:val="24"/>
+          <w:szCs w:val="21"/>
+          <w:lang w:eastAsia="pt-BR"/>
+        </w:rPr>
+        <w:t>setLayout</w:t>
+      </w:r>
+      <w:r>
+        <w:rPr>
+          <w:rFonts w:eastAsia="Times New Roman" w:cstheme="minorHAnsi"/>
+          <w:color w:val="5B9BD5" w:themeColor="accent5"/>
+          <w:sz w:val="24"/>
+          <w:szCs w:val="21"/>
+          <w:lang w:eastAsia="pt-BR"/>
+        </w:rPr>
+        <w:t>(</w:t>
+      </w:r>
+      <w:r>
+        <w:rPr>
+          <w:rFonts w:eastAsia="Times New Roman" w:cstheme="minorHAnsi"/>
+          <w:b/>
+          <w:bCs/>
+          <w:color w:val="FF33CC"/>
+          <w:sz w:val="24"/>
+          <w:szCs w:val="21"/>
+          <w:lang w:eastAsia="pt-BR"/>
+        </w:rPr>
+        <w:t>new</w:t>
+      </w:r>
+      <w:r>
+        <w:rPr>
+          <w:rFonts w:eastAsia="Times New Roman" w:cstheme="minorHAnsi"/>
+          <w:color w:val="E1E1E6"/>
+          <w:sz w:val="24"/>
+          <w:szCs w:val="21"/>
+          <w:lang w:eastAsia="pt-BR"/>
+        </w:rPr>
+        <w:t xml:space="preserve"> </w:t>
+      </w:r>
+      <w:r>
+        <w:rPr>
+          <w:rFonts w:eastAsia="Times New Roman" w:cstheme="minorHAnsi"/>
+          <w:color w:val="67E480"/>
+          <w:sz w:val="24"/>
+          <w:szCs w:val="21"/>
+          <w:lang w:eastAsia="pt-BR"/>
+        </w:rPr>
+        <w:t>GridLayout</w:t>
+      </w:r>
+      <w:r>
+        <w:rPr>
+          <w:rFonts w:eastAsia="Times New Roman" w:cstheme="minorHAnsi"/>
+          <w:color w:val="FFFF00"/>
+          <w:sz w:val="24"/>
+          <w:szCs w:val="21"/>
+          <w:lang w:eastAsia="pt-BR"/>
+        </w:rPr>
+        <w:t>(</w:t>
+      </w:r>
+      <w:r>
+        <w:rPr>
+          <w:rFonts w:eastAsia="Times New Roman" w:cstheme="minorHAnsi"/>
+          <w:color w:val="808080" w:themeColor="background1" w:themeShade="80"/>
+          <w:sz w:val="24"/>
+          <w:szCs w:val="21"/>
+          <w:lang w:eastAsia="pt-BR"/>
+        </w:rPr>
+        <w:t>rows</w:t>
+      </w:r>
+      <w:r>
+        <w:rPr>
+          <w:rFonts w:eastAsia="Times New Roman" w:cstheme="minorHAnsi"/>
+          <w:color w:val="E1E1E6"/>
+          <w:sz w:val="24"/>
+          <w:szCs w:val="21"/>
+          <w:lang w:eastAsia="pt-BR"/>
+        </w:rPr>
+        <w:t xml:space="preserve">: </w:t>
+      </w:r>
+      <w:r>
+        <w:rPr>
+          <w:rFonts w:eastAsia="Times New Roman" w:cstheme="minorHAnsi"/>
+          <w:color w:val="00B0F0"/>
+          <w:sz w:val="24"/>
+          <w:szCs w:val="21"/>
+          <w:lang w:eastAsia="pt-BR"/>
+        </w:rPr>
+        <w:t>6</w:t>
+      </w:r>
+      <w:r>
+        <w:rPr>
+          <w:rFonts w:eastAsia="Times New Roman" w:cstheme="minorHAnsi"/>
+          <w:color w:val="E1E1E6"/>
+          <w:sz w:val="24"/>
+          <w:szCs w:val="21"/>
+          <w:lang w:eastAsia="pt-BR"/>
+        </w:rPr>
+        <w:t xml:space="preserve">, </w:t>
+      </w:r>
+      <w:r>
+        <w:rPr>
+          <w:rFonts w:eastAsia="Times New Roman" w:cstheme="minorHAnsi"/>
+          <w:color w:val="808080" w:themeColor="background1" w:themeShade="80"/>
+          <w:sz w:val="24"/>
+          <w:szCs w:val="21"/>
+          <w:lang w:eastAsia="pt-BR"/>
+        </w:rPr>
+        <w:t>cols</w:t>
+      </w:r>
+      <w:r>
+        <w:rPr>
+          <w:rFonts w:eastAsia="Times New Roman" w:cstheme="minorHAnsi"/>
+          <w:color w:val="E1E1E6"/>
+          <w:sz w:val="24"/>
+          <w:szCs w:val="21"/>
+          <w:lang w:eastAsia="pt-BR"/>
+        </w:rPr>
+        <w:t xml:space="preserve">: </w:t>
+      </w:r>
+      <w:r>
+        <w:rPr>
+          <w:rFonts w:eastAsia="Times New Roman" w:cstheme="minorHAnsi"/>
+          <w:color w:val="00B0F0"/>
+          <w:sz w:val="24"/>
+          <w:szCs w:val="21"/>
+          <w:lang w:eastAsia="pt-BR"/>
+        </w:rPr>
+        <w:t>5</w:t>
+      </w:r>
+      <w:r>
+        <w:rPr>
+          <w:rFonts w:eastAsia="Times New Roman" w:cstheme="minorHAnsi"/>
+          <w:color w:val="FFFF00"/>
+          <w:sz w:val="24"/>
+          <w:szCs w:val="21"/>
+          <w:lang w:eastAsia="pt-BR"/>
+        </w:rPr>
+        <w:t>)</w:t>
+      </w:r>
+      <w:r>
+        <w:rPr>
+          <w:rFonts w:eastAsia="Times New Roman" w:cstheme="minorHAnsi"/>
+          <w:color w:val="5B9BD5" w:themeColor="accent5"/>
+          <w:sz w:val="24"/>
+          <w:szCs w:val="21"/>
+          <w:lang w:eastAsia="pt-BR"/>
+        </w:rPr>
+        <w:t>)</w:t>
+      </w:r>
+      <w:r>
+        <w:rPr>
+          <w:rFonts w:eastAsia="Times New Roman" w:cstheme="minorHAnsi"/>
+          <w:color w:val="E1E1E6"/>
+          <w:sz w:val="24"/>
+          <w:szCs w:val="21"/>
+          <w:lang w:eastAsia="pt-BR"/>
+        </w:rPr>
+        <w:t>;</w:t>
+      </w:r>
+    </w:p>
+    <w:p>
+      <w:pPr>
+        <w:pStyle w:val="SemEspaamento"/>
+        <w:rPr>
+          <w:sz w:val="24"/>
+        </w:rPr>
+      </w:pPr>
+    </w:p>
+    <w:p>
+      <w:pPr>
+        <w:pStyle w:val="SemEspaamento"/>
+        <w:rPr>
+          <w:sz w:val="24"/>
+        </w:rPr>
+      </w:pPr>
+      <w:r>
+        <w:rPr>
+          <w:sz w:val="24"/>
+        </w:rPr>
+        <w:tab/>
+        <w:t xml:space="preserve">Percebe-se que a “tabela” de botões apresenta </w:t>
+      </w:r>
+      <w:r>
+        <w:rPr>
+          <w:sz w:val="24"/>
+        </w:rPr>
+        <w:t>6 linhas e 5 colunas, onde destes 30 elementos, cada um ocupa um espaço desta lista, seguindo a ordem da esquerda para direita e de cima para baixo.</w:t>
+      </w:r>
+    </w:p>
+    <w:p>
+      <w:pPr>
+        <w:pStyle w:val="SemEspaamento"/>
+        <w:rPr>
+          <w:sz w:val="24"/>
+        </w:rPr>
+      </w:pPr>
+    </w:p>
+    <w:p>
+      <w:pPr>
+        <w:pStyle w:val="SemEspaamento"/>
+        <w:numPr>
+          <w:ilvl w:val="0"/>
+          <w:numId w:val="1"/>
+        </w:numPr>
+        <w:rPr>
+          <w:sz w:val="24"/>
+        </w:rPr>
+      </w:pPr>
+      <w:r>
+        <w:rPr>
+          <w:b/>
+          <w:sz w:val="24"/>
+        </w:rPr>
+        <w:t>FlowLayout</w:t>
+      </w:r>
+      <w:r>
+        <w:rPr>
+          <w:sz w:val="24"/>
+        </w:rPr>
+        <w:t xml:space="preserve">: Por fim, mas não menos importante, o FlowLayout é mais um Layout pronto na Linguagem Java. Ele alinha os elementos um ao lado do outro até o fim da janela, caso não haja </w:t>
+      </w:r>
+      <w:r>
+        <w:rPr>
+          <w:sz w:val="24"/>
+        </w:rPr>
+        <w:t>espaço, ele</w:t>
+      </w:r>
+      <w:r>
+        <w:rPr>
+          <w:sz w:val="24"/>
+        </w:rPr>
+        <w:t xml:space="preserve"> pula para parte de baixo do programa.</w:t>
+      </w:r>
+    </w:p>
+    <w:p>
+      <w:pPr>
+        <w:pStyle w:val="SemEspaamento"/>
+        <w:ind w:left="720"/>
+        <w:rPr>
+          <w:sz w:val="24"/>
+        </w:rPr>
+      </w:pPr>
+    </w:p>
+    <w:p>
+      <w:pPr>
+        <w:pStyle w:val="SemEspaamento"/>
+        <w:ind w:left="720"/>
+        <w:jc w:val="center"/>
+        <w:rPr>
+          <w:sz w:val="24"/>
+        </w:rPr>
+      </w:pPr>
+      <w:r>
+        <w:rPr>
+          <w:sz w:val="24"/>
+        </w:rPr>
+        <w:lastRenderedPageBreak/>
+        <w:drawing>
+          <wp:inline distT="0" distB="0" distL="0" distR="0" wp14:anchorId="35757BE6" wp14:editId="5BA994C3">
+            <wp:extent cx="2661007" cy="2756848"/>
+            <wp:effectExtent l="0" t="0" r="6350" b="5715"/>
+            <wp:docPr id="5" name="Imagem 5"/>
+            <wp:cNvGraphicFramePr>
+              <a:graphicFrameLocks xmlns:a="http://schemas.openxmlformats.org/drawingml/2006/main" noChangeAspect="1"/>
+            </wp:cNvGraphicFramePr>
+            <a:graphic xmlns:a="http://schemas.openxmlformats.org/drawingml/2006/main">
+              <a:graphicData uri="http://schemas.openxmlformats.org/drawingml/2006/picture">
+                <pic:pic xmlns:pic="http://schemas.openxmlformats.org/drawingml/2006/picture">
+                  <pic:nvPicPr>
+                    <pic:cNvPr id="1" name=""/>
+                    <pic:cNvPicPr/>
+                  </pic:nvPicPr>
+                  <pic:blipFill>
+                    <a:blip r:embed="rId14"/>
+                    <a:stretch>
+                      <a:fillRect/>
+                    </a:stretch>
+                  </pic:blipFill>
+                  <pic:spPr>
+                    <a:xfrm>
+                      <a:off x="0" y="0"/>
+                      <a:ext cx="2670787" cy="2766981"/>
+                    </a:xfrm>
+                    <a:prstGeom prst="rect">
+                      <a:avLst/>
+                    </a:prstGeom>
+                  </pic:spPr>
+                </pic:pic>
+              </a:graphicData>
+            </a:graphic>
+          </wp:inline>
+        </w:drawing>
+      </w:r>
+    </w:p>
+    <w:p>
+      <w:pPr>
+        <w:pStyle w:val="SemEspaamento"/>
+        <w:ind w:left="720"/>
+        <w:jc w:val="both"/>
+        <w:rPr>
+          <w:sz w:val="24"/>
+        </w:rPr>
+      </w:pPr>
+    </w:p>
+    <w:p>
+      <w:pPr>
+        <w:pStyle w:val="SemEspaamento"/>
+        <w:ind w:left="720"/>
+        <w:jc w:val="both"/>
+        <w:rPr>
+          <w:b/>
+        </w:rPr>
+      </w:pPr>
+      <w:r>
+        <w:rPr>
+          <w:b/>
+        </w:rPr>
+        <w:t>No projeto:</w:t>
+      </w:r>
+    </w:p>
+    <w:p>
+      <w:pPr>
+        <w:pStyle w:val="SemEspaamento"/>
+        <w:ind w:left="720"/>
+        <w:jc w:val="both"/>
+        <w:rPr>
+          <w:sz w:val="24"/>
+        </w:rPr>
+      </w:pPr>
+    </w:p>
+    <w:p>
+      <w:pPr>
+        <w:pStyle w:val="SemEspaamento"/>
+        <w:ind w:left="720"/>
+        <w:jc w:val="center"/>
+        <w:rPr>
+          <w:sz w:val="24"/>
+        </w:rPr>
+      </w:pPr>
+      <w:r>
+        <w:rPr>
+          <w:sz w:val="24"/>
+        </w:rPr>
+        <w:drawing>
+          <wp:inline distT="0" distB="0" distL="0" distR="0" wp14:anchorId="492105B6" wp14:editId="5C64CC59">
+            <wp:extent cx="3527946" cy="933932"/>
+            <wp:effectExtent l="0" t="0" r="0" b="0"/>
+            <wp:docPr id="8" name="Imagem 8"/>
+            <wp:cNvGraphicFramePr>
+              <a:graphicFrameLocks xmlns:a="http://schemas.openxmlformats.org/drawingml/2006/main" noChangeAspect="1"/>
+            </wp:cNvGraphicFramePr>
+            <a:graphic xmlns:a="http://schemas.openxmlformats.org/drawingml/2006/main">
+              <a:graphicData uri="http://schemas.openxmlformats.org/drawingml/2006/picture">
+                <pic:pic xmlns:pic="http://schemas.openxmlformats.org/drawingml/2006/picture">
+                  <pic:nvPicPr>
+                    <pic:cNvPr id="1" name=""/>
+                    <pic:cNvPicPr/>
+                  </pic:nvPicPr>
+                  <pic:blipFill>
+                    <a:blip r:embed="rId15"/>
+                    <a:stretch>
+                      <a:fillRect/>
+                    </a:stretch>
+                  </pic:blipFill>
+                  <pic:spPr>
+                    <a:xfrm>
+                      <a:off x="0" y="0"/>
+                      <a:ext cx="3576871" cy="946884"/>
+                    </a:xfrm>
+                    <a:prstGeom prst="rect">
+                      <a:avLst/>
+                    </a:prstGeom>
+                  </pic:spPr>
+                </pic:pic>
+              </a:graphicData>
+            </a:graphic>
+          </wp:inline>
+        </w:drawing>
+      </w:r>
+    </w:p>
+    <w:p>
+      <w:pPr>
+        <w:pStyle w:val="SemEspaamento"/>
+        <w:ind w:left="720"/>
+        <w:jc w:val="center"/>
+        <w:rPr>
+          <w:sz w:val="24"/>
+        </w:rPr>
+      </w:pPr>
+    </w:p>
+    <w:p>
+      <w:pPr>
+        <w:pStyle w:val="SemEspaamento"/>
+        <w:ind w:left="720"/>
+        <w:jc w:val="both"/>
+        <w:rPr>
+          <w:sz w:val="24"/>
+        </w:rPr>
+      </w:pPr>
+      <w:r>
+        <w:rPr>
+          <w:sz w:val="24"/>
+        </w:rPr>
+        <w:tab/>
+        <w:t>No projeto, a única parte que possuí o Layout Flow está no próprio título. Entretanto, não foi necessário atribuir este Layout para este painel, pois ela já vem atribuída automaticamente para os JPanels.</w:t>
+      </w:r>
+      <w:r>
+        <w:rPr>
+          <w:sz w:val="24"/>
+        </w:rPr>
+        <w:t xml:space="preserve"> Mas você pode seguir o seguinte código:</w:t>
+      </w:r>
+    </w:p>
+    <w:p>
+      <w:pPr>
+        <w:pStyle w:val="SemEspaamento"/>
+        <w:ind w:left="720"/>
+        <w:jc w:val="both"/>
+        <w:rPr>
+          <w:sz w:val="24"/>
+        </w:rPr>
+      </w:pPr>
+    </w:p>
+    <w:p>
+      <w:pPr>
+        <w:shd w:val="clear" w:color="auto" w:fill="191622"/>
+        <w:spacing w:after="0" w:line="285" w:lineRule="atLeast"/>
+        <w:ind w:firstLine="708"/>
+        <w:rPr>
+          <w:rFonts w:eastAsia="Times New Roman" w:cstheme="minorHAnsi"/>
+          <w:color w:val="E1E1E6"/>
+          <w:sz w:val="24"/>
+          <w:szCs w:val="21"/>
+          <w:lang w:eastAsia="pt-BR"/>
+        </w:rPr>
+      </w:pPr>
+      <w:r>
+        <w:rPr>
+          <w:rFonts w:eastAsia="Times New Roman" w:cstheme="minorHAnsi"/>
+          <w:color w:val="E1E1E6"/>
+          <w:sz w:val="24"/>
+          <w:szCs w:val="21"/>
+          <w:lang w:eastAsia="pt-BR"/>
+        </w:rPr>
+        <w:t>painel</w:t>
+      </w:r>
+      <w:r>
+        <w:rPr>
+          <w:rFonts w:eastAsia="Times New Roman" w:cstheme="minorHAnsi"/>
+          <w:color w:val="E1E1E6"/>
+          <w:sz w:val="24"/>
+          <w:szCs w:val="21"/>
+          <w:lang w:eastAsia="pt-BR"/>
+        </w:rPr>
+        <w:t>.</w:t>
+      </w:r>
+      <w:r>
+        <w:rPr>
+          <w:rFonts w:eastAsia="Times New Roman" w:cstheme="minorHAnsi"/>
+          <w:color w:val="67E480"/>
+          <w:sz w:val="24"/>
+          <w:szCs w:val="21"/>
+          <w:lang w:eastAsia="pt-BR"/>
+        </w:rPr>
+        <w:t>setLayout</w:t>
+      </w:r>
+      <w:r>
+        <w:rPr>
+          <w:rFonts w:eastAsia="Times New Roman" w:cstheme="minorHAnsi"/>
+          <w:color w:val="5B9BD5" w:themeColor="accent5"/>
+          <w:sz w:val="24"/>
+          <w:szCs w:val="21"/>
+          <w:lang w:eastAsia="pt-BR"/>
+        </w:rPr>
+        <w:t>(</w:t>
+      </w:r>
+      <w:r>
+        <w:rPr>
+          <w:rFonts w:eastAsia="Times New Roman" w:cstheme="minorHAnsi"/>
+          <w:b/>
+          <w:bCs/>
+          <w:color w:val="FF79C6"/>
+          <w:sz w:val="24"/>
+          <w:szCs w:val="21"/>
+          <w:lang w:eastAsia="pt-BR"/>
+        </w:rPr>
+        <w:t>new</w:t>
+      </w:r>
+      <w:r>
+        <w:rPr>
+          <w:rFonts w:eastAsia="Times New Roman" w:cstheme="minorHAnsi"/>
+          <w:color w:val="E1E1E6"/>
+          <w:sz w:val="24"/>
+          <w:szCs w:val="21"/>
+          <w:lang w:eastAsia="pt-BR"/>
+        </w:rPr>
+        <w:t xml:space="preserve"> </w:t>
+      </w:r>
+      <w:r>
+        <w:rPr>
+          <w:rFonts w:eastAsia="Times New Roman" w:cstheme="minorHAnsi"/>
+          <w:color w:val="67E480"/>
+          <w:sz w:val="24"/>
+          <w:szCs w:val="21"/>
+          <w:lang w:eastAsia="pt-BR"/>
+        </w:rPr>
+        <w:t>FlowLayout</w:t>
+      </w:r>
+      <w:r>
+        <w:rPr>
+          <w:rFonts w:eastAsia="Times New Roman" w:cstheme="minorHAnsi"/>
+          <w:color w:val="FFFF00"/>
+          <w:sz w:val="24"/>
+          <w:szCs w:val="21"/>
+          <w:lang w:eastAsia="pt-BR"/>
+        </w:rPr>
+        <w:t>()</w:t>
+      </w:r>
+      <w:r>
+        <w:rPr>
+          <w:rFonts w:eastAsia="Times New Roman" w:cstheme="minorHAnsi"/>
+          <w:color w:val="5B9BD5" w:themeColor="accent5"/>
+          <w:sz w:val="24"/>
+          <w:szCs w:val="21"/>
+          <w:lang w:eastAsia="pt-BR"/>
+        </w:rPr>
+        <w:t>)</w:t>
+      </w:r>
+      <w:r>
+        <w:rPr>
+          <w:rFonts w:eastAsia="Times New Roman" w:cstheme="minorHAnsi"/>
+          <w:color w:val="E1E1E6"/>
+          <w:sz w:val="24"/>
+          <w:szCs w:val="21"/>
+          <w:lang w:eastAsia="pt-BR"/>
+        </w:rPr>
+        <w:t>;</w:t>
+      </w:r>
+    </w:p>
+    <w:p>
+      <w:pPr>
+        <w:pStyle w:val="SemEspaamento"/>
+        <w:ind w:left="720"/>
+        <w:jc w:val="both"/>
+        <w:rPr>
+          <w:sz w:val="24"/>
+        </w:rPr>
+      </w:pPr>
+    </w:p>
+    <w:p>
+      <w:pPr>
+        <w:pStyle w:val="SemEspaamento"/>
+        <w:pBdr>
+          <w:bottom w:val="single" w:sz="4" w:space="1" w:color="auto"/>
+        </w:pBdr>
+        <w:jc w:val="both"/>
+        <w:rPr>
+          <w:sz w:val="24"/>
+        </w:rPr>
+      </w:pPr>
+    </w:p>
+    <w:p>
+      <w:pPr>
+        <w:pStyle w:val="PargrafodaLista"/>
+        <w:numPr>
+          <w:ilvl w:val="0"/>
+          <w:numId w:val="2"/>
+        </w:numPr>
+        <w:rPr>
+          <w:b/>
+        </w:rPr>
+      </w:pPr>
+      <w:r>
+        <w:rPr>
+          <w:b/>
+        </w:rPr>
+        <w:t>Calculadora de</w:t>
+      </w:r>
+      <w:r>
+        <w:rPr>
+          <w:b/>
+        </w:rPr>
+        <w:t xml:space="preserve"> IMC</w:t>
       </w:r>
       <w:bookmarkStart w:id="0" w:name="_GoBack"/>
       <w:bookmarkEnd w:id="0"/>
+      <w:r>
+        <w:rPr>
+          <w:b/>
+        </w:rPr>
+        <w:t>:</w:t>
+      </w:r>
+    </w:p>
+    <w:p>
+      <w:pPr>
+        <w:pStyle w:val="SemEspaamento"/>
+        <w:jc w:val="both"/>
+        <w:rPr>
+          <w:sz w:val="24"/>
+        </w:rPr>
+      </w:pPr>
     </w:p>
     <w:sectPr>
       <w:pgSz w:w="11906" w:h="16838"/>
-      <w:pgMar w:top="1417" w:right="1701" w:bottom="1417" w:left="1701" w:header="708" w:footer="708" w:gutter="0"/>
+      <w:pgMar w:top="1440" w:right="1080" w:bottom="1440" w:left="1080" w:header="708" w:footer="708" w:gutter="0"/>
       <w:cols w:space="708"/>
       <w:docGrid w:linePitch="360"/>
     </w:sectPr>
@@ -2610,7 +3777,7 @@
   <w:abstractNum w:abstractNumId="4" w15:restartNumberingAfterBreak="0">
     <w:nsid w:val="44181F09"/>
     <w:multiLevelType w:val="hybridMultilevel"/>
-    <w:tmpl w:val="5074DE02"/>
+    <w:tmpl w:val="C2967CD8"/>
     <w:lvl w:ilvl="0" w:tplc="04160001">
       <w:start w:val="1"/>
       <w:numFmt w:val="bullet"/>
@@ -3602,7 +4769,7 @@
 </file>
 
 <file path=customXml/itemProps1.xml><?xml version="1.0" encoding="utf-8"?>
-<ds:datastoreItem xmlns:ds="http://schemas.openxmlformats.org/officeDocument/2006/customXml" ds:itemID="{F63F42E1-56FE-46CC-BB03-1EEC0060F12A}">
+<ds:datastoreItem xmlns:ds="http://schemas.openxmlformats.org/officeDocument/2006/customXml" ds:itemID="{A6E3F052-F7E8-4B6C-8C0A-EEA78D323DE0}">
   <ds:schemaRefs>
     <ds:schemaRef ds:uri="http://schemas.openxmlformats.org/officeDocument/2006/bibliography"/>
   </ds:schemaRefs>

</xml_diff>